<commit_message>
file script create database
cái này tạo bằng power design nên không tránh sai sót được.
</commit_message>
<xml_diff>
--- a/18120418_18120383_18120387.docx
+++ b/18120418_18120383_18120387.docx
@@ -2314,17 +2314,238 @@
     </w:p>
     <w:p>
       <w:pPr>
+        <w:pStyle w:val="Heading2"/>
+        <w:numPr>
+          <w:ilvl w:val="0"/>
+          <w:numId w:val="18"/>
+        </w:numPr>
+      </w:pPr>
+      <w:r>
+        <w:t>Thiết kế cơ sở dữ liệu</w:t>
+      </w:r>
+    </w:p>
+    <w:p>
+      <w:r>
+        <w:rPr>
+          <w:noProof/>
+          <w:lang w:val="vi-VN" w:eastAsia="vi-VN"/>
+        </w:rPr>
+        <w:drawing>
+          <wp:inline distT="0" distB="0" distL="0" distR="0">
+            <wp:extent cx="6714067" cy="4690533"/>
+            <wp:effectExtent l="0" t="0" r="0" b="0"/>
+            <wp:docPr id="1" name="Picture 1" descr="D:\HK-VI_Khoahoc\AnToan-Va-BaoMat-HTTT\DoAn\SecurityInfoSysProject\er.png"/>
+            <wp:cNvGraphicFramePr>
+              <a:graphicFrameLocks xmlns:a="http://schemas.openxmlformats.org/drawingml/2006/main" noChangeAspect="1"/>
+            </wp:cNvGraphicFramePr>
+            <a:graphic xmlns:a="http://schemas.openxmlformats.org/drawingml/2006/main">
+              <a:graphicData uri="http://schemas.openxmlformats.org/drawingml/2006/picture">
+                <pic:pic xmlns:pic="http://schemas.openxmlformats.org/drawingml/2006/picture">
+                  <pic:nvPicPr>
+                    <pic:cNvPr id="0" name="Picture 1" descr="D:\HK-VI_Khoahoc\AnToan-Va-BaoMat-HTTT\DoAn\SecurityInfoSysProject\er.png"/>
+                    <pic:cNvPicPr>
+                      <a:picLocks noChangeAspect="1" noChangeArrowheads="1"/>
+                    </pic:cNvPicPr>
+                  </pic:nvPicPr>
+                  <pic:blipFill>
+                    <a:blip r:embed="rId10">
+                      <a:extLst>
+                        <a:ext uri="{28A0092B-C50C-407E-A947-70E740481C1C}">
+                          <a14:useLocalDpi xmlns:a14="http://schemas.microsoft.com/office/drawing/2010/main" val="0"/>
+                        </a:ext>
+                      </a:extLst>
+                    </a:blip>
+                    <a:srcRect/>
+                    <a:stretch>
+                      <a:fillRect/>
+                    </a:stretch>
+                  </pic:blipFill>
+                  <pic:spPr bwMode="auto">
+                    <a:xfrm>
+                      <a:off x="0" y="0"/>
+                      <a:ext cx="6714067" cy="4690533"/>
+                    </a:xfrm>
+                    <a:prstGeom prst="rect">
+                      <a:avLst/>
+                    </a:prstGeom>
+                    <a:noFill/>
+                    <a:ln>
+                      <a:noFill/>
+                    </a:ln>
+                  </pic:spPr>
+                </pic:pic>
+              </a:graphicData>
+            </a:graphic>
+          </wp:inline>
+        </w:drawing>
+      </w:r>
+    </w:p>
+    <w:p/>
+    <w:p/>
+    <w:p/>
+    <w:p/>
+    <w:p/>
+    <w:p/>
+    <w:p/>
+    <w:p/>
+    <w:p>
+      <w:r>
+        <w:lastRenderedPageBreak/>
+        <w:t>DONVI(</w:t>
+      </w:r>
+      <w:r>
+        <w:rPr>
+          <w:u w:val="single"/>
+        </w:rPr>
+        <w:t>_madvi</w:t>
+      </w:r>
+      <w:r>
+        <w:t>, _tendvi</w:t>
+      </w:r>
+      <w:r>
+        <w:t>)</w:t>
+      </w:r>
+    </w:p>
+    <w:p>
+      <w:r>
+        <w:t>THANGNAM(</w:t>
+      </w:r>
+      <w:r>
+        <w:t xml:space="preserve">_mathgnam, </w:t>
+      </w:r>
+      <w:r>
+        <w:t>_ca, _ngay, _thang, _nam)</w:t>
+      </w:r>
+    </w:p>
+    <w:p>
+      <w:r>
+        <w:t>NHANVIEN(</w:t>
+      </w:r>
+      <w:r>
+        <w:t xml:space="preserve">_manv, </w:t>
+      </w:r>
+      <w:r>
+        <w:t>_hoten, _sdt, _vaitro)</w:t>
+      </w:r>
+    </w:p>
+    <w:p>
+      <w:r>
+        <w:t>HOADON(</w:t>
+      </w:r>
+      <w:r>
+        <w:t>_sohd, _ngayhd, _tongtien</w:t>
+      </w:r>
+      <w:bookmarkStart w:id="7" w:name="_GoBack"/>
+      <w:bookmarkEnd w:id="7"/>
+      <w:r>
+        <w:t>)</w:t>
+      </w:r>
+    </w:p>
+    <w:p>
+      <w:r>
+        <w:t>DICHVU(</w:t>
+      </w:r>
+      <w:r>
+        <w:t xml:space="preserve">_madvu, </w:t>
+      </w:r>
+      <w:r>
+        <w:t>_tendvu, _dongia</w:t>
+      </w:r>
+      <w:r>
+        <w:t>)</w:t>
+      </w:r>
+    </w:p>
+    <w:p>
+      <w:r>
+        <w:t>SUDUNGDICHVU()</w:t>
+      </w:r>
+    </w:p>
+    <w:p>
+      <w:r>
+        <w:t>HOSOBENHAN()</w:t>
+      </w:r>
+    </w:p>
+    <w:p>
+      <w:r>
+        <w:t>BENHNHAN()</w:t>
+      </w:r>
+    </w:p>
+    <w:p>
+      <w:r>
+        <w:t>DONTHUOC()</w:t>
+      </w:r>
+    </w:p>
+    <w:p>
+      <w:r>
+        <w:t>THUOC()</w:t>
+      </w:r>
+    </w:p>
+    <w:p>
+      <w:r>
+        <w:t>DONTHUOC()</w:t>
+      </w:r>
+    </w:p>
+    <w:p/>
+    <w:p>
+      <w:pPr>
+        <w:pStyle w:val="Header"/>
+        <w:tabs>
+          <w:tab w:val="clear" w:pos="4680"/>
+          <w:tab w:val="clear" w:pos="9360"/>
+        </w:tabs>
+        <w:spacing w:line="360" w:lineRule="auto"/>
+      </w:pPr>
+    </w:p>
+    <w:p>
+      <w:pPr>
+        <w:pStyle w:val="Heading2"/>
+        <w:numPr>
+          <w:ilvl w:val="0"/>
+          <w:numId w:val="18"/>
+        </w:numPr>
+      </w:pPr>
+      <w:r>
+        <w:t>Phân hệ 1: Dành cho người quản trị cơ sở dữ liệu</w:t>
+      </w:r>
+    </w:p>
+    <w:p>
+      <w:pPr>
+        <w:pStyle w:val="Heading3"/>
+      </w:pPr>
+    </w:p>
+    <w:p>
+      <w:pPr>
+        <w:pStyle w:val="Heading3"/>
+      </w:pPr>
+      <w:r>
+        <w:t>Các chính sách và phân quyền</w:t>
+      </w:r>
+    </w:p>
+    <w:p>
+      <w:pPr>
+        <w:pStyle w:val="Heading2"/>
+        <w:numPr>
+          <w:ilvl w:val="0"/>
+          <w:numId w:val="18"/>
+        </w:numPr>
+      </w:pPr>
+      <w:r>
+        <w:t>Phân hệ 2: Quản lý thông tin của một bệnh viện</w:t>
+      </w:r>
+    </w:p>
+    <w:p>
+      <w:pPr>
         <w:pStyle w:val="Heading1"/>
         <w:numPr>
           <w:ilvl w:val="0"/>
           <w:numId w:val="4"/>
         </w:numPr>
       </w:pPr>
-      <w:bookmarkStart w:id="7" w:name="_Toc68478899"/>
+      <w:bookmarkStart w:id="8" w:name="_Toc68478899"/>
       <w:r>
         <w:t>Đánh giá</w:t>
       </w:r>
-      <w:bookmarkEnd w:id="7"/>
+      <w:bookmarkEnd w:id="8"/>
     </w:p>
     <w:p>
       <w:pPr>
@@ -2334,11 +2555,11 @@
           <w:numId w:val="4"/>
         </w:numPr>
       </w:pPr>
-      <w:bookmarkStart w:id="8" w:name="_Toc68478900"/>
+      <w:bookmarkStart w:id="9" w:name="_Toc68478900"/>
       <w:r>
         <w:t>Tham khảo</w:t>
       </w:r>
-      <w:bookmarkEnd w:id="8"/>
+      <w:bookmarkEnd w:id="9"/>
     </w:p>
     <w:p>
       <w:pPr>
@@ -2367,7 +2588,7 @@
       <w:r>
         <w:t xml:space="preserve">Tham khảo Ternary relationship: </w:t>
       </w:r>
-      <w:hyperlink r:id="rId10" w:history="1">
+      <w:hyperlink r:id="rId11" w:history="1">
         <w:r>
           <w:rPr>
             <w:rStyle w:val="Hyperlink"/>
@@ -2388,11 +2609,9 @@
           <w:sz w:val="24"/>
         </w:rPr>
       </w:pPr>
-      <w:bookmarkStart w:id="9" w:name="_GoBack"/>
-      <w:bookmarkEnd w:id="9"/>
     </w:p>
     <w:sectPr>
-      <w:headerReference w:type="default" r:id="rId11"/>
+      <w:headerReference w:type="default" r:id="rId12"/>
       <w:pgSz w:w="12240" w:h="15840"/>
       <w:pgMar w:top="1440" w:right="1440" w:bottom="1440" w:left="1440" w:header="720" w:footer="720" w:gutter="0"/>
       <w:cols w:space="720"/>
@@ -3353,6 +3572,92 @@
     </w:lvl>
   </w:abstractNum>
   <w:abstractNum w:abstractNumId="9">
+    <w:nsid w:val="3AFE72AE"/>
+    <w:multiLevelType w:val="multilevel"/>
+    <w:tmpl w:val="0409001F"/>
+    <w:lvl w:ilvl="0">
+      <w:start w:val="1"/>
+      <w:numFmt w:val="decimal"/>
+      <w:lvlText w:val="%1."/>
+      <w:lvlJc w:val="left"/>
+      <w:pPr>
+        <w:ind w:left="360" w:hanging="360"/>
+      </w:pPr>
+    </w:lvl>
+    <w:lvl w:ilvl="1">
+      <w:start w:val="1"/>
+      <w:numFmt w:val="decimal"/>
+      <w:lvlText w:val="%1.%2."/>
+      <w:lvlJc w:val="left"/>
+      <w:pPr>
+        <w:ind w:left="792" w:hanging="432"/>
+      </w:pPr>
+    </w:lvl>
+    <w:lvl w:ilvl="2">
+      <w:start w:val="1"/>
+      <w:numFmt w:val="decimal"/>
+      <w:lvlText w:val="%1.%2.%3."/>
+      <w:lvlJc w:val="left"/>
+      <w:pPr>
+        <w:ind w:left="1224" w:hanging="504"/>
+      </w:pPr>
+    </w:lvl>
+    <w:lvl w:ilvl="3">
+      <w:start w:val="1"/>
+      <w:numFmt w:val="decimal"/>
+      <w:lvlText w:val="%1.%2.%3.%4."/>
+      <w:lvlJc w:val="left"/>
+      <w:pPr>
+        <w:ind w:left="1728" w:hanging="648"/>
+      </w:pPr>
+    </w:lvl>
+    <w:lvl w:ilvl="4">
+      <w:start w:val="1"/>
+      <w:numFmt w:val="decimal"/>
+      <w:lvlText w:val="%1.%2.%3.%4.%5."/>
+      <w:lvlJc w:val="left"/>
+      <w:pPr>
+        <w:ind w:left="2232" w:hanging="792"/>
+      </w:pPr>
+    </w:lvl>
+    <w:lvl w:ilvl="5">
+      <w:start w:val="1"/>
+      <w:numFmt w:val="decimal"/>
+      <w:lvlText w:val="%1.%2.%3.%4.%5.%6."/>
+      <w:lvlJc w:val="left"/>
+      <w:pPr>
+        <w:ind w:left="2736" w:hanging="936"/>
+      </w:pPr>
+    </w:lvl>
+    <w:lvl w:ilvl="6">
+      <w:start w:val="1"/>
+      <w:numFmt w:val="decimal"/>
+      <w:lvlText w:val="%1.%2.%3.%4.%5.%6.%7."/>
+      <w:lvlJc w:val="left"/>
+      <w:pPr>
+        <w:ind w:left="3240" w:hanging="1080"/>
+      </w:pPr>
+    </w:lvl>
+    <w:lvl w:ilvl="7">
+      <w:start w:val="1"/>
+      <w:numFmt w:val="decimal"/>
+      <w:lvlText w:val="%1.%2.%3.%4.%5.%6.%7.%8."/>
+      <w:lvlJc w:val="left"/>
+      <w:pPr>
+        <w:ind w:left="3744" w:hanging="1224"/>
+      </w:pPr>
+    </w:lvl>
+    <w:lvl w:ilvl="8">
+      <w:start w:val="1"/>
+      <w:numFmt w:val="decimal"/>
+      <w:lvlText w:val="%1.%2.%3.%4.%5.%6.%7.%8.%9."/>
+      <w:lvlJc w:val="left"/>
+      <w:pPr>
+        <w:ind w:left="4320" w:hanging="1440"/>
+      </w:pPr>
+    </w:lvl>
+  </w:abstractNum>
+  <w:abstractNum w:abstractNumId="10">
     <w:nsid w:val="423538D5"/>
     <w:multiLevelType w:val="hybridMultilevel"/>
     <w:tmpl w:val="03AA01FA"/>
@@ -3465,7 +3770,7 @@
       </w:rPr>
     </w:lvl>
   </w:abstractNum>
-  <w:abstractNum w:abstractNumId="10">
+  <w:abstractNum w:abstractNumId="11">
     <w:nsid w:val="46A578AF"/>
     <w:multiLevelType w:val="hybridMultilevel"/>
     <w:tmpl w:val="44B8CAC8"/>
@@ -3578,7 +3883,96 @@
       </w:rPr>
     </w:lvl>
   </w:abstractNum>
-  <w:abstractNum w:abstractNumId="11">
+  <w:abstractNum w:abstractNumId="12">
+    <w:nsid w:val="47112AF0"/>
+    <w:multiLevelType w:val="hybridMultilevel"/>
+    <w:tmpl w:val="68341ACC"/>
+    <w:lvl w:ilvl="0" w:tplc="042A000F">
+      <w:start w:val="1"/>
+      <w:numFmt w:val="decimal"/>
+      <w:lvlText w:val="%1."/>
+      <w:lvlJc w:val="left"/>
+      <w:pPr>
+        <w:ind w:left="720" w:hanging="360"/>
+      </w:pPr>
+      <w:rPr>
+        <w:rFonts w:hint="default"/>
+      </w:rPr>
+    </w:lvl>
+    <w:lvl w:ilvl="1" w:tplc="042A0019" w:tentative="1">
+      <w:start w:val="1"/>
+      <w:numFmt w:val="lowerLetter"/>
+      <w:lvlText w:val="%2."/>
+      <w:lvlJc w:val="left"/>
+      <w:pPr>
+        <w:ind w:left="1440" w:hanging="360"/>
+      </w:pPr>
+    </w:lvl>
+    <w:lvl w:ilvl="2" w:tplc="042A001B" w:tentative="1">
+      <w:start w:val="1"/>
+      <w:numFmt w:val="lowerRoman"/>
+      <w:lvlText w:val="%3."/>
+      <w:lvlJc w:val="right"/>
+      <w:pPr>
+        <w:ind w:left="2160" w:hanging="180"/>
+      </w:pPr>
+    </w:lvl>
+    <w:lvl w:ilvl="3" w:tplc="042A000F" w:tentative="1">
+      <w:start w:val="1"/>
+      <w:numFmt w:val="decimal"/>
+      <w:lvlText w:val="%4."/>
+      <w:lvlJc w:val="left"/>
+      <w:pPr>
+        <w:ind w:left="2880" w:hanging="360"/>
+      </w:pPr>
+    </w:lvl>
+    <w:lvl w:ilvl="4" w:tplc="042A0019" w:tentative="1">
+      <w:start w:val="1"/>
+      <w:numFmt w:val="lowerLetter"/>
+      <w:lvlText w:val="%5."/>
+      <w:lvlJc w:val="left"/>
+      <w:pPr>
+        <w:ind w:left="3600" w:hanging="360"/>
+      </w:pPr>
+    </w:lvl>
+    <w:lvl w:ilvl="5" w:tplc="042A001B" w:tentative="1">
+      <w:start w:val="1"/>
+      <w:numFmt w:val="lowerRoman"/>
+      <w:lvlText w:val="%6."/>
+      <w:lvlJc w:val="right"/>
+      <w:pPr>
+        <w:ind w:left="4320" w:hanging="180"/>
+      </w:pPr>
+    </w:lvl>
+    <w:lvl w:ilvl="6" w:tplc="042A000F" w:tentative="1">
+      <w:start w:val="1"/>
+      <w:numFmt w:val="decimal"/>
+      <w:lvlText w:val="%7."/>
+      <w:lvlJc w:val="left"/>
+      <w:pPr>
+        <w:ind w:left="5040" w:hanging="360"/>
+      </w:pPr>
+    </w:lvl>
+    <w:lvl w:ilvl="7" w:tplc="042A0019" w:tentative="1">
+      <w:start w:val="1"/>
+      <w:numFmt w:val="lowerLetter"/>
+      <w:lvlText w:val="%8."/>
+      <w:lvlJc w:val="left"/>
+      <w:pPr>
+        <w:ind w:left="5760" w:hanging="360"/>
+      </w:pPr>
+    </w:lvl>
+    <w:lvl w:ilvl="8" w:tplc="042A001B" w:tentative="1">
+      <w:start w:val="1"/>
+      <w:numFmt w:val="lowerRoman"/>
+      <w:lvlText w:val="%9."/>
+      <w:lvlJc w:val="right"/>
+      <w:pPr>
+        <w:ind w:left="6480" w:hanging="180"/>
+      </w:pPr>
+    </w:lvl>
+  </w:abstractNum>
+  <w:abstractNum w:abstractNumId="13">
     <w:nsid w:val="590019C5"/>
     <w:multiLevelType w:val="hybridMultilevel"/>
     <w:tmpl w:val="863898A8"/>
@@ -3664,7 +4058,7 @@
       </w:pPr>
     </w:lvl>
   </w:abstractNum>
-  <w:abstractNum w:abstractNumId="12">
+  <w:abstractNum w:abstractNumId="14">
     <w:nsid w:val="67EB7208"/>
     <w:multiLevelType w:val="hybridMultilevel"/>
     <w:tmpl w:val="77CC5E48"/>
@@ -3776,7 +4170,7 @@
       </w:rPr>
     </w:lvl>
   </w:abstractNum>
-  <w:abstractNum w:abstractNumId="13">
+  <w:abstractNum w:abstractNumId="15">
     <w:nsid w:val="67FD276B"/>
     <w:multiLevelType w:val="hybridMultilevel"/>
     <w:tmpl w:val="FD5E8C9A"/>
@@ -3889,7 +4283,7 @@
       </w:rPr>
     </w:lvl>
   </w:abstractNum>
-  <w:abstractNum w:abstractNumId="14">
+  <w:abstractNum w:abstractNumId="16">
     <w:nsid w:val="6AF34C36"/>
     <w:multiLevelType w:val="hybridMultilevel"/>
     <w:tmpl w:val="D36C65DA"/>
@@ -3978,7 +4372,7 @@
       </w:pPr>
     </w:lvl>
   </w:abstractNum>
-  <w:abstractNum w:abstractNumId="15">
+  <w:abstractNum w:abstractNumId="17">
     <w:nsid w:val="752C5A0A"/>
     <w:multiLevelType w:val="multilevel"/>
     <w:tmpl w:val="0409001F"/>
@@ -4071,7 +4465,7 @@
     <w:abstractNumId w:val="1"/>
   </w:num>
   <w:num w:numId="3">
-    <w:abstractNumId w:val="11"/>
+    <w:abstractNumId w:val="13"/>
   </w:num>
   <w:num w:numId="4">
     <w:abstractNumId w:val="0"/>
@@ -4083,13 +4477,13 @@
     <w:abstractNumId w:val="3"/>
   </w:num>
   <w:num w:numId="7">
-    <w:abstractNumId w:val="12"/>
+    <w:abstractNumId w:val="14"/>
   </w:num>
   <w:num w:numId="8">
     <w:abstractNumId w:val="7"/>
   </w:num>
   <w:num w:numId="9">
-    <w:abstractNumId w:val="15"/>
+    <w:abstractNumId w:val="17"/>
   </w:num>
   <w:num w:numId="10">
     <w:abstractNumId w:val="6"/>
@@ -4098,19 +4492,25 @@
     <w:abstractNumId w:val="4"/>
   </w:num>
   <w:num w:numId="12">
-    <w:abstractNumId w:val="13"/>
+    <w:abstractNumId w:val="15"/>
   </w:num>
   <w:num w:numId="13">
-    <w:abstractNumId w:val="9"/>
+    <w:abstractNumId w:val="10"/>
   </w:num>
   <w:num w:numId="14">
-    <w:abstractNumId w:val="10"/>
+    <w:abstractNumId w:val="11"/>
   </w:num>
   <w:num w:numId="15">
     <w:abstractNumId w:val="2"/>
   </w:num>
   <w:num w:numId="16">
-    <w:abstractNumId w:val="14"/>
+    <w:abstractNumId w:val="16"/>
+  </w:num>
+  <w:num w:numId="17">
+    <w:abstractNumId w:val="12"/>
+  </w:num>
+  <w:num w:numId="18">
+    <w:abstractNumId w:val="9"/>
   </w:num>
 </w:numbering>
 </file>
@@ -4327,6 +4727,28 @@
       <w:bCs/>
       <w:color w:val="4F81BD" w:themeColor="accent1"/>
       <w:szCs w:val="26"/>
+    </w:rPr>
+  </w:style>
+  <w:style w:type="paragraph" w:styleId="Heading3">
+    <w:name w:val="heading 3"/>
+    <w:basedOn w:val="Normal"/>
+    <w:next w:val="Normal"/>
+    <w:link w:val="Heading3Char"/>
+    <w:uiPriority w:val="9"/>
+    <w:unhideWhenUsed/>
+    <w:qFormat/>
+    <w:rsid w:val="008D77F1"/>
+    <w:pPr>
+      <w:keepNext/>
+      <w:keepLines/>
+      <w:spacing w:before="200"/>
+      <w:outlineLvl w:val="2"/>
+    </w:pPr>
+    <w:rPr>
+      <w:rFonts w:asciiTheme="majorHAnsi" w:eastAsiaTheme="majorEastAsia" w:hAnsiTheme="majorHAnsi" w:cstheme="majorBidi"/>
+      <w:b/>
+      <w:bCs/>
+      <w:color w:val="4F81BD" w:themeColor="accent1"/>
     </w:rPr>
   </w:style>
   <w:style w:type="character" w:default="1" w:styleId="DefaultParagraphFont">
@@ -4549,6 +4971,20 @@
       <w:u w:val="single"/>
     </w:rPr>
   </w:style>
+  <w:style w:type="character" w:customStyle="1" w:styleId="Heading3Char">
+    <w:name w:val="Heading 3 Char"/>
+    <w:basedOn w:val="DefaultParagraphFont"/>
+    <w:link w:val="Heading3"/>
+    <w:uiPriority w:val="9"/>
+    <w:rsid w:val="008D77F1"/>
+    <w:rPr>
+      <w:rFonts w:asciiTheme="majorHAnsi" w:eastAsiaTheme="majorEastAsia" w:hAnsiTheme="majorHAnsi" w:cstheme="majorBidi"/>
+      <w:b/>
+      <w:bCs/>
+      <w:color w:val="4F81BD" w:themeColor="accent1"/>
+      <w:sz w:val="28"/>
+    </w:rPr>
+  </w:style>
 </w:styles>
 </file>
 
@@ -4764,6 +5200,28 @@
       <w:bCs/>
       <w:color w:val="4F81BD" w:themeColor="accent1"/>
       <w:szCs w:val="26"/>
+    </w:rPr>
+  </w:style>
+  <w:style w:type="paragraph" w:styleId="Heading3">
+    <w:name w:val="heading 3"/>
+    <w:basedOn w:val="Normal"/>
+    <w:next w:val="Normal"/>
+    <w:link w:val="Heading3Char"/>
+    <w:uiPriority w:val="9"/>
+    <w:unhideWhenUsed/>
+    <w:qFormat/>
+    <w:rsid w:val="008D77F1"/>
+    <w:pPr>
+      <w:keepNext/>
+      <w:keepLines/>
+      <w:spacing w:before="200"/>
+      <w:outlineLvl w:val="2"/>
+    </w:pPr>
+    <w:rPr>
+      <w:rFonts w:asciiTheme="majorHAnsi" w:eastAsiaTheme="majorEastAsia" w:hAnsiTheme="majorHAnsi" w:cstheme="majorBidi"/>
+      <w:b/>
+      <w:bCs/>
+      <w:color w:val="4F81BD" w:themeColor="accent1"/>
     </w:rPr>
   </w:style>
   <w:style w:type="character" w:default="1" w:styleId="DefaultParagraphFont">
@@ -4984,6 +5442,20 @@
     <w:rPr>
       <w:color w:val="0000FF" w:themeColor="hyperlink"/>
       <w:u w:val="single"/>
+    </w:rPr>
+  </w:style>
+  <w:style w:type="character" w:customStyle="1" w:styleId="Heading3Char">
+    <w:name w:val="Heading 3 Char"/>
+    <w:basedOn w:val="DefaultParagraphFont"/>
+    <w:link w:val="Heading3"/>
+    <w:uiPriority w:val="9"/>
+    <w:rsid w:val="008D77F1"/>
+    <w:rPr>
+      <w:rFonts w:asciiTheme="majorHAnsi" w:eastAsiaTheme="majorEastAsia" w:hAnsiTheme="majorHAnsi" w:cstheme="majorBidi"/>
+      <w:b/>
+      <w:bCs/>
+      <w:color w:val="4F81BD" w:themeColor="accent1"/>
+      <w:sz w:val="28"/>
     </w:rPr>
   </w:style>
 </w:styles>
@@ -5279,7 +5751,7 @@
 </file>
 
 <file path=customXml/itemProps1.xml><?xml version="1.0" encoding="utf-8"?>
-<ds:datastoreItem xmlns:ds="http://schemas.openxmlformats.org/officeDocument/2006/customXml" ds:itemID="{BD41EBEE-7363-4E87-BBC7-85198B4C8AD9}">
+<ds:datastoreItem xmlns:ds="http://schemas.openxmlformats.org/officeDocument/2006/customXml" ds:itemID="{22C13D0C-5B95-4569-BF7D-9A5E95B8F7A1}">
   <ds:schemaRefs>
     <ds:schemaRef ds:uri="http://schemas.openxmlformats.org/officeDocument/2006/bibliography"/>
   </ds:schemaRefs>

</xml_diff>

<commit_message>
oke phần vpd luôn
</commit_message>
<xml_diff>
--- a/18120418_18120383_18120387.docx
+++ b/18120418_18120383_18120387.docx
@@ -662,7 +662,7 @@
           <w:color w:val="0070C0"/>
           <w:sz w:val="32"/>
         </w:rPr>
-        <w:t>7</w:t>
+        <w:t>9</w:t>
       </w:r>
     </w:p>
     <w:p>
@@ -752,6 +752,7 @@
               <w:rFonts w:eastAsiaTheme="minorEastAsia"/>
               <w:noProof/>
               <w:sz w:val="22"/>
+              <w:lang w:val="vi-VN" w:eastAsia="vi-VN"/>
             </w:rPr>
           </w:pPr>
           <w:r>
@@ -763,7 +764,7 @@
           <w:r>
             <w:fldChar w:fldCharType="separate"/>
           </w:r>
-          <w:hyperlink w:anchor="_Toc68478892" w:history="1">
+          <w:hyperlink w:anchor="_Toc76197366" w:history="1">
             <w:r>
               <w:rPr>
                 <w:rStyle w:val="Hyperlink"/>
@@ -776,6 +777,7 @@
                 <w:rFonts w:eastAsiaTheme="minorEastAsia"/>
                 <w:noProof/>
                 <w:sz w:val="22"/>
+                <w:lang w:val="vi-VN" w:eastAsia="vi-VN"/>
               </w:rPr>
               <w:tab/>
             </w:r>
@@ -805,179 +807,7 @@
                 <w:noProof/>
                 <w:webHidden/>
               </w:rPr>
-              <w:instrText xml:space="preserve"> PAGEREF _Toc68478892 \h </w:instrText>
-            </w:r>
-            <w:r>
-              <w:rPr>
-                <w:noProof/>
-                <w:webHidden/>
-              </w:rPr>
-            </w:r>
-            <w:r>
-              <w:rPr>
-                <w:noProof/>
-                <w:webHidden/>
-              </w:rPr>
-              <w:fldChar w:fldCharType="separate"/>
-            </w:r>
-            <w:r>
-              <w:rPr>
-                <w:noProof/>
-                <w:webHidden/>
-              </w:rPr>
-              <w:t>3</w:t>
-            </w:r>
-            <w:r>
-              <w:rPr>
-                <w:noProof/>
-                <w:webHidden/>
-              </w:rPr>
-              <w:fldChar w:fldCharType="end"/>
-            </w:r>
-          </w:hyperlink>
-        </w:p>
-        <w:p>
-          <w:pPr>
-            <w:pStyle w:val="TOC2"/>
-            <w:tabs>
-              <w:tab w:val="left" w:pos="880"/>
-              <w:tab w:val="right" w:leader="dot" w:pos="9350"/>
-            </w:tabs>
-            <w:rPr>
-              <w:rFonts w:eastAsiaTheme="minorEastAsia"/>
-              <w:noProof/>
-              <w:sz w:val="22"/>
-            </w:rPr>
-          </w:pPr>
-          <w:hyperlink w:anchor="_Toc68478893" w:history="1">
-            <w:r>
-              <w:rPr>
-                <w:rStyle w:val="Hyperlink"/>
-                <w:noProof/>
-              </w:rPr>
-              <w:t>1.</w:t>
-            </w:r>
-            <w:r>
-              <w:rPr>
-                <w:rFonts w:eastAsiaTheme="minorEastAsia"/>
-                <w:noProof/>
-                <w:sz w:val="22"/>
-              </w:rPr>
-              <w:tab/>
-            </w:r>
-            <w:r>
-              <w:rPr>
-                <w:rStyle w:val="Hyperlink"/>
-                <w:noProof/>
-              </w:rPr>
-              <w:t>PHÂN HỆ 1: DÀNH CHO NGƯỜI QUẢN TRỊ CƠ SỞ DỮ LIỆU</w:t>
-            </w:r>
-            <w:r>
-              <w:rPr>
-                <w:noProof/>
-                <w:webHidden/>
-              </w:rPr>
-              <w:tab/>
-            </w:r>
-            <w:r>
-              <w:rPr>
-                <w:noProof/>
-                <w:webHidden/>
-              </w:rPr>
-              <w:fldChar w:fldCharType="begin"/>
-            </w:r>
-            <w:r>
-              <w:rPr>
-                <w:noProof/>
-                <w:webHidden/>
-              </w:rPr>
-              <w:instrText xml:space="preserve"> PAGEREF _Toc68478893 \h </w:instrText>
-            </w:r>
-            <w:r>
-              <w:rPr>
-                <w:noProof/>
-                <w:webHidden/>
-              </w:rPr>
-            </w:r>
-            <w:r>
-              <w:rPr>
-                <w:noProof/>
-                <w:webHidden/>
-              </w:rPr>
-              <w:fldChar w:fldCharType="separate"/>
-            </w:r>
-            <w:r>
-              <w:rPr>
-                <w:noProof/>
-                <w:webHidden/>
-              </w:rPr>
-              <w:t>3</w:t>
-            </w:r>
-            <w:r>
-              <w:rPr>
-                <w:noProof/>
-                <w:webHidden/>
-              </w:rPr>
-              <w:fldChar w:fldCharType="end"/>
-            </w:r>
-          </w:hyperlink>
-        </w:p>
-        <w:p>
-          <w:pPr>
-            <w:pStyle w:val="TOC2"/>
-            <w:tabs>
-              <w:tab w:val="left" w:pos="880"/>
-              <w:tab w:val="right" w:leader="dot" w:pos="9350"/>
-            </w:tabs>
-            <w:rPr>
-              <w:rFonts w:eastAsiaTheme="minorEastAsia"/>
-              <w:noProof/>
-              <w:sz w:val="22"/>
-            </w:rPr>
-          </w:pPr>
-          <w:hyperlink w:anchor="_Toc68478894" w:history="1">
-            <w:r>
-              <w:rPr>
-                <w:rStyle w:val="Hyperlink"/>
-                <w:noProof/>
-              </w:rPr>
-              <w:t>2.</w:t>
-            </w:r>
-            <w:r>
-              <w:rPr>
-                <w:rFonts w:eastAsiaTheme="minorEastAsia"/>
-                <w:noProof/>
-                <w:sz w:val="22"/>
-              </w:rPr>
-              <w:tab/>
-            </w:r>
-            <w:r>
-              <w:rPr>
-                <w:rStyle w:val="Hyperlink"/>
-                <w:noProof/>
-              </w:rPr>
-              <w:t>PHÂN HỆ 2: QUẢN LÝ THÔNG TIN CỦA MỘT BỆNH VIỆN</w:t>
-            </w:r>
-            <w:r>
-              <w:rPr>
-                <w:noProof/>
-                <w:webHidden/>
-              </w:rPr>
-              <w:tab/>
-            </w:r>
-            <w:r>
-              <w:rPr>
-                <w:noProof/>
-                <w:webHidden/>
-              </w:rPr>
-              <w:fldChar w:fldCharType="begin"/>
-            </w:r>
-            <w:r>
-              <w:rPr>
-                <w:noProof/>
-                <w:webHidden/>
-              </w:rPr>
-              <w:instrText xml:space="preserve"> PAGEREF _Toc68478894 \h </w:instrText>
+              <w:instrText xml:space="preserve"> PAGEREF _Toc76197366 \h </w:instrText>
             </w:r>
             <w:r>
               <w:rPr>
@@ -1019,21 +849,23 @@
               <w:rFonts w:eastAsiaTheme="minorEastAsia"/>
               <w:noProof/>
               <w:sz w:val="22"/>
+              <w:lang w:val="vi-VN" w:eastAsia="vi-VN"/>
             </w:rPr>
           </w:pPr>
-          <w:hyperlink w:anchor="_Toc68478895" w:history="1">
+          <w:hyperlink w:anchor="_Toc76197367" w:history="1">
             <w:r>
               <w:rPr>
                 <w:rStyle w:val="Hyperlink"/>
                 <w:noProof/>
               </w:rPr>
-              <w:t>3.</w:t>
+              <w:t>1.</w:t>
             </w:r>
             <w:r>
               <w:rPr>
                 <w:rFonts w:eastAsiaTheme="minorEastAsia"/>
                 <w:noProof/>
                 <w:sz w:val="22"/>
+                <w:lang w:val="vi-VN" w:eastAsia="vi-VN"/>
               </w:rPr>
               <w:tab/>
             </w:r>
@@ -1042,7 +874,7 @@
                 <w:rStyle w:val="Hyperlink"/>
                 <w:noProof/>
               </w:rPr>
-              <w:t>Yêu cầu:</w:t>
+              <w:t>PHÂN HỆ 1: DÀNH CHO NGƯỜI QUẢN TRỊ CƠ SỞ DỮ LIỆU</w:t>
             </w:r>
             <w:r>
               <w:rPr>
@@ -1063,7 +895,95 @@
                 <w:noProof/>
                 <w:webHidden/>
               </w:rPr>
-              <w:instrText xml:space="preserve"> PAGEREF _Toc68478895 \h </w:instrText>
+              <w:instrText xml:space="preserve"> PAGEREF _Toc76197367 \h </w:instrText>
+            </w:r>
+            <w:r>
+              <w:rPr>
+                <w:noProof/>
+                <w:webHidden/>
+              </w:rPr>
+            </w:r>
+            <w:r>
+              <w:rPr>
+                <w:noProof/>
+                <w:webHidden/>
+              </w:rPr>
+              <w:fldChar w:fldCharType="separate"/>
+            </w:r>
+            <w:r>
+              <w:rPr>
+                <w:noProof/>
+                <w:webHidden/>
+              </w:rPr>
+              <w:t>4</w:t>
+            </w:r>
+            <w:r>
+              <w:rPr>
+                <w:noProof/>
+                <w:webHidden/>
+              </w:rPr>
+              <w:fldChar w:fldCharType="end"/>
+            </w:r>
+          </w:hyperlink>
+        </w:p>
+        <w:p>
+          <w:pPr>
+            <w:pStyle w:val="TOC2"/>
+            <w:tabs>
+              <w:tab w:val="left" w:pos="880"/>
+              <w:tab w:val="right" w:leader="dot" w:pos="9350"/>
+            </w:tabs>
+            <w:rPr>
+              <w:rFonts w:eastAsiaTheme="minorEastAsia"/>
+              <w:noProof/>
+              <w:sz w:val="22"/>
+              <w:lang w:val="vi-VN" w:eastAsia="vi-VN"/>
+            </w:rPr>
+          </w:pPr>
+          <w:hyperlink w:anchor="_Toc76197368" w:history="1">
+            <w:r>
+              <w:rPr>
+                <w:rStyle w:val="Hyperlink"/>
+                <w:noProof/>
+              </w:rPr>
+              <w:t>2.</w:t>
+            </w:r>
+            <w:r>
+              <w:rPr>
+                <w:rFonts w:eastAsiaTheme="minorEastAsia"/>
+                <w:noProof/>
+                <w:sz w:val="22"/>
+                <w:lang w:val="vi-VN" w:eastAsia="vi-VN"/>
+              </w:rPr>
+              <w:tab/>
+            </w:r>
+            <w:r>
+              <w:rPr>
+                <w:rStyle w:val="Hyperlink"/>
+                <w:noProof/>
+              </w:rPr>
+              <w:t>PHÂN HỆ 2: QUẢN LÝ THÔNG TIN CỦA MỘT BỆNH VIỆN</w:t>
+            </w:r>
+            <w:r>
+              <w:rPr>
+                <w:noProof/>
+                <w:webHidden/>
+              </w:rPr>
+              <w:tab/>
+            </w:r>
+            <w:r>
+              <w:rPr>
+                <w:noProof/>
+                <w:webHidden/>
+              </w:rPr>
+              <w:fldChar w:fldCharType="begin"/>
+            </w:r>
+            <w:r>
+              <w:rPr>
+                <w:noProof/>
+                <w:webHidden/>
+              </w:rPr>
+              <w:instrText xml:space="preserve"> PAGEREF _Toc76197368 \h </w:instrText>
             </w:r>
             <w:r>
               <w:rPr>
@@ -1105,21 +1025,23 @@
               <w:rFonts w:eastAsiaTheme="minorEastAsia"/>
               <w:noProof/>
               <w:sz w:val="22"/>
+              <w:lang w:val="vi-VN" w:eastAsia="vi-VN"/>
             </w:rPr>
           </w:pPr>
-          <w:hyperlink w:anchor="_Toc68478896" w:history="1">
+          <w:hyperlink w:anchor="_Toc76197369" w:history="1">
             <w:r>
               <w:rPr>
                 <w:rStyle w:val="Hyperlink"/>
                 <w:noProof/>
               </w:rPr>
-              <w:t>4.</w:t>
+              <w:t>3.</w:t>
             </w:r>
             <w:r>
               <w:rPr>
                 <w:rFonts w:eastAsiaTheme="minorEastAsia"/>
                 <w:noProof/>
                 <w:sz w:val="22"/>
+                <w:lang w:val="vi-VN" w:eastAsia="vi-VN"/>
               </w:rPr>
               <w:tab/>
             </w:r>
@@ -1128,7 +1050,7 @@
                 <w:rStyle w:val="Hyperlink"/>
                 <w:noProof/>
               </w:rPr>
-              <w:t>MỘT SỐ QUY ĐỊNH:</w:t>
+              <w:t>Yêu cầu:</w:t>
             </w:r>
             <w:r>
               <w:rPr>
@@ -1149,179 +1071,7 @@
                 <w:noProof/>
                 <w:webHidden/>
               </w:rPr>
-              <w:instrText xml:space="preserve"> PAGEREF _Toc68478896 \h </w:instrText>
-            </w:r>
-            <w:r>
-              <w:rPr>
-                <w:noProof/>
-                <w:webHidden/>
-              </w:rPr>
-            </w:r>
-            <w:r>
-              <w:rPr>
-                <w:noProof/>
-                <w:webHidden/>
-              </w:rPr>
-              <w:fldChar w:fldCharType="separate"/>
-            </w:r>
-            <w:r>
-              <w:rPr>
-                <w:noProof/>
-                <w:webHidden/>
-              </w:rPr>
-              <w:t>6</w:t>
-            </w:r>
-            <w:r>
-              <w:rPr>
-                <w:noProof/>
-                <w:webHidden/>
-              </w:rPr>
-              <w:fldChar w:fldCharType="end"/>
-            </w:r>
-          </w:hyperlink>
-        </w:p>
-        <w:p>
-          <w:pPr>
-            <w:pStyle w:val="TOC1"/>
-            <w:tabs>
-              <w:tab w:val="left" w:pos="660"/>
-              <w:tab w:val="right" w:leader="dot" w:pos="9350"/>
-            </w:tabs>
-            <w:rPr>
-              <w:rFonts w:eastAsiaTheme="minorEastAsia"/>
-              <w:noProof/>
-              <w:sz w:val="22"/>
-            </w:rPr>
-          </w:pPr>
-          <w:hyperlink w:anchor="_Toc68478897" w:history="1">
-            <w:r>
-              <w:rPr>
-                <w:rStyle w:val="Hyperlink"/>
-                <w:noProof/>
-              </w:rPr>
-              <w:t>B.</w:t>
-            </w:r>
-            <w:r>
-              <w:rPr>
-                <w:rFonts w:eastAsiaTheme="minorEastAsia"/>
-                <w:noProof/>
-                <w:sz w:val="22"/>
-              </w:rPr>
-              <w:tab/>
-            </w:r>
-            <w:r>
-              <w:rPr>
-                <w:rStyle w:val="Hyperlink"/>
-                <w:noProof/>
-              </w:rPr>
-              <w:t>Phân công công việc</w:t>
-            </w:r>
-            <w:r>
-              <w:rPr>
-                <w:noProof/>
-                <w:webHidden/>
-              </w:rPr>
-              <w:tab/>
-            </w:r>
-            <w:r>
-              <w:rPr>
-                <w:noProof/>
-                <w:webHidden/>
-              </w:rPr>
-              <w:fldChar w:fldCharType="begin"/>
-            </w:r>
-            <w:r>
-              <w:rPr>
-                <w:noProof/>
-                <w:webHidden/>
-              </w:rPr>
-              <w:instrText xml:space="preserve"> PAGEREF _Toc68478897 \h </w:instrText>
-            </w:r>
-            <w:r>
-              <w:rPr>
-                <w:noProof/>
-                <w:webHidden/>
-              </w:rPr>
-            </w:r>
-            <w:r>
-              <w:rPr>
-                <w:noProof/>
-                <w:webHidden/>
-              </w:rPr>
-              <w:fldChar w:fldCharType="separate"/>
-            </w:r>
-            <w:r>
-              <w:rPr>
-                <w:noProof/>
-                <w:webHidden/>
-              </w:rPr>
-              <w:t>6</w:t>
-            </w:r>
-            <w:r>
-              <w:rPr>
-                <w:noProof/>
-                <w:webHidden/>
-              </w:rPr>
-              <w:fldChar w:fldCharType="end"/>
-            </w:r>
-          </w:hyperlink>
-        </w:p>
-        <w:p>
-          <w:pPr>
-            <w:pStyle w:val="TOC1"/>
-            <w:tabs>
-              <w:tab w:val="left" w:pos="660"/>
-              <w:tab w:val="right" w:leader="dot" w:pos="9350"/>
-            </w:tabs>
-            <w:rPr>
-              <w:rFonts w:eastAsiaTheme="minorEastAsia"/>
-              <w:noProof/>
-              <w:sz w:val="22"/>
-            </w:rPr>
-          </w:pPr>
-          <w:hyperlink w:anchor="_Toc68478898" w:history="1">
-            <w:r>
-              <w:rPr>
-                <w:rStyle w:val="Hyperlink"/>
-                <w:noProof/>
-              </w:rPr>
-              <w:t>C.</w:t>
-            </w:r>
-            <w:r>
-              <w:rPr>
-                <w:rFonts w:eastAsiaTheme="minorEastAsia"/>
-                <w:noProof/>
-                <w:sz w:val="22"/>
-              </w:rPr>
-              <w:tab/>
-            </w:r>
-            <w:r>
-              <w:rPr>
-                <w:rStyle w:val="Hyperlink"/>
-                <w:noProof/>
-              </w:rPr>
-              <w:t>Nội dung</w:t>
-            </w:r>
-            <w:r>
-              <w:rPr>
-                <w:noProof/>
-                <w:webHidden/>
-              </w:rPr>
-              <w:tab/>
-            </w:r>
-            <w:r>
-              <w:rPr>
-                <w:noProof/>
-                <w:webHidden/>
-              </w:rPr>
-              <w:fldChar w:fldCharType="begin"/>
-            </w:r>
-            <w:r>
-              <w:rPr>
-                <w:noProof/>
-                <w:webHidden/>
-              </w:rPr>
-              <w:instrText xml:space="preserve"> PAGEREF _Toc68478898 \h </w:instrText>
+              <w:instrText xml:space="preserve"> PAGEREF _Toc76197369 \h </w:instrText>
             </w:r>
             <w:r>
               <w:rPr>
@@ -1354,6 +1104,94 @@
         </w:p>
         <w:p>
           <w:pPr>
+            <w:pStyle w:val="TOC2"/>
+            <w:tabs>
+              <w:tab w:val="left" w:pos="880"/>
+              <w:tab w:val="right" w:leader="dot" w:pos="9350"/>
+            </w:tabs>
+            <w:rPr>
+              <w:rFonts w:eastAsiaTheme="minorEastAsia"/>
+              <w:noProof/>
+              <w:sz w:val="22"/>
+              <w:lang w:val="vi-VN" w:eastAsia="vi-VN"/>
+            </w:rPr>
+          </w:pPr>
+          <w:hyperlink w:anchor="_Toc76197370" w:history="1">
+            <w:r>
+              <w:rPr>
+                <w:rStyle w:val="Hyperlink"/>
+                <w:noProof/>
+              </w:rPr>
+              <w:t>4.</w:t>
+            </w:r>
+            <w:r>
+              <w:rPr>
+                <w:rFonts w:eastAsiaTheme="minorEastAsia"/>
+                <w:noProof/>
+                <w:sz w:val="22"/>
+                <w:lang w:val="vi-VN" w:eastAsia="vi-VN"/>
+              </w:rPr>
+              <w:tab/>
+            </w:r>
+            <w:r>
+              <w:rPr>
+                <w:rStyle w:val="Hyperlink"/>
+                <w:noProof/>
+              </w:rPr>
+              <w:t>MỘT SỐ QUY ĐỊNH:</w:t>
+            </w:r>
+            <w:r>
+              <w:rPr>
+                <w:noProof/>
+                <w:webHidden/>
+              </w:rPr>
+              <w:tab/>
+            </w:r>
+            <w:r>
+              <w:rPr>
+                <w:noProof/>
+                <w:webHidden/>
+              </w:rPr>
+              <w:fldChar w:fldCharType="begin"/>
+            </w:r>
+            <w:r>
+              <w:rPr>
+                <w:noProof/>
+                <w:webHidden/>
+              </w:rPr>
+              <w:instrText xml:space="preserve"> PAGEREF _Toc76197370 \h </w:instrText>
+            </w:r>
+            <w:r>
+              <w:rPr>
+                <w:noProof/>
+                <w:webHidden/>
+              </w:rPr>
+            </w:r>
+            <w:r>
+              <w:rPr>
+                <w:noProof/>
+                <w:webHidden/>
+              </w:rPr>
+              <w:fldChar w:fldCharType="separate"/>
+            </w:r>
+            <w:r>
+              <w:rPr>
+                <w:noProof/>
+                <w:webHidden/>
+              </w:rPr>
+              <w:t>8</w:t>
+            </w:r>
+            <w:r>
+              <w:rPr>
+                <w:noProof/>
+                <w:webHidden/>
+              </w:rPr>
+              <w:fldChar w:fldCharType="end"/>
+            </w:r>
+          </w:hyperlink>
+        </w:p>
+        <w:p>
+          <w:pPr>
             <w:pStyle w:val="TOC1"/>
             <w:tabs>
               <w:tab w:val="left" w:pos="660"/>
@@ -1363,9 +1201,682 @@
               <w:rFonts w:eastAsiaTheme="minorEastAsia"/>
               <w:noProof/>
               <w:sz w:val="22"/>
+              <w:lang w:val="vi-VN" w:eastAsia="vi-VN"/>
             </w:rPr>
           </w:pPr>
-          <w:hyperlink w:anchor="_Toc68478899" w:history="1">
+          <w:hyperlink w:anchor="_Toc76197371" w:history="1">
+            <w:r>
+              <w:rPr>
+                <w:rStyle w:val="Hyperlink"/>
+                <w:noProof/>
+              </w:rPr>
+              <w:t>B.</w:t>
+            </w:r>
+            <w:r>
+              <w:rPr>
+                <w:rFonts w:eastAsiaTheme="minorEastAsia"/>
+                <w:noProof/>
+                <w:sz w:val="22"/>
+                <w:lang w:val="vi-VN" w:eastAsia="vi-VN"/>
+              </w:rPr>
+              <w:tab/>
+            </w:r>
+            <w:r>
+              <w:rPr>
+                <w:rStyle w:val="Hyperlink"/>
+                <w:noProof/>
+              </w:rPr>
+              <w:t>Phân công công việc</w:t>
+            </w:r>
+            <w:r>
+              <w:rPr>
+                <w:noProof/>
+                <w:webHidden/>
+              </w:rPr>
+              <w:tab/>
+            </w:r>
+            <w:r>
+              <w:rPr>
+                <w:noProof/>
+                <w:webHidden/>
+              </w:rPr>
+              <w:fldChar w:fldCharType="begin"/>
+            </w:r>
+            <w:r>
+              <w:rPr>
+                <w:noProof/>
+                <w:webHidden/>
+              </w:rPr>
+              <w:instrText xml:space="preserve"> PAGEREF _Toc76197371 \h </w:instrText>
+            </w:r>
+            <w:r>
+              <w:rPr>
+                <w:noProof/>
+                <w:webHidden/>
+              </w:rPr>
+            </w:r>
+            <w:r>
+              <w:rPr>
+                <w:noProof/>
+                <w:webHidden/>
+              </w:rPr>
+              <w:fldChar w:fldCharType="separate"/>
+            </w:r>
+            <w:r>
+              <w:rPr>
+                <w:noProof/>
+                <w:webHidden/>
+              </w:rPr>
+              <w:t>9</w:t>
+            </w:r>
+            <w:r>
+              <w:rPr>
+                <w:noProof/>
+                <w:webHidden/>
+              </w:rPr>
+              <w:fldChar w:fldCharType="end"/>
+            </w:r>
+          </w:hyperlink>
+        </w:p>
+        <w:p>
+          <w:pPr>
+            <w:pStyle w:val="TOC1"/>
+            <w:tabs>
+              <w:tab w:val="left" w:pos="660"/>
+              <w:tab w:val="right" w:leader="dot" w:pos="9350"/>
+            </w:tabs>
+            <w:rPr>
+              <w:rFonts w:eastAsiaTheme="minorEastAsia"/>
+              <w:noProof/>
+              <w:sz w:val="22"/>
+              <w:lang w:val="vi-VN" w:eastAsia="vi-VN"/>
+            </w:rPr>
+          </w:pPr>
+          <w:hyperlink w:anchor="_Toc76197372" w:history="1">
+            <w:r>
+              <w:rPr>
+                <w:rStyle w:val="Hyperlink"/>
+                <w:noProof/>
+              </w:rPr>
+              <w:t>C.</w:t>
+            </w:r>
+            <w:r>
+              <w:rPr>
+                <w:rFonts w:eastAsiaTheme="minorEastAsia"/>
+                <w:noProof/>
+                <w:sz w:val="22"/>
+                <w:lang w:val="vi-VN" w:eastAsia="vi-VN"/>
+              </w:rPr>
+              <w:tab/>
+            </w:r>
+            <w:r>
+              <w:rPr>
+                <w:rStyle w:val="Hyperlink"/>
+                <w:noProof/>
+              </w:rPr>
+              <w:t>Nội dung</w:t>
+            </w:r>
+            <w:r>
+              <w:rPr>
+                <w:noProof/>
+                <w:webHidden/>
+              </w:rPr>
+              <w:tab/>
+            </w:r>
+            <w:r>
+              <w:rPr>
+                <w:noProof/>
+                <w:webHidden/>
+              </w:rPr>
+              <w:fldChar w:fldCharType="begin"/>
+            </w:r>
+            <w:r>
+              <w:rPr>
+                <w:noProof/>
+                <w:webHidden/>
+              </w:rPr>
+              <w:instrText xml:space="preserve"> PAGEREF _Toc76197372 \h </w:instrText>
+            </w:r>
+            <w:r>
+              <w:rPr>
+                <w:noProof/>
+                <w:webHidden/>
+              </w:rPr>
+            </w:r>
+            <w:r>
+              <w:rPr>
+                <w:noProof/>
+                <w:webHidden/>
+              </w:rPr>
+              <w:fldChar w:fldCharType="separate"/>
+            </w:r>
+            <w:r>
+              <w:rPr>
+                <w:noProof/>
+                <w:webHidden/>
+              </w:rPr>
+              <w:t>10</w:t>
+            </w:r>
+            <w:r>
+              <w:rPr>
+                <w:noProof/>
+                <w:webHidden/>
+              </w:rPr>
+              <w:fldChar w:fldCharType="end"/>
+            </w:r>
+          </w:hyperlink>
+        </w:p>
+        <w:p>
+          <w:pPr>
+            <w:pStyle w:val="TOC2"/>
+            <w:tabs>
+              <w:tab w:val="left" w:pos="880"/>
+              <w:tab w:val="right" w:leader="dot" w:pos="9350"/>
+            </w:tabs>
+            <w:rPr>
+              <w:rFonts w:eastAsiaTheme="minorEastAsia"/>
+              <w:noProof/>
+              <w:sz w:val="22"/>
+              <w:lang w:val="vi-VN" w:eastAsia="vi-VN"/>
+            </w:rPr>
+          </w:pPr>
+          <w:hyperlink w:anchor="_Toc76197373" w:history="1">
+            <w:r>
+              <w:rPr>
+                <w:rStyle w:val="Hyperlink"/>
+                <w:noProof/>
+              </w:rPr>
+              <w:t>1.</w:t>
+            </w:r>
+            <w:r>
+              <w:rPr>
+                <w:rFonts w:eastAsiaTheme="minorEastAsia"/>
+                <w:noProof/>
+                <w:sz w:val="22"/>
+                <w:lang w:val="vi-VN" w:eastAsia="vi-VN"/>
+              </w:rPr>
+              <w:tab/>
+            </w:r>
+            <w:r>
+              <w:rPr>
+                <w:rStyle w:val="Hyperlink"/>
+                <w:noProof/>
+              </w:rPr>
+              <w:t>Thiết kế cơ sở dữ liệu</w:t>
+            </w:r>
+            <w:r>
+              <w:rPr>
+                <w:noProof/>
+                <w:webHidden/>
+              </w:rPr>
+              <w:tab/>
+            </w:r>
+            <w:r>
+              <w:rPr>
+                <w:noProof/>
+                <w:webHidden/>
+              </w:rPr>
+              <w:fldChar w:fldCharType="begin"/>
+            </w:r>
+            <w:r>
+              <w:rPr>
+                <w:noProof/>
+                <w:webHidden/>
+              </w:rPr>
+              <w:instrText xml:space="preserve"> PAGEREF _Toc76197373 \h </w:instrText>
+            </w:r>
+            <w:r>
+              <w:rPr>
+                <w:noProof/>
+                <w:webHidden/>
+              </w:rPr>
+            </w:r>
+            <w:r>
+              <w:rPr>
+                <w:noProof/>
+                <w:webHidden/>
+              </w:rPr>
+              <w:fldChar w:fldCharType="separate"/>
+            </w:r>
+            <w:r>
+              <w:rPr>
+                <w:noProof/>
+                <w:webHidden/>
+              </w:rPr>
+              <w:t>10</w:t>
+            </w:r>
+            <w:r>
+              <w:rPr>
+                <w:noProof/>
+                <w:webHidden/>
+              </w:rPr>
+              <w:fldChar w:fldCharType="end"/>
+            </w:r>
+          </w:hyperlink>
+        </w:p>
+        <w:p>
+          <w:pPr>
+            <w:pStyle w:val="TOC2"/>
+            <w:tabs>
+              <w:tab w:val="left" w:pos="880"/>
+              <w:tab w:val="right" w:leader="dot" w:pos="9350"/>
+            </w:tabs>
+            <w:rPr>
+              <w:rFonts w:eastAsiaTheme="minorEastAsia"/>
+              <w:noProof/>
+              <w:sz w:val="22"/>
+              <w:lang w:val="vi-VN" w:eastAsia="vi-VN"/>
+            </w:rPr>
+          </w:pPr>
+          <w:hyperlink w:anchor="_Toc76197374" w:history="1">
+            <w:r>
+              <w:rPr>
+                <w:rStyle w:val="Hyperlink"/>
+                <w:noProof/>
+              </w:rPr>
+              <w:t>2.</w:t>
+            </w:r>
+            <w:r>
+              <w:rPr>
+                <w:rFonts w:eastAsiaTheme="minorEastAsia"/>
+                <w:noProof/>
+                <w:sz w:val="22"/>
+                <w:lang w:val="vi-VN" w:eastAsia="vi-VN"/>
+              </w:rPr>
+              <w:tab/>
+            </w:r>
+            <w:r>
+              <w:rPr>
+                <w:rStyle w:val="Hyperlink"/>
+                <w:noProof/>
+              </w:rPr>
+              <w:t>Phân hệ 1: Dành cho người quản trị cơ sở dữ liệu</w:t>
+            </w:r>
+            <w:r>
+              <w:rPr>
+                <w:noProof/>
+                <w:webHidden/>
+              </w:rPr>
+              <w:tab/>
+            </w:r>
+            <w:r>
+              <w:rPr>
+                <w:noProof/>
+                <w:webHidden/>
+              </w:rPr>
+              <w:fldChar w:fldCharType="begin"/>
+            </w:r>
+            <w:r>
+              <w:rPr>
+                <w:noProof/>
+                <w:webHidden/>
+              </w:rPr>
+              <w:instrText xml:space="preserve"> PAGEREF _Toc76197374 \h </w:instrText>
+            </w:r>
+            <w:r>
+              <w:rPr>
+                <w:noProof/>
+                <w:webHidden/>
+              </w:rPr>
+            </w:r>
+            <w:r>
+              <w:rPr>
+                <w:noProof/>
+                <w:webHidden/>
+              </w:rPr>
+              <w:fldChar w:fldCharType="separate"/>
+            </w:r>
+            <w:r>
+              <w:rPr>
+                <w:noProof/>
+                <w:webHidden/>
+              </w:rPr>
+              <w:t>11</w:t>
+            </w:r>
+            <w:r>
+              <w:rPr>
+                <w:noProof/>
+                <w:webHidden/>
+              </w:rPr>
+              <w:fldChar w:fldCharType="end"/>
+            </w:r>
+          </w:hyperlink>
+        </w:p>
+        <w:p>
+          <w:pPr>
+            <w:pStyle w:val="TOC3"/>
+            <w:tabs>
+              <w:tab w:val="right" w:leader="dot" w:pos="9350"/>
+            </w:tabs>
+            <w:rPr>
+              <w:noProof/>
+            </w:rPr>
+          </w:pPr>
+          <w:hyperlink w:anchor="_Toc76197375" w:history="1">
+            <w:r>
+              <w:rPr>
+                <w:rStyle w:val="Hyperlink"/>
+                <w:noProof/>
+              </w:rPr>
+              <w:t>Các chính sách và phân quyền</w:t>
+            </w:r>
+            <w:r>
+              <w:rPr>
+                <w:noProof/>
+                <w:webHidden/>
+              </w:rPr>
+              <w:tab/>
+            </w:r>
+            <w:r>
+              <w:rPr>
+                <w:noProof/>
+                <w:webHidden/>
+              </w:rPr>
+              <w:fldChar w:fldCharType="begin"/>
+            </w:r>
+            <w:r>
+              <w:rPr>
+                <w:noProof/>
+                <w:webHidden/>
+              </w:rPr>
+              <w:instrText xml:space="preserve"> PAGEREF _Toc76197375 \h </w:instrText>
+            </w:r>
+            <w:r>
+              <w:rPr>
+                <w:noProof/>
+                <w:webHidden/>
+              </w:rPr>
+            </w:r>
+            <w:r>
+              <w:rPr>
+                <w:noProof/>
+                <w:webHidden/>
+              </w:rPr>
+              <w:fldChar w:fldCharType="separate"/>
+            </w:r>
+            <w:r>
+              <w:rPr>
+                <w:noProof/>
+                <w:webHidden/>
+              </w:rPr>
+              <w:t>14</w:t>
+            </w:r>
+            <w:r>
+              <w:rPr>
+                <w:noProof/>
+                <w:webHidden/>
+              </w:rPr>
+              <w:fldChar w:fldCharType="end"/>
+            </w:r>
+          </w:hyperlink>
+        </w:p>
+        <w:p>
+          <w:pPr>
+            <w:pStyle w:val="TOC2"/>
+            <w:tabs>
+              <w:tab w:val="left" w:pos="880"/>
+              <w:tab w:val="right" w:leader="dot" w:pos="9350"/>
+            </w:tabs>
+            <w:rPr>
+              <w:rFonts w:eastAsiaTheme="minorEastAsia"/>
+              <w:noProof/>
+              <w:sz w:val="22"/>
+              <w:lang w:val="vi-VN" w:eastAsia="vi-VN"/>
+            </w:rPr>
+          </w:pPr>
+          <w:hyperlink w:anchor="_Toc76197376" w:history="1">
+            <w:r>
+              <w:rPr>
+                <w:rStyle w:val="Hyperlink"/>
+                <w:noProof/>
+              </w:rPr>
+              <w:t>3.</w:t>
+            </w:r>
+            <w:r>
+              <w:rPr>
+                <w:rFonts w:eastAsiaTheme="minorEastAsia"/>
+                <w:noProof/>
+                <w:sz w:val="22"/>
+                <w:lang w:val="vi-VN" w:eastAsia="vi-VN"/>
+              </w:rPr>
+              <w:tab/>
+            </w:r>
+            <w:r>
+              <w:rPr>
+                <w:rStyle w:val="Hyperlink"/>
+                <w:noProof/>
+              </w:rPr>
+              <w:t>Phân hệ 2: Quản lý thông tin của một bệnh viện</w:t>
+            </w:r>
+            <w:r>
+              <w:rPr>
+                <w:noProof/>
+                <w:webHidden/>
+              </w:rPr>
+              <w:tab/>
+            </w:r>
+            <w:r>
+              <w:rPr>
+                <w:noProof/>
+                <w:webHidden/>
+              </w:rPr>
+              <w:fldChar w:fldCharType="begin"/>
+            </w:r>
+            <w:r>
+              <w:rPr>
+                <w:noProof/>
+                <w:webHidden/>
+              </w:rPr>
+              <w:instrText xml:space="preserve"> PAGEREF _Toc76197376 \h </w:instrText>
+            </w:r>
+            <w:r>
+              <w:rPr>
+                <w:noProof/>
+                <w:webHidden/>
+              </w:rPr>
+            </w:r>
+            <w:r>
+              <w:rPr>
+                <w:noProof/>
+                <w:webHidden/>
+              </w:rPr>
+              <w:fldChar w:fldCharType="separate"/>
+            </w:r>
+            <w:r>
+              <w:rPr>
+                <w:noProof/>
+                <w:webHidden/>
+              </w:rPr>
+              <w:t>14</w:t>
+            </w:r>
+            <w:r>
+              <w:rPr>
+                <w:noProof/>
+                <w:webHidden/>
+              </w:rPr>
+              <w:fldChar w:fldCharType="end"/>
+            </w:r>
+          </w:hyperlink>
+        </w:p>
+        <w:p>
+          <w:pPr>
+            <w:pStyle w:val="TOC3"/>
+            <w:tabs>
+              <w:tab w:val="left" w:pos="1100"/>
+              <w:tab w:val="right" w:leader="dot" w:pos="9350"/>
+            </w:tabs>
+            <w:rPr>
+              <w:noProof/>
+            </w:rPr>
+          </w:pPr>
+          <w:hyperlink w:anchor="_Toc76197377" w:history="1">
+            <w:r>
+              <w:rPr>
+                <w:rStyle w:val="Hyperlink"/>
+                <w:noProof/>
+              </w:rPr>
+              <w:t>3.1.</w:t>
+            </w:r>
+            <w:r>
+              <w:rPr>
+                <w:noProof/>
+              </w:rPr>
+              <w:tab/>
+            </w:r>
+            <w:r>
+              <w:rPr>
+                <w:rStyle w:val="Hyperlink"/>
+                <w:noProof/>
+              </w:rPr>
+              <w:t>Lược đồ cơ sở dữ liệu</w:t>
+            </w:r>
+            <w:r>
+              <w:rPr>
+                <w:noProof/>
+                <w:webHidden/>
+              </w:rPr>
+              <w:tab/>
+            </w:r>
+            <w:r>
+              <w:rPr>
+                <w:noProof/>
+                <w:webHidden/>
+              </w:rPr>
+              <w:fldChar w:fldCharType="begin"/>
+            </w:r>
+            <w:r>
+              <w:rPr>
+                <w:noProof/>
+                <w:webHidden/>
+              </w:rPr>
+              <w:instrText xml:space="preserve"> PAGEREF _Toc76197377 \h </w:instrText>
+            </w:r>
+            <w:r>
+              <w:rPr>
+                <w:noProof/>
+                <w:webHidden/>
+              </w:rPr>
+            </w:r>
+            <w:r>
+              <w:rPr>
+                <w:noProof/>
+                <w:webHidden/>
+              </w:rPr>
+              <w:fldChar w:fldCharType="separate"/>
+            </w:r>
+            <w:r>
+              <w:rPr>
+                <w:noProof/>
+                <w:webHidden/>
+              </w:rPr>
+              <w:t>14</w:t>
+            </w:r>
+            <w:r>
+              <w:rPr>
+                <w:noProof/>
+                <w:webHidden/>
+              </w:rPr>
+              <w:fldChar w:fldCharType="end"/>
+            </w:r>
+          </w:hyperlink>
+        </w:p>
+        <w:p>
+          <w:pPr>
+            <w:pStyle w:val="TOC3"/>
+            <w:tabs>
+              <w:tab w:val="left" w:pos="1100"/>
+              <w:tab w:val="right" w:leader="dot" w:pos="9350"/>
+            </w:tabs>
+            <w:rPr>
+              <w:noProof/>
+            </w:rPr>
+          </w:pPr>
+          <w:hyperlink w:anchor="_Toc76197378" w:history="1">
+            <w:r>
+              <w:rPr>
+                <w:rStyle w:val="Hyperlink"/>
+                <w:noProof/>
+              </w:rPr>
+              <w:t>3.2.</w:t>
+            </w:r>
+            <w:r>
+              <w:rPr>
+                <w:noProof/>
+              </w:rPr>
+              <w:tab/>
+            </w:r>
+            <w:r>
+              <w:rPr>
+                <w:rStyle w:val="Hyperlink"/>
+                <w:noProof/>
+              </w:rPr>
+              <w:t>Các chính sách bảo mật</w:t>
+            </w:r>
+            <w:r>
+              <w:rPr>
+                <w:noProof/>
+                <w:webHidden/>
+              </w:rPr>
+              <w:tab/>
+            </w:r>
+            <w:r>
+              <w:rPr>
+                <w:noProof/>
+                <w:webHidden/>
+              </w:rPr>
+              <w:fldChar w:fldCharType="begin"/>
+            </w:r>
+            <w:r>
+              <w:rPr>
+                <w:noProof/>
+                <w:webHidden/>
+              </w:rPr>
+              <w:instrText xml:space="preserve"> PAGEREF _Toc76197378 \h </w:instrText>
+            </w:r>
+            <w:r>
+              <w:rPr>
+                <w:noProof/>
+                <w:webHidden/>
+              </w:rPr>
+            </w:r>
+            <w:r>
+              <w:rPr>
+                <w:noProof/>
+                <w:webHidden/>
+              </w:rPr>
+              <w:fldChar w:fldCharType="separate"/>
+            </w:r>
+            <w:r>
+              <w:rPr>
+                <w:noProof/>
+                <w:webHidden/>
+              </w:rPr>
+              <w:t>14</w:t>
+            </w:r>
+            <w:r>
+              <w:rPr>
+                <w:noProof/>
+                <w:webHidden/>
+              </w:rPr>
+              <w:fldChar w:fldCharType="end"/>
+            </w:r>
+          </w:hyperlink>
+        </w:p>
+        <w:p>
+          <w:pPr>
+            <w:pStyle w:val="TOC1"/>
+            <w:tabs>
+              <w:tab w:val="left" w:pos="560"/>
+              <w:tab w:val="right" w:leader="dot" w:pos="9350"/>
+            </w:tabs>
+            <w:rPr>
+              <w:rFonts w:eastAsiaTheme="minorEastAsia"/>
+              <w:noProof/>
+              <w:sz w:val="22"/>
+              <w:lang w:val="vi-VN" w:eastAsia="vi-VN"/>
+            </w:rPr>
+          </w:pPr>
+          <w:hyperlink w:anchor="_Toc76197379" w:history="1">
             <w:r>
               <w:rPr>
                 <w:rStyle w:val="Hyperlink"/>
@@ -1378,6 +1889,7 @@
                 <w:rFonts w:eastAsiaTheme="minorEastAsia"/>
                 <w:noProof/>
                 <w:sz w:val="22"/>
+                <w:lang w:val="vi-VN" w:eastAsia="vi-VN"/>
               </w:rPr>
               <w:tab/>
             </w:r>
@@ -1407,7 +1919,7 @@
                 <w:noProof/>
                 <w:webHidden/>
               </w:rPr>
-              <w:instrText xml:space="preserve"> PAGEREF _Toc68478899 \h </w:instrText>
+              <w:instrText xml:space="preserve"> PAGEREF _Toc76197379 \h </w:instrText>
             </w:r>
             <w:r>
               <w:rPr>
@@ -1427,7 +1939,7 @@
                 <w:noProof/>
                 <w:webHidden/>
               </w:rPr>
-              <w:t>7</w:t>
+              <w:t>19</w:t>
             </w:r>
             <w:r>
               <w:rPr>
@@ -1442,16 +1954,17 @@
           <w:pPr>
             <w:pStyle w:val="TOC1"/>
             <w:tabs>
-              <w:tab w:val="left" w:pos="440"/>
+              <w:tab w:val="left" w:pos="560"/>
               <w:tab w:val="right" w:leader="dot" w:pos="9350"/>
             </w:tabs>
             <w:rPr>
               <w:rFonts w:eastAsiaTheme="minorEastAsia"/>
               <w:noProof/>
               <w:sz w:val="22"/>
+              <w:lang w:val="vi-VN" w:eastAsia="vi-VN"/>
             </w:rPr>
           </w:pPr>
-          <w:hyperlink w:anchor="_Toc68478900" w:history="1">
+          <w:hyperlink w:anchor="_Toc76197380" w:history="1">
             <w:r>
               <w:rPr>
                 <w:rStyle w:val="Hyperlink"/>
@@ -1464,6 +1977,7 @@
                 <w:rFonts w:eastAsiaTheme="minorEastAsia"/>
                 <w:noProof/>
                 <w:sz w:val="22"/>
+                <w:lang w:val="vi-VN" w:eastAsia="vi-VN"/>
               </w:rPr>
               <w:tab/>
             </w:r>
@@ -1493,7 +2007,7 @@
                 <w:noProof/>
                 <w:webHidden/>
               </w:rPr>
-              <w:instrText xml:space="preserve"> PAGEREF _Toc68478900 \h </w:instrText>
+              <w:instrText xml:space="preserve"> PAGEREF _Toc76197380 \h </w:instrText>
             </w:r>
             <w:r>
               <w:rPr>
@@ -1513,7 +2027,7 @@
                 <w:noProof/>
                 <w:webHidden/>
               </w:rPr>
-              <w:t>7</w:t>
+              <w:t>19</w:t>
             </w:r>
             <w:r>
               <w:rPr>
@@ -1556,9 +2070,8 @@
           <w:numId w:val="4"/>
         </w:numPr>
       </w:pPr>
-      <w:bookmarkStart w:id="0" w:name="_Toc68478892"/>
-      <w:r>
-        <w:lastRenderedPageBreak/>
+      <w:bookmarkStart w:id="0" w:name="_Toc76197366"/>
+      <w:r>
         <w:t>Mô tả đồ án</w:t>
       </w:r>
       <w:bookmarkEnd w:id="0"/>
@@ -1571,7 +2084,7 @@
           <w:numId w:val="5"/>
         </w:numPr>
       </w:pPr>
-      <w:bookmarkStart w:id="1" w:name="_Toc68478893"/>
+      <w:bookmarkStart w:id="1" w:name="_Toc76197367"/>
       <w:r>
         <w:t>PHÂN HỆ 1: DÀNH CHO NGƯỜI QUẢN TRỊ CƠ SỞ DỮ LIỆU</w:t>
       </w:r>
@@ -1675,6 +2188,7 @@
         </w:numPr>
       </w:pPr>
       <w:r>
+        <w:lastRenderedPageBreak/>
         <w:t>Sinh viên hãy thực hiện chức năng ghi nhật ký hệ thống (chỉ yêu cầu thực hiện mức HQT CSDL Oracle):</w:t>
       </w:r>
     </w:p>
@@ -1723,7 +2237,6 @@
         </w:numPr>
       </w:pPr>
       <w:r>
-        <w:lastRenderedPageBreak/>
         <w:t>Kiểm tra dữ liệu nhật ký hệ thống. Sinh viên nên đề ra một số kịch bản theo dõi hệ thống để phân tích dữ liệu nhật ký.</w:t>
       </w:r>
     </w:p>
@@ -1736,7 +2249,7 @@
           <w:numId w:val="5"/>
         </w:numPr>
       </w:pPr>
-      <w:bookmarkStart w:id="2" w:name="_Toc68478894"/>
+      <w:bookmarkStart w:id="2" w:name="_Toc76197368"/>
       <w:r>
         <w:t>PHÂN HỆ 2: QUẢN LÝ THÔNG TIN CỦA MỘT BỆNH VIỆN</w:t>
       </w:r>
@@ -1744,7 +2257,11 @@
     </w:p>
     <w:p>
       <w:r>
-        <w:t>Một bệnh viện quy mô vừa có những vai trò sau: bộ phận quản lý, bộ phận tiếp tân và điều phối bệnh, bác sĩ điều trị, phòng tài vụ, phòng bán thuốc và bộ phận kế toán.Bệnh nhân đến bệnh viện sẽ gặp bộ phận tiếp tân và điều phối bệnh để khai bệnh ban đầu gồm tên, năm sinh, địa chỉ liên lạc, số điện thoại, triệu chứng bệnh. Nếu bệnh nhân trước đó đã khám bệnh thì đọc mã khám bệnh thì thông tin bệnh nhân đã có và không cần phải nhập lại. Sau khi hoàn tất giai đoạn tiếp bệnh, nhân viên tiếp tân chỉ định phòng khám và bác sĩ khám. Tại phòng tài vụ, nhân viên phòng tài vụ nhìn thấy thông tin khám bệnh của bệnh nhân mới sẽ thu tiền khám của bệnh nhân và hướng dẫn bệnh nhân đến gặp bác sĩ. Sau khi xem bệnh, bác sĩ chỉ định và ghi nhận vào CSDL liên quan đến bệnh nhân đó là phải dùng thuốc gì, hoặc phải tiếp tục làm những thủ tục xét nghiệm hoặc chẩn đoán hình ảnh nào. Nhân viên phòng tài vụ căn cứ vào đó thu tiền trước khi bệnh nhân được xét nghiệm hoặc chụp hình theo yêu cầu của bác sĩ. Bộ phận tiếp tân và điều phối bệnh dựa vào dữ liệu của hệ thống ghi lại yêu cầu của bác sĩ sẽ ghi lại trên CSDL thông tin điều phối bệnh vào các phòng liên quan và hướng dẫn bệnh nhân vào phòng nào gặp bác sĩ nào. Sau khi hoàn tất các yêu cầu, bệnh nhân mang kết quả về cho bác sĩ khám bệnh ban đầu đọc kết quả và đề nghị dùng thuốc theo toa bác sĩ kê. Nhân viên phòng thuốc căn cứ vào đó bán thuốc cho bệnh nhân.</w:t>
+        <w:t xml:space="preserve">Một bệnh viện quy mô vừa có những vai trò sau: bộ phận quản lý, bộ phận tiếp tân và điều phối bệnh, bác sĩ điều trị, phòng tài vụ, phòng bán thuốc và bộ phận kế toán.Bệnh nhân đến bệnh viện sẽ gặp bộ phận tiếp tân và điều phối bệnh để khai bệnh ban đầu gồm tên, năm sinh, địa chỉ liên lạc, số điện thoại, triệu chứng bệnh. Nếu bệnh nhân trước đó đã khám bệnh thì đọc mã khám bệnh thì thông tin bệnh nhân đã có và không cần phải nhập lại. Sau khi hoàn tất giai đoạn tiếp bệnh, nhân viên tiếp tân chỉ định phòng khám và bác sĩ khám. Tại phòng tài vụ, nhân viên phòng tài vụ nhìn thấy thông tin khám bệnh của bệnh nhân mới sẽ thu tiền khám của bệnh nhân và hướng dẫn bệnh nhân đến gặp bác sĩ. Sau khi xem bệnh, bác sĩ chỉ định và ghi nhận vào CSDL liên quan đến bệnh nhân đó là phải dùng thuốc gì, hoặc phải tiếp tục làm những thủ tục xét nghiệm hoặc chẩn đoán hình ảnh nào. Nhân viên phòng tài vụ căn cứ vào đó thu tiền trước khi bệnh nhân được </w:t>
+      </w:r>
+      <w:r>
+        <w:lastRenderedPageBreak/>
+        <w:t>xét nghiệm hoặc chụp hình theo yêu cầu của bác sĩ. Bộ phận tiếp tân và điều phối bệnh dựa vào dữ liệu của hệ thống ghi lại yêu cầu của bác sĩ sẽ ghi lại trên CSDL thông tin điều phối bệnh vào các phòng liên quan và hướng dẫn bệnh nhân vào phòng nào gặp bác sĩ nào. Sau khi hoàn tất các yêu cầu, bệnh nhân mang kết quả về cho bác sĩ khám bệnh ban đầu đọc kết quả và đề nghị dùng thuốc theo toa bác sĩ kê. Nhân viên phòng thuốc căn cứ vào đó bán thuốc cho bệnh nhân.</w:t>
       </w:r>
       <w:r>
         <w:t xml:space="preserve"> </w:t>
@@ -1770,7 +2287,6 @@
         <w:pStyle w:val="ListParagraph"/>
       </w:pPr>
       <w:r>
-        <w:lastRenderedPageBreak/>
         <w:t>nguyên và nhân sự (phòng ban, bác sĩ, nhân viên, chấm công), nhóm quản lý tài vụ (đơn giá các loại dịch vụ khám bệnh, đơn giá thuốc), và nhóm quản lý chuyên môn. Nhóm quản lý tài nguyên nhân sự chỉ được thêm, xóa, sửa các thông tin trong cách danh mục như: phòng ban, bác sĩ, nhân viên trong từng phòng ban, bác sĩ nào trực phòng nào vào thời gian nào, …và được xem tất cả các thông tin khác kể cả thông tin nhân viên kế toán tạo ra nhưng không được quyền sửa. Nhóm quản lý tài vụ chỉ được nhập mới chỉnh sửa các thông tin liên quan, những thông tin khác được quyền xem tất cả nhưng không được phép sửa. Nhóm quản</w:t>
       </w:r>
       <w:r>
@@ -1801,6 +2317,7 @@
         </w:numPr>
       </w:pPr>
       <w:r>
+        <w:lastRenderedPageBreak/>
         <w:t>Nhân viên phòng tài vụ chỉ nhìn thấy các thủ tục mà bác sĩ yêu cầu bệnh nhân phải làm khi điều trị bệnh, thông tin mà bộ phận điều phối bệnh đã điều phối và tính tiền. Nhân viên phòng tài vụ chỉ được cập nhật số tiền phải trả cho từng chi tiết khám trị bệnh của bệnh nhân mà không được chỉnh sửa bất cứ thông tin gì.</w:t>
       </w:r>
     </w:p>
@@ -1813,11 +2330,7 @@
         </w:numPr>
       </w:pPr>
       <w:r>
-        <w:t xml:space="preserve">Bác sĩ: chỉ có thể thêm hoặc sửa thông tin liên quan đến việc điều trị bệnh và các loại thuốc phải dùng, liều dùng cho bệnh nhân mà bác sĩ chịu trách nhiệm điều trị. Bác sĩ không được xem hoặc chỉnh sửa thông tin khác của </w:t>
-      </w:r>
-      <w:r>
-        <w:lastRenderedPageBreak/>
-        <w:t>những bệnh nhân do bác sĩ khác điều trị hoặc những thông tin khác trong hệ thống.</w:t>
+        <w:t>Bác sĩ: chỉ có thể thêm hoặc sửa thông tin liên quan đến việc điều trị bệnh và các loại thuốc phải dùng, liều dùng cho bệnh nhân mà bác sĩ chịu trách nhiệm điều trị. Bác sĩ không được xem hoặc chỉnh sửa thông tin khác của những bệnh nhân do bác sĩ khác điều trị hoặc những thông tin khác trong hệ thống.</w:t>
       </w:r>
     </w:p>
     <w:p>
@@ -1861,7 +2374,7 @@
           <w:numId w:val="5"/>
         </w:numPr>
       </w:pPr>
-      <w:bookmarkStart w:id="3" w:name="_Toc68478895"/>
+      <w:bookmarkStart w:id="3" w:name="_Toc76197369"/>
       <w:r>
         <w:t>Yêu cầu:</w:t>
       </w:r>
@@ -1915,6 +2428,7 @@
         <w:ind w:firstLine="720"/>
       </w:pPr>
       <w:r>
+        <w:lastRenderedPageBreak/>
         <w:t xml:space="preserve">tượng cần bảo vệ dữ liệu bằng phương pháp mã hóa, phương pháp quản </w:t>
       </w:r>
     </w:p>
@@ -1983,9 +2497,8 @@
           <w:numId w:val="5"/>
         </w:numPr>
       </w:pPr>
-      <w:bookmarkStart w:id="4" w:name="_Toc68478896"/>
-      <w:r>
-        <w:lastRenderedPageBreak/>
+      <w:bookmarkStart w:id="4" w:name="_Toc76197370"/>
+      <w:r>
         <w:t>MỘT SỐ QUY ĐỊNH:</w:t>
       </w:r>
       <w:bookmarkEnd w:id="4"/>
@@ -2060,8 +2573,9 @@
           <w:numId w:val="4"/>
         </w:numPr>
       </w:pPr>
-      <w:bookmarkStart w:id="5" w:name="_Toc68478897"/>
-      <w:r>
+      <w:bookmarkStart w:id="5" w:name="_Toc76197371"/>
+      <w:r>
+        <w:lastRenderedPageBreak/>
         <w:t>Phân công công việc</w:t>
       </w:r>
       <w:bookmarkEnd w:id="5"/>
@@ -2171,6 +2685,22 @@
               <w:t>- Viết báo cáo</w:t>
             </w:r>
           </w:p>
+          <w:p>
+            <w:pPr>
+              <w:jc w:val="left"/>
+            </w:pPr>
+            <w:r>
+              <w:t>- Giao diện</w:t>
+            </w:r>
+          </w:p>
+          <w:p>
+            <w:pPr>
+              <w:jc w:val="left"/>
+            </w:pPr>
+            <w:r>
+              <w:t>- Viết lệnh liệt kê danh sách user, role, các đối tượng.</w:t>
+            </w:r>
+          </w:p>
         </w:tc>
         <w:tc>
           <w:tcPr>
@@ -2206,45 +2736,10 @@
             <w:pPr>
               <w:jc w:val="left"/>
             </w:pPr>
+            <w:r>
+              <w:t>- Tạo procedure thực hiện phân quyền, thu hồi quyền; tạo user, xóa user</w:t>
+            </w:r>
           </w:p>
-        </w:tc>
-      </w:tr>
-      <w:tr>
-        <w:tc>
-          <w:tcPr>
-            <w:tcW w:w="2394" w:type="dxa"/>
-            <w:vAlign w:val="center"/>
-          </w:tcPr>
-          <w:p>
-            <w:pPr>
-              <w:jc w:val="center"/>
-            </w:pPr>
-          </w:p>
-        </w:tc>
-        <w:tc>
-          <w:tcPr>
-            <w:tcW w:w="2394" w:type="dxa"/>
-          </w:tcPr>
-          <w:p>
-            <w:pPr>
-              <w:jc w:val="left"/>
-            </w:pPr>
-          </w:p>
-        </w:tc>
-        <w:tc>
-          <w:tcPr>
-            <w:tcW w:w="2394" w:type="dxa"/>
-          </w:tcPr>
-          <w:p>
-            <w:pPr>
-              <w:jc w:val="left"/>
-            </w:pPr>
-          </w:p>
-        </w:tc>
-        <w:tc>
-          <w:tcPr>
-            <w:tcW w:w="2394" w:type="dxa"/>
-          </w:tcPr>
           <w:p>
             <w:pPr>
               <w:jc w:val="left"/>
@@ -2262,6 +2757,9 @@
             <w:pPr>
               <w:jc w:val="center"/>
             </w:pPr>
+            <w:r>
+              <w:t>Phân hệ 2</w:t>
+            </w:r>
           </w:p>
         </w:tc>
         <w:tc>
@@ -2272,6 +2770,25 @@
             <w:pPr>
               <w:jc w:val="left"/>
             </w:pPr>
+            <w:r>
+              <w:t>- Thực hiện phần VPD và giao diện</w:t>
+            </w:r>
+          </w:p>
+          <w:p>
+            <w:pPr>
+              <w:jc w:val="left"/>
+            </w:pPr>
+            <w:r>
+              <w:t>- Thực hiện Audit và giao diện</w:t>
+            </w:r>
+          </w:p>
+          <w:p>
+            <w:pPr>
+              <w:jc w:val="left"/>
+            </w:pPr>
+            <w:r>
+              <w:t>- Thực hiện mã hóa và giao diện</w:t>
+            </w:r>
           </w:p>
         </w:tc>
         <w:tc>
@@ -2282,6 +2799,9 @@
             <w:pPr>
               <w:jc w:val="left"/>
             </w:pPr>
+            <w:r>
+              <w:t>- Thực hiện OLS và giao diện</w:t>
+            </w:r>
           </w:p>
         </w:tc>
         <w:tc>
@@ -2292,6 +2812,9 @@
             <w:pPr>
               <w:jc w:val="left"/>
             </w:pPr>
+            <w:r>
+              <w:t>- Thực hiện DAC, RBAC và giao diện.</w:t>
+            </w:r>
           </w:p>
         </w:tc>
       </w:tr>
@@ -2305,7 +2828,7 @@
           <w:numId w:val="4"/>
         </w:numPr>
       </w:pPr>
-      <w:bookmarkStart w:id="6" w:name="_Toc68478898"/>
+      <w:bookmarkStart w:id="6" w:name="_Toc76197372"/>
       <w:r>
         <w:lastRenderedPageBreak/>
         <w:t>Nội dung</w:t>
@@ -2320,9 +2843,11 @@
           <w:numId w:val="18"/>
         </w:numPr>
       </w:pPr>
+      <w:bookmarkStart w:id="7" w:name="_Toc76197373"/>
       <w:r>
         <w:t>Thiết kế cơ sở dữ liệu</w:t>
       </w:r>
+      <w:bookmarkEnd w:id="7"/>
     </w:p>
     <w:p>
       <w:r>
@@ -2467,7 +2992,7 @@
               </wp:anchor>
             </w:drawing>
           </mc:Choice>
-          <mc:Fallback xmlns:cx="http://schemas.microsoft.com/office/drawing/2014/chartex" xmlns:cx1="http://schemas.microsoft.com/office/drawing/2015/9/8/chartex" xmlns:cx2="http://schemas.microsoft.com/office/drawing/2015/10/21/chartex" xmlns:cx3="http://schemas.microsoft.com/office/drawing/2016/5/9/chartex" xmlns:cx4="http://schemas.microsoft.com/office/drawing/2016/5/10/chartex" xmlns:cx5="http://schemas.microsoft.com/office/drawing/2016/5/11/chartex" xmlns:cx6="http://schemas.microsoft.com/office/drawing/2016/5/12/chartex" xmlns:cx7="http://schemas.microsoft.com/office/drawing/2016/5/13/chartex" xmlns:cx8="http://schemas.microsoft.com/office/drawing/2016/5/14/chartex" xmlns:aink="http://schemas.microsoft.com/office/drawing/2016/ink" xmlns:am3d="http://schemas.microsoft.com/office/drawing/2017/model3d" xmlns:w15="http://schemas.microsoft.com/office/word/2012/wordml" xmlns:w16cex="http://schemas.microsoft.com/office/word/2018/wordml/cex" xmlns:w16cid="http://schemas.microsoft.com/office/word/2016/wordml/cid" xmlns:w16="http://schemas.microsoft.com/office/word/2018/wordml" xmlns:w16sdtdh="http://schemas.microsoft.com/office/word/2020/wordml/sdtdatahash" xmlns:w16se="http://schemas.microsoft.com/office/word/2015/wordml/symex">
+          <mc:Fallback xmlns:w16se="http://schemas.microsoft.com/office/word/2015/wordml/symex" xmlns:w16sdtdh="http://schemas.microsoft.com/office/word/2020/wordml/sdtdatahash" xmlns:w16="http://schemas.microsoft.com/office/word/2018/wordml" xmlns:w16cid="http://schemas.microsoft.com/office/word/2016/wordml/cid" xmlns:w16cex="http://schemas.microsoft.com/office/word/2018/wordml/cex" xmlns:w15="http://schemas.microsoft.com/office/word/2012/wordml" xmlns:am3d="http://schemas.microsoft.com/office/drawing/2017/model3d" xmlns:aink="http://schemas.microsoft.com/office/drawing/2016/ink" xmlns:cx8="http://schemas.microsoft.com/office/drawing/2016/5/14/chartex" xmlns:cx7="http://schemas.microsoft.com/office/drawing/2016/5/13/chartex" xmlns:cx6="http://schemas.microsoft.com/office/drawing/2016/5/12/chartex" xmlns:cx5="http://schemas.microsoft.com/office/drawing/2016/5/11/chartex" xmlns:cx4="http://schemas.microsoft.com/office/drawing/2016/5/10/chartex" xmlns:cx3="http://schemas.microsoft.com/office/drawing/2016/5/9/chartex" xmlns:cx2="http://schemas.microsoft.com/office/drawing/2015/10/21/chartex" xmlns:cx1="http://schemas.microsoft.com/office/drawing/2015/9/8/chartex" xmlns:cx="http://schemas.microsoft.com/office/drawing/2014/chartex">
             <w:pict>
               <v:shapetype w14:anchorId="3EFFAC83" id="_x0000_t32" coordsize="21600,21600" o:spt="32" o:oned="t" path="m,l21600,21600e" filled="f">
                 <v:path arrowok="t" fillok="f" o:connecttype="none"/>
@@ -2603,7 +3128,7 @@
               </wp:anchor>
             </w:drawing>
           </mc:Choice>
-          <mc:Fallback xmlns:cx="http://schemas.microsoft.com/office/drawing/2014/chartex" xmlns:cx1="http://schemas.microsoft.com/office/drawing/2015/9/8/chartex" xmlns:cx2="http://schemas.microsoft.com/office/drawing/2015/10/21/chartex" xmlns:cx3="http://schemas.microsoft.com/office/drawing/2016/5/9/chartex" xmlns:cx4="http://schemas.microsoft.com/office/drawing/2016/5/10/chartex" xmlns:cx5="http://schemas.microsoft.com/office/drawing/2016/5/11/chartex" xmlns:cx6="http://schemas.microsoft.com/office/drawing/2016/5/12/chartex" xmlns:cx7="http://schemas.microsoft.com/office/drawing/2016/5/13/chartex" xmlns:cx8="http://schemas.microsoft.com/office/drawing/2016/5/14/chartex" xmlns:aink="http://schemas.microsoft.com/office/drawing/2016/ink" xmlns:am3d="http://schemas.microsoft.com/office/drawing/2017/model3d" xmlns:w15="http://schemas.microsoft.com/office/word/2012/wordml" xmlns:w16cex="http://schemas.microsoft.com/office/word/2018/wordml/cex" xmlns:w16cid="http://schemas.microsoft.com/office/word/2016/wordml/cid" xmlns:w16="http://schemas.microsoft.com/office/word/2018/wordml" xmlns:w16sdtdh="http://schemas.microsoft.com/office/word/2020/wordml/sdtdatahash" xmlns:w16se="http://schemas.microsoft.com/office/word/2015/wordml/symex">
+          <mc:Fallback xmlns:w16se="http://schemas.microsoft.com/office/word/2015/wordml/symex" xmlns:w16sdtdh="http://schemas.microsoft.com/office/word/2020/wordml/sdtdatahash" xmlns:w16="http://schemas.microsoft.com/office/word/2018/wordml" xmlns:w16cid="http://schemas.microsoft.com/office/word/2016/wordml/cid" xmlns:w16cex="http://schemas.microsoft.com/office/word/2018/wordml/cex" xmlns:w15="http://schemas.microsoft.com/office/word/2012/wordml" xmlns:am3d="http://schemas.microsoft.com/office/drawing/2017/model3d" xmlns:aink="http://schemas.microsoft.com/office/drawing/2016/ink" xmlns:cx8="http://schemas.microsoft.com/office/drawing/2016/5/14/chartex" xmlns:cx7="http://schemas.microsoft.com/office/drawing/2016/5/13/chartex" xmlns:cx6="http://schemas.microsoft.com/office/drawing/2016/5/12/chartex" xmlns:cx5="http://schemas.microsoft.com/office/drawing/2016/5/11/chartex" xmlns:cx4="http://schemas.microsoft.com/office/drawing/2016/5/10/chartex" xmlns:cx3="http://schemas.microsoft.com/office/drawing/2016/5/9/chartex" xmlns:cx2="http://schemas.microsoft.com/office/drawing/2015/10/21/chartex" xmlns:cx1="http://schemas.microsoft.com/office/drawing/2015/9/8/chartex" xmlns:cx="http://schemas.microsoft.com/office/drawing/2014/chartex">
             <w:pict>
               <v:shape w14:anchorId="4E8BC63E" id="Straight Arrow Connector 2" o:spid="_x0000_s1026" type="#_x0000_t32" style="position:absolute;margin-left:112.45pt;margin-top:13.1pt;width:3.6pt;height:14.1pt;flip:x y;z-index:251660288;visibility:visible;mso-wrap-style:square;mso-width-percent:0;mso-height-percent:0;mso-wrap-distance-left:9pt;mso-wrap-distance-top:0;mso-wrap-distance-right:9pt;mso-wrap-distance-bottom:0;mso-position-horizontal:absolute;mso-position-horizontal-relative:text;mso-position-vertical:absolute;mso-position-vertical-relative:text;mso-width-percent:0;mso-height-percent:0;mso-width-relative:margin;mso-height-relative:margin" o:gfxdata="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" strokecolor="#4579b8 [3044]">
                 <v:stroke endarrow="block"/>
@@ -2678,7 +3203,7 @@
               </wp:anchor>
             </w:drawing>
           </mc:Choice>
-          <mc:Fallback xmlns:cx="http://schemas.microsoft.com/office/drawing/2014/chartex" xmlns:cx1="http://schemas.microsoft.com/office/drawing/2015/9/8/chartex" xmlns:cx2="http://schemas.microsoft.com/office/drawing/2015/10/21/chartex" xmlns:cx3="http://schemas.microsoft.com/office/drawing/2016/5/9/chartex" xmlns:cx4="http://schemas.microsoft.com/office/drawing/2016/5/10/chartex" xmlns:cx5="http://schemas.microsoft.com/office/drawing/2016/5/11/chartex" xmlns:cx6="http://schemas.microsoft.com/office/drawing/2016/5/12/chartex" xmlns:cx7="http://schemas.microsoft.com/office/drawing/2016/5/13/chartex" xmlns:cx8="http://schemas.microsoft.com/office/drawing/2016/5/14/chartex" xmlns:aink="http://schemas.microsoft.com/office/drawing/2016/ink" xmlns:am3d="http://schemas.microsoft.com/office/drawing/2017/model3d" xmlns:w15="http://schemas.microsoft.com/office/word/2012/wordml" xmlns:w16cex="http://schemas.microsoft.com/office/word/2018/wordml/cex" xmlns:w16cid="http://schemas.microsoft.com/office/word/2016/wordml/cid" xmlns:w16="http://schemas.microsoft.com/office/word/2018/wordml" xmlns:w16sdtdh="http://schemas.microsoft.com/office/word/2020/wordml/sdtdatahash" xmlns:w16se="http://schemas.microsoft.com/office/word/2015/wordml/symex">
+          <mc:Fallback xmlns:w16se="http://schemas.microsoft.com/office/word/2015/wordml/symex" xmlns:w16sdtdh="http://schemas.microsoft.com/office/word/2020/wordml/sdtdatahash" xmlns:w16="http://schemas.microsoft.com/office/word/2018/wordml" xmlns:w16cid="http://schemas.microsoft.com/office/word/2016/wordml/cid" xmlns:w16cex="http://schemas.microsoft.com/office/word/2018/wordml/cex" xmlns:w15="http://schemas.microsoft.com/office/word/2012/wordml" xmlns:am3d="http://schemas.microsoft.com/office/drawing/2017/model3d" xmlns:aink="http://schemas.microsoft.com/office/drawing/2016/ink" xmlns:cx8="http://schemas.microsoft.com/office/drawing/2016/5/14/chartex" xmlns:cx7="http://schemas.microsoft.com/office/drawing/2016/5/13/chartex" xmlns:cx6="http://schemas.microsoft.com/office/drawing/2016/5/12/chartex" xmlns:cx5="http://schemas.microsoft.com/office/drawing/2016/5/11/chartex" xmlns:cx4="http://schemas.microsoft.com/office/drawing/2016/5/10/chartex" xmlns:cx3="http://schemas.microsoft.com/office/drawing/2016/5/9/chartex" xmlns:cx2="http://schemas.microsoft.com/office/drawing/2015/10/21/chartex" xmlns:cx1="http://schemas.microsoft.com/office/drawing/2015/9/8/chartex" xmlns:cx="http://schemas.microsoft.com/office/drawing/2014/chartex">
             <w:pict>
               <v:shape w14:anchorId="4567B37C" id="Straight Arrow Connector 3" o:spid="_x0000_s1026" type="#_x0000_t32" style="position:absolute;margin-left:143.05pt;margin-top:14.6pt;width:3.6pt;height:12.3pt;flip:x y;z-index:251662336;visibility:visible;mso-wrap-style:square;mso-width-percent:0;mso-height-percent:0;mso-wrap-distance-left:9pt;mso-wrap-distance-top:0;mso-wrap-distance-right:9pt;mso-wrap-distance-bottom:0;mso-position-horizontal:absolute;mso-position-horizontal-relative:text;mso-position-vertical:absolute;mso-position-vertical-relative:text;mso-width-percent:0;mso-height-percent:0;mso-width-relative:margin;mso-height-relative:margin" o:gfxdata="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" strokecolor="#4579b8 [3044]">
                 <v:stroke endarrow="block"/>
@@ -2825,7 +3350,7 @@
               </wp:anchor>
             </w:drawing>
           </mc:Choice>
-          <mc:Fallback xmlns:cx="http://schemas.microsoft.com/office/drawing/2014/chartex" xmlns:cx1="http://schemas.microsoft.com/office/drawing/2015/9/8/chartex" xmlns:cx2="http://schemas.microsoft.com/office/drawing/2015/10/21/chartex" xmlns:cx3="http://schemas.microsoft.com/office/drawing/2016/5/9/chartex" xmlns:cx4="http://schemas.microsoft.com/office/drawing/2016/5/10/chartex" xmlns:cx5="http://schemas.microsoft.com/office/drawing/2016/5/11/chartex" xmlns:cx6="http://schemas.microsoft.com/office/drawing/2016/5/12/chartex" xmlns:cx7="http://schemas.microsoft.com/office/drawing/2016/5/13/chartex" xmlns:cx8="http://schemas.microsoft.com/office/drawing/2016/5/14/chartex" xmlns:aink="http://schemas.microsoft.com/office/drawing/2016/ink" xmlns:am3d="http://schemas.microsoft.com/office/drawing/2017/model3d" xmlns:w15="http://schemas.microsoft.com/office/word/2012/wordml" xmlns:w16cex="http://schemas.microsoft.com/office/word/2018/wordml/cex" xmlns:w16cid="http://schemas.microsoft.com/office/word/2016/wordml/cid" xmlns:w16="http://schemas.microsoft.com/office/word/2018/wordml" xmlns:w16sdtdh="http://schemas.microsoft.com/office/word/2020/wordml/sdtdatahash" xmlns:w16se="http://schemas.microsoft.com/office/word/2015/wordml/symex">
+          <mc:Fallback xmlns:w16se="http://schemas.microsoft.com/office/word/2015/wordml/symex" xmlns:w16sdtdh="http://schemas.microsoft.com/office/word/2020/wordml/sdtdatahash" xmlns:w16="http://schemas.microsoft.com/office/word/2018/wordml" xmlns:w16cid="http://schemas.microsoft.com/office/word/2016/wordml/cid" xmlns:w16cex="http://schemas.microsoft.com/office/word/2018/wordml/cex" xmlns:w15="http://schemas.microsoft.com/office/word/2012/wordml" xmlns:am3d="http://schemas.microsoft.com/office/drawing/2017/model3d" xmlns:aink="http://schemas.microsoft.com/office/drawing/2016/ink" xmlns:cx8="http://schemas.microsoft.com/office/drawing/2016/5/14/chartex" xmlns:cx7="http://schemas.microsoft.com/office/drawing/2016/5/13/chartex" xmlns:cx6="http://schemas.microsoft.com/office/drawing/2016/5/12/chartex" xmlns:cx5="http://schemas.microsoft.com/office/drawing/2016/5/11/chartex" xmlns:cx4="http://schemas.microsoft.com/office/drawing/2016/5/10/chartex" xmlns:cx3="http://schemas.microsoft.com/office/drawing/2016/5/9/chartex" xmlns:cx2="http://schemas.microsoft.com/office/drawing/2015/10/21/chartex" xmlns:cx1="http://schemas.microsoft.com/office/drawing/2015/9/8/chartex" xmlns:cx="http://schemas.microsoft.com/office/drawing/2014/chartex">
             <w:pict>
               <v:shape w14:anchorId="50D7F88F" id="Straight Arrow Connector 4" o:spid="_x0000_s1026" type="#_x0000_t32" style="position:absolute;margin-left:108.6pt;margin-top:13.6pt;width:66.85pt;height:10.8pt;flip:x;z-index:251664384;visibility:visible;mso-wrap-style:square;mso-width-percent:0;mso-height-percent:0;mso-wrap-distance-left:9pt;mso-wrap-distance-top:0;mso-wrap-distance-right:9pt;mso-wrap-distance-bottom:0;mso-position-horizontal:absolute;mso-position-horizontal-relative:text;mso-position-vertical:absolute;mso-position-vertical-relative:text;mso-width-percent:0;mso-height-percent:0;mso-width-relative:margin;mso-height-relative:margin" o:gfxdata="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" strokecolor="#4579b8 [3044]">
                 <v:stroke endarrow="block"/>
@@ -2993,7 +3518,7 @@
               </wp:anchor>
             </w:drawing>
           </mc:Choice>
-          <mc:Fallback xmlns:cx="http://schemas.microsoft.com/office/drawing/2014/chartex" xmlns:cx1="http://schemas.microsoft.com/office/drawing/2015/9/8/chartex" xmlns:cx2="http://schemas.microsoft.com/office/drawing/2015/10/21/chartex" xmlns:cx3="http://schemas.microsoft.com/office/drawing/2016/5/9/chartex" xmlns:cx4="http://schemas.microsoft.com/office/drawing/2016/5/10/chartex" xmlns:cx5="http://schemas.microsoft.com/office/drawing/2016/5/11/chartex" xmlns:cx6="http://schemas.microsoft.com/office/drawing/2016/5/12/chartex" xmlns:cx7="http://schemas.microsoft.com/office/drawing/2016/5/13/chartex" xmlns:cx8="http://schemas.microsoft.com/office/drawing/2016/5/14/chartex" xmlns:aink="http://schemas.microsoft.com/office/drawing/2016/ink" xmlns:am3d="http://schemas.microsoft.com/office/drawing/2017/model3d" xmlns:w15="http://schemas.microsoft.com/office/word/2012/wordml" xmlns:w16cex="http://schemas.microsoft.com/office/word/2018/wordml/cex" xmlns:w16cid="http://schemas.microsoft.com/office/word/2016/wordml/cid" xmlns:w16="http://schemas.microsoft.com/office/word/2018/wordml" xmlns:w16sdtdh="http://schemas.microsoft.com/office/word/2020/wordml/sdtdatahash" xmlns:w16se="http://schemas.microsoft.com/office/word/2015/wordml/symex">
+          <mc:Fallback xmlns:w16se="http://schemas.microsoft.com/office/word/2015/wordml/symex" xmlns:w16sdtdh="http://schemas.microsoft.com/office/word/2020/wordml/sdtdatahash" xmlns:w16="http://schemas.microsoft.com/office/word/2018/wordml" xmlns:w16cid="http://schemas.microsoft.com/office/word/2016/wordml/cid" xmlns:w16cex="http://schemas.microsoft.com/office/word/2018/wordml/cex" xmlns:w15="http://schemas.microsoft.com/office/word/2012/wordml" xmlns:am3d="http://schemas.microsoft.com/office/drawing/2017/model3d" xmlns:aink="http://schemas.microsoft.com/office/drawing/2016/ink" xmlns:cx8="http://schemas.microsoft.com/office/drawing/2016/5/14/chartex" xmlns:cx7="http://schemas.microsoft.com/office/drawing/2016/5/13/chartex" xmlns:cx6="http://schemas.microsoft.com/office/drawing/2016/5/12/chartex" xmlns:cx5="http://schemas.microsoft.com/office/drawing/2016/5/11/chartex" xmlns:cx4="http://schemas.microsoft.com/office/drawing/2016/5/10/chartex" xmlns:cx3="http://schemas.microsoft.com/office/drawing/2016/5/9/chartex" xmlns:cx2="http://schemas.microsoft.com/office/drawing/2015/10/21/chartex" xmlns:cx1="http://schemas.microsoft.com/office/drawing/2015/9/8/chartex" xmlns:cx="http://schemas.microsoft.com/office/drawing/2014/chartex">
             <w:pict>
               <v:shapetype w14:anchorId="4D5322FB" id="_x0000_t32" coordsize="21600,21600" o:spt="32" o:oned="t" path="m,l21600,21600e" filled="f">
                 <v:path arrowok="t" fillok="f" o:connecttype="none"/>
@@ -3072,7 +3597,7 @@
               </wp:anchor>
             </w:drawing>
           </mc:Choice>
-          <mc:Fallback xmlns:cx="http://schemas.microsoft.com/office/drawing/2014/chartex" xmlns:cx1="http://schemas.microsoft.com/office/drawing/2015/9/8/chartex" xmlns:cx2="http://schemas.microsoft.com/office/drawing/2015/10/21/chartex" xmlns:cx3="http://schemas.microsoft.com/office/drawing/2016/5/9/chartex" xmlns:cx4="http://schemas.microsoft.com/office/drawing/2016/5/10/chartex" xmlns:cx5="http://schemas.microsoft.com/office/drawing/2016/5/11/chartex" xmlns:cx6="http://schemas.microsoft.com/office/drawing/2016/5/12/chartex" xmlns:cx7="http://schemas.microsoft.com/office/drawing/2016/5/13/chartex" xmlns:cx8="http://schemas.microsoft.com/office/drawing/2016/5/14/chartex" xmlns:aink="http://schemas.microsoft.com/office/drawing/2016/ink" xmlns:am3d="http://schemas.microsoft.com/office/drawing/2017/model3d" xmlns:w15="http://schemas.microsoft.com/office/word/2012/wordml" xmlns:w16cex="http://schemas.microsoft.com/office/word/2018/wordml/cex" xmlns:w16cid="http://schemas.microsoft.com/office/word/2016/wordml/cid" xmlns:w16="http://schemas.microsoft.com/office/word/2018/wordml" xmlns:w16sdtdh="http://schemas.microsoft.com/office/word/2020/wordml/sdtdatahash" xmlns:w16se="http://schemas.microsoft.com/office/word/2015/wordml/symex">
+          <mc:Fallback xmlns:w16se="http://schemas.microsoft.com/office/word/2015/wordml/symex" xmlns:w16sdtdh="http://schemas.microsoft.com/office/word/2020/wordml/sdtdatahash" xmlns:w16="http://schemas.microsoft.com/office/word/2018/wordml" xmlns:w16cid="http://schemas.microsoft.com/office/word/2016/wordml/cid" xmlns:w16cex="http://schemas.microsoft.com/office/word/2018/wordml/cex" xmlns:w15="http://schemas.microsoft.com/office/word/2012/wordml" xmlns:am3d="http://schemas.microsoft.com/office/drawing/2017/model3d" xmlns:aink="http://schemas.microsoft.com/office/drawing/2016/ink" xmlns:cx8="http://schemas.microsoft.com/office/drawing/2016/5/14/chartex" xmlns:cx7="http://schemas.microsoft.com/office/drawing/2016/5/13/chartex" xmlns:cx6="http://schemas.microsoft.com/office/drawing/2016/5/12/chartex" xmlns:cx5="http://schemas.microsoft.com/office/drawing/2016/5/11/chartex" xmlns:cx4="http://schemas.microsoft.com/office/drawing/2016/5/10/chartex" xmlns:cx3="http://schemas.microsoft.com/office/drawing/2016/5/9/chartex" xmlns:cx2="http://schemas.microsoft.com/office/drawing/2015/10/21/chartex" xmlns:cx1="http://schemas.microsoft.com/office/drawing/2015/9/8/chartex" xmlns:cx="http://schemas.microsoft.com/office/drawing/2014/chartex">
             <w:pict>
               <v:shape w14:anchorId="739A3BD6" id="Straight Arrow Connector 17" o:spid="_x0000_s1026" type="#_x0000_t32" style="position:absolute;margin-left:110.4pt;margin-top:10.65pt;width:81.3pt;height:106.5pt;flip:x y;z-index:251686912;visibility:visible;mso-wrap-style:square;mso-width-percent:0;mso-height-percent:0;mso-wrap-distance-left:9pt;mso-wrap-distance-top:0;mso-wrap-distance-right:9pt;mso-wrap-distance-bottom:0;mso-position-horizontal:absolute;mso-position-horizontal-relative:text;mso-position-vertical:absolute;mso-position-vertical-relative:text;mso-width-percent:0;mso-height-percent:0;mso-width-relative:margin;mso-height-relative:margin" o:gfxdata="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" strokecolor="#4579b8 [3044]">
                 <v:stroke endarrow="block"/>
@@ -3147,7 +3672,7 @@
               </wp:anchor>
             </w:drawing>
           </mc:Choice>
-          <mc:Fallback xmlns:cx="http://schemas.microsoft.com/office/drawing/2014/chartex" xmlns:cx1="http://schemas.microsoft.com/office/drawing/2015/9/8/chartex" xmlns:cx2="http://schemas.microsoft.com/office/drawing/2015/10/21/chartex" xmlns:cx3="http://schemas.microsoft.com/office/drawing/2016/5/9/chartex" xmlns:cx4="http://schemas.microsoft.com/office/drawing/2016/5/10/chartex" xmlns:cx5="http://schemas.microsoft.com/office/drawing/2016/5/11/chartex" xmlns:cx6="http://schemas.microsoft.com/office/drawing/2016/5/12/chartex" xmlns:cx7="http://schemas.microsoft.com/office/drawing/2016/5/13/chartex" xmlns:cx8="http://schemas.microsoft.com/office/drawing/2016/5/14/chartex" xmlns:aink="http://schemas.microsoft.com/office/drawing/2016/ink" xmlns:am3d="http://schemas.microsoft.com/office/drawing/2017/model3d" xmlns:w15="http://schemas.microsoft.com/office/word/2012/wordml" xmlns:w16cex="http://schemas.microsoft.com/office/word/2018/wordml/cex" xmlns:w16cid="http://schemas.microsoft.com/office/word/2016/wordml/cid" xmlns:w16="http://schemas.microsoft.com/office/word/2018/wordml" xmlns:w16sdtdh="http://schemas.microsoft.com/office/word/2020/wordml/sdtdatahash" xmlns:w16se="http://schemas.microsoft.com/office/word/2015/wordml/symex">
+          <mc:Fallback xmlns:w16se="http://schemas.microsoft.com/office/word/2015/wordml/symex" xmlns:w16sdtdh="http://schemas.microsoft.com/office/word/2020/wordml/sdtdatahash" xmlns:w16="http://schemas.microsoft.com/office/word/2018/wordml" xmlns:w16cid="http://schemas.microsoft.com/office/word/2016/wordml/cid" xmlns:w16cex="http://schemas.microsoft.com/office/word/2018/wordml/cex" xmlns:w15="http://schemas.microsoft.com/office/word/2012/wordml" xmlns:am3d="http://schemas.microsoft.com/office/drawing/2017/model3d" xmlns:aink="http://schemas.microsoft.com/office/drawing/2016/ink" xmlns:cx8="http://schemas.microsoft.com/office/drawing/2016/5/14/chartex" xmlns:cx7="http://schemas.microsoft.com/office/drawing/2016/5/13/chartex" xmlns:cx6="http://schemas.microsoft.com/office/drawing/2016/5/12/chartex" xmlns:cx5="http://schemas.microsoft.com/office/drawing/2016/5/11/chartex" xmlns:cx4="http://schemas.microsoft.com/office/drawing/2016/5/10/chartex" xmlns:cx3="http://schemas.microsoft.com/office/drawing/2016/5/9/chartex" xmlns:cx2="http://schemas.microsoft.com/office/drawing/2015/10/21/chartex" xmlns:cx1="http://schemas.microsoft.com/office/drawing/2015/9/8/chartex" xmlns:cx="http://schemas.microsoft.com/office/drawing/2014/chartex">
             <w:pict>
               <v:shape w14:anchorId="24DFF955" id="Straight Arrow Connector 16" o:spid="_x0000_s1026" type="#_x0000_t32" style="position:absolute;margin-left:87pt;margin-top:11.65pt;width:6.6pt;height:82.8pt;flip:y;z-index:251684864;visibility:visible;mso-wrap-style:square;mso-width-percent:0;mso-height-percent:0;mso-wrap-distance-left:9pt;mso-wrap-distance-top:0;mso-wrap-distance-right:9pt;mso-wrap-distance-bottom:0;mso-position-horizontal:absolute;mso-position-horizontal-relative:text;mso-position-vertical:absolute;mso-position-vertical-relative:text;mso-width-percent:0;mso-height-percent:0;mso-width-relative:margin;mso-height-relative:margin" o:gfxdata="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" strokecolor="#4579b8 [3044]">
                 <v:stroke endarrow="block"/>
@@ -3306,7 +3831,7 @@
               </wp:anchor>
             </w:drawing>
           </mc:Choice>
-          <mc:Fallback xmlns:cx="http://schemas.microsoft.com/office/drawing/2014/chartex" xmlns:cx1="http://schemas.microsoft.com/office/drawing/2015/9/8/chartex" xmlns:cx2="http://schemas.microsoft.com/office/drawing/2015/10/21/chartex" xmlns:cx3="http://schemas.microsoft.com/office/drawing/2016/5/9/chartex" xmlns:cx4="http://schemas.microsoft.com/office/drawing/2016/5/10/chartex" xmlns:cx5="http://schemas.microsoft.com/office/drawing/2016/5/11/chartex" xmlns:cx6="http://schemas.microsoft.com/office/drawing/2016/5/12/chartex" xmlns:cx7="http://schemas.microsoft.com/office/drawing/2016/5/13/chartex" xmlns:cx8="http://schemas.microsoft.com/office/drawing/2016/5/14/chartex" xmlns:aink="http://schemas.microsoft.com/office/drawing/2016/ink" xmlns:am3d="http://schemas.microsoft.com/office/drawing/2017/model3d" xmlns:w15="http://schemas.microsoft.com/office/word/2012/wordml" xmlns:w16cex="http://schemas.microsoft.com/office/word/2018/wordml/cex" xmlns:w16cid="http://schemas.microsoft.com/office/word/2016/wordml/cid" xmlns:w16="http://schemas.microsoft.com/office/word/2018/wordml" xmlns:w16sdtdh="http://schemas.microsoft.com/office/word/2020/wordml/sdtdatahash" xmlns:w16se="http://schemas.microsoft.com/office/word/2015/wordml/symex">
+          <mc:Fallback xmlns:w16se="http://schemas.microsoft.com/office/word/2015/wordml/symex" xmlns:w16sdtdh="http://schemas.microsoft.com/office/word/2020/wordml/sdtdatahash" xmlns:w16="http://schemas.microsoft.com/office/word/2018/wordml" xmlns:w16cid="http://schemas.microsoft.com/office/word/2016/wordml/cid" xmlns:w16cex="http://schemas.microsoft.com/office/word/2018/wordml/cex" xmlns:w15="http://schemas.microsoft.com/office/word/2012/wordml" xmlns:am3d="http://schemas.microsoft.com/office/drawing/2017/model3d" xmlns:aink="http://schemas.microsoft.com/office/drawing/2016/ink" xmlns:cx8="http://schemas.microsoft.com/office/drawing/2016/5/14/chartex" xmlns:cx7="http://schemas.microsoft.com/office/drawing/2016/5/13/chartex" xmlns:cx6="http://schemas.microsoft.com/office/drawing/2016/5/12/chartex" xmlns:cx5="http://schemas.microsoft.com/office/drawing/2016/5/11/chartex" xmlns:cx4="http://schemas.microsoft.com/office/drawing/2016/5/10/chartex" xmlns:cx3="http://schemas.microsoft.com/office/drawing/2016/5/9/chartex" xmlns:cx2="http://schemas.microsoft.com/office/drawing/2015/10/21/chartex" xmlns:cx1="http://schemas.microsoft.com/office/drawing/2015/9/8/chartex" xmlns:cx="http://schemas.microsoft.com/office/drawing/2014/chartex">
             <w:pict>
               <v:shape w14:anchorId="70C67D65" id="Straight Arrow Connector 18" o:spid="_x0000_s1026" type="#_x0000_t32" style="position:absolute;margin-left:92.7pt;margin-top:13.65pt;width:50.4pt;height:83.4pt;flip:x;z-index:251688960;visibility:visible;mso-wrap-style:square;mso-width-percent:0;mso-height-percent:0;mso-wrap-distance-left:9pt;mso-wrap-distance-top:0;mso-wrap-distance-right:9pt;mso-wrap-distance-bottom:0;mso-position-horizontal:absolute;mso-position-horizontal-relative:text;mso-position-vertical:absolute;mso-position-vertical-relative:text;mso-width-percent:0;mso-height-percent:0;mso-width-relative:margin;mso-height-relative:margin" o:gfxdata="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" strokecolor="#4579b8 [3044]">
                 <v:stroke endarrow="block"/>
@@ -3381,7 +3906,7 @@
               </wp:anchor>
             </w:drawing>
           </mc:Choice>
-          <mc:Fallback xmlns:cx="http://schemas.microsoft.com/office/drawing/2014/chartex" xmlns:cx1="http://schemas.microsoft.com/office/drawing/2015/9/8/chartex" xmlns:cx2="http://schemas.microsoft.com/office/drawing/2015/10/21/chartex" xmlns:cx3="http://schemas.microsoft.com/office/drawing/2016/5/9/chartex" xmlns:cx4="http://schemas.microsoft.com/office/drawing/2016/5/10/chartex" xmlns:cx5="http://schemas.microsoft.com/office/drawing/2016/5/11/chartex" xmlns:cx6="http://schemas.microsoft.com/office/drawing/2016/5/12/chartex" xmlns:cx7="http://schemas.microsoft.com/office/drawing/2016/5/13/chartex" xmlns:cx8="http://schemas.microsoft.com/office/drawing/2016/5/14/chartex" xmlns:aink="http://schemas.microsoft.com/office/drawing/2016/ink" xmlns:am3d="http://schemas.microsoft.com/office/drawing/2017/model3d" xmlns:w15="http://schemas.microsoft.com/office/word/2012/wordml" xmlns:w16cex="http://schemas.microsoft.com/office/word/2018/wordml/cex" xmlns:w16cid="http://schemas.microsoft.com/office/word/2016/wordml/cid" xmlns:w16="http://schemas.microsoft.com/office/word/2018/wordml" xmlns:w16sdtdh="http://schemas.microsoft.com/office/word/2020/wordml/sdtdatahash" xmlns:w16se="http://schemas.microsoft.com/office/word/2015/wordml/symex">
+          <mc:Fallback xmlns:w16se="http://schemas.microsoft.com/office/word/2015/wordml/symex" xmlns:w16sdtdh="http://schemas.microsoft.com/office/word/2020/wordml/sdtdatahash" xmlns:w16="http://schemas.microsoft.com/office/word/2018/wordml" xmlns:w16cid="http://schemas.microsoft.com/office/word/2016/wordml/cid" xmlns:w16cex="http://schemas.microsoft.com/office/word/2018/wordml/cex" xmlns:w15="http://schemas.microsoft.com/office/word/2012/wordml" xmlns:am3d="http://schemas.microsoft.com/office/drawing/2017/model3d" xmlns:aink="http://schemas.microsoft.com/office/drawing/2016/ink" xmlns:cx8="http://schemas.microsoft.com/office/drawing/2016/5/14/chartex" xmlns:cx7="http://schemas.microsoft.com/office/drawing/2016/5/13/chartex" xmlns:cx6="http://schemas.microsoft.com/office/drawing/2016/5/12/chartex" xmlns:cx5="http://schemas.microsoft.com/office/drawing/2016/5/11/chartex" xmlns:cx4="http://schemas.microsoft.com/office/drawing/2016/5/10/chartex" xmlns:cx3="http://schemas.microsoft.com/office/drawing/2016/5/9/chartex" xmlns:cx2="http://schemas.microsoft.com/office/drawing/2015/10/21/chartex" xmlns:cx1="http://schemas.microsoft.com/office/drawing/2015/9/8/chartex" xmlns:cx="http://schemas.microsoft.com/office/drawing/2014/chartex">
             <w:pict>
               <v:shape w14:anchorId="05664C29" id="Straight Arrow Connector 11" o:spid="_x0000_s1026" type="#_x0000_t32" style="position:absolute;margin-left:105.9pt;margin-top:14.55pt;width:44.35pt;height:9pt;flip:x y;z-index:251676672;visibility:visible;mso-wrap-style:square;mso-width-percent:0;mso-height-percent:0;mso-wrap-distance-left:9pt;mso-wrap-distance-top:0;mso-wrap-distance-right:9pt;mso-wrap-distance-bottom:0;mso-position-horizontal:absolute;mso-position-horizontal-relative:text;mso-position-vertical:absolute;mso-position-vertical-relative:text;mso-width-percent:0;mso-height-percent:0;mso-width-relative:margin;mso-height-relative:margin" o:gfxdata="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" strokecolor="#4579b8 [3044]">
                 <v:stroke endarrow="block"/>
@@ -3542,7 +4067,7 @@
               </wp:anchor>
             </w:drawing>
           </mc:Choice>
-          <mc:Fallback xmlns:cx="http://schemas.microsoft.com/office/drawing/2014/chartex" xmlns:cx1="http://schemas.microsoft.com/office/drawing/2015/9/8/chartex" xmlns:cx2="http://schemas.microsoft.com/office/drawing/2015/10/21/chartex" xmlns:cx3="http://schemas.microsoft.com/office/drawing/2016/5/9/chartex" xmlns:cx4="http://schemas.microsoft.com/office/drawing/2016/5/10/chartex" xmlns:cx5="http://schemas.microsoft.com/office/drawing/2016/5/11/chartex" xmlns:cx6="http://schemas.microsoft.com/office/drawing/2016/5/12/chartex" xmlns:cx7="http://schemas.microsoft.com/office/drawing/2016/5/13/chartex" xmlns:cx8="http://schemas.microsoft.com/office/drawing/2016/5/14/chartex" xmlns:aink="http://schemas.microsoft.com/office/drawing/2016/ink" xmlns:am3d="http://schemas.microsoft.com/office/drawing/2017/model3d" xmlns:w15="http://schemas.microsoft.com/office/word/2012/wordml" xmlns:w16cex="http://schemas.microsoft.com/office/word/2018/wordml/cex" xmlns:w16cid="http://schemas.microsoft.com/office/word/2016/wordml/cid" xmlns:w16="http://schemas.microsoft.com/office/word/2018/wordml" xmlns:w16sdtdh="http://schemas.microsoft.com/office/word/2020/wordml/sdtdatahash" xmlns:w16se="http://schemas.microsoft.com/office/word/2015/wordml/symex">
+          <mc:Fallback xmlns:w16se="http://schemas.microsoft.com/office/word/2015/wordml/symex" xmlns:w16sdtdh="http://schemas.microsoft.com/office/word/2020/wordml/sdtdatahash" xmlns:w16="http://schemas.microsoft.com/office/word/2018/wordml" xmlns:w16cid="http://schemas.microsoft.com/office/word/2016/wordml/cid" xmlns:w16cex="http://schemas.microsoft.com/office/word/2018/wordml/cex" xmlns:w15="http://schemas.microsoft.com/office/word/2012/wordml" xmlns:am3d="http://schemas.microsoft.com/office/drawing/2017/model3d" xmlns:aink="http://schemas.microsoft.com/office/drawing/2016/ink" xmlns:cx8="http://schemas.microsoft.com/office/drawing/2016/5/14/chartex" xmlns:cx7="http://schemas.microsoft.com/office/drawing/2016/5/13/chartex" xmlns:cx6="http://schemas.microsoft.com/office/drawing/2016/5/12/chartex" xmlns:cx5="http://schemas.microsoft.com/office/drawing/2016/5/11/chartex" xmlns:cx4="http://schemas.microsoft.com/office/drawing/2016/5/10/chartex" xmlns:cx3="http://schemas.microsoft.com/office/drawing/2016/5/9/chartex" xmlns:cx2="http://schemas.microsoft.com/office/drawing/2015/10/21/chartex" xmlns:cx1="http://schemas.microsoft.com/office/drawing/2015/9/8/chartex" xmlns:cx="http://schemas.microsoft.com/office/drawing/2014/chartex">
             <w:pict>
               <v:shape w14:anchorId="0BF71EEC" id="Straight Arrow Connector 13" o:spid="_x0000_s1026" type="#_x0000_t32" style="position:absolute;margin-left:98.1pt;margin-top:13.55pt;width:22.8pt;height:11.4pt;flip:x;z-index:251678720;visibility:visible;mso-wrap-style:square;mso-width-percent:0;mso-height-percent:0;mso-wrap-distance-left:9pt;mso-wrap-distance-top:0;mso-wrap-distance-right:9pt;mso-wrap-distance-bottom:0;mso-position-horizontal:absolute;mso-position-horizontal-relative:text;mso-position-vertical:absolute;mso-position-vertical-relative:text;mso-width-percent:0;mso-height-percent:0;mso-width-relative:margin;mso-height-relative:margin" o:gfxdata="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" strokecolor="#4579b8 [3044]">
                 <v:stroke endarrow="block"/>
@@ -3690,7 +4215,7 @@
               </wp:anchor>
             </w:drawing>
           </mc:Choice>
-          <mc:Fallback xmlns:cx="http://schemas.microsoft.com/office/drawing/2014/chartex" xmlns:cx1="http://schemas.microsoft.com/office/drawing/2015/9/8/chartex" xmlns:cx2="http://schemas.microsoft.com/office/drawing/2015/10/21/chartex" xmlns:cx3="http://schemas.microsoft.com/office/drawing/2016/5/9/chartex" xmlns:cx4="http://schemas.microsoft.com/office/drawing/2016/5/10/chartex" xmlns:cx5="http://schemas.microsoft.com/office/drawing/2016/5/11/chartex" xmlns:cx6="http://schemas.microsoft.com/office/drawing/2016/5/12/chartex" xmlns:cx7="http://schemas.microsoft.com/office/drawing/2016/5/13/chartex" xmlns:cx8="http://schemas.microsoft.com/office/drawing/2016/5/14/chartex" xmlns:aink="http://schemas.microsoft.com/office/drawing/2016/ink" xmlns:am3d="http://schemas.microsoft.com/office/drawing/2017/model3d" xmlns:w15="http://schemas.microsoft.com/office/word/2012/wordml" xmlns:w16cex="http://schemas.microsoft.com/office/word/2018/wordml/cex" xmlns:w16cid="http://schemas.microsoft.com/office/word/2016/wordml/cid" xmlns:w16="http://schemas.microsoft.com/office/word/2018/wordml" xmlns:w16sdtdh="http://schemas.microsoft.com/office/word/2020/wordml/sdtdatahash" xmlns:w16se="http://schemas.microsoft.com/office/word/2015/wordml/symex">
+          <mc:Fallback xmlns:w16se="http://schemas.microsoft.com/office/word/2015/wordml/symex" xmlns:w16sdtdh="http://schemas.microsoft.com/office/word/2020/wordml/sdtdatahash" xmlns:w16="http://schemas.microsoft.com/office/word/2018/wordml" xmlns:w16cid="http://schemas.microsoft.com/office/word/2016/wordml/cid" xmlns:w16cex="http://schemas.microsoft.com/office/word/2018/wordml/cex" xmlns:w15="http://schemas.microsoft.com/office/word/2012/wordml" xmlns:am3d="http://schemas.microsoft.com/office/drawing/2017/model3d" xmlns:aink="http://schemas.microsoft.com/office/drawing/2016/ink" xmlns:cx8="http://schemas.microsoft.com/office/drawing/2016/5/14/chartex" xmlns:cx7="http://schemas.microsoft.com/office/drawing/2016/5/13/chartex" xmlns:cx6="http://schemas.microsoft.com/office/drawing/2016/5/12/chartex" xmlns:cx5="http://schemas.microsoft.com/office/drawing/2016/5/11/chartex" xmlns:cx4="http://schemas.microsoft.com/office/drawing/2016/5/10/chartex" xmlns:cx3="http://schemas.microsoft.com/office/drawing/2016/5/9/chartex" xmlns:cx2="http://schemas.microsoft.com/office/drawing/2015/10/21/chartex" xmlns:cx1="http://schemas.microsoft.com/office/drawing/2015/9/8/chartex" xmlns:cx="http://schemas.microsoft.com/office/drawing/2014/chartex">
             <w:pict>
               <v:shape w14:anchorId="4AC1BFAF" id="Straight Arrow Connector 14" o:spid="_x0000_s1026" type="#_x0000_t32" style="position:absolute;margin-left:101.4pt;margin-top:14.35pt;width:35.4pt;height:11.4pt;flip:x y;z-index:251680768;visibility:visible;mso-wrap-style:square;mso-width-percent:0;mso-height-percent:0;mso-wrap-distance-left:9pt;mso-wrap-distance-top:0;mso-wrap-distance-right:9pt;mso-wrap-distance-bottom:0;mso-position-horizontal:absolute;mso-position-horizontal-relative:text;mso-position-vertical:absolute;mso-position-vertical-relative:text;mso-width-percent:0;mso-height-percent:0;mso-width-relative:margin;mso-height-relative:margin" o:gfxdata="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" strokecolor="#4579b8 [3044]">
                 <v:stroke endarrow="block"/>
@@ -3835,7 +4360,7 @@
               </wp:anchor>
             </w:drawing>
           </mc:Choice>
-          <mc:Fallback xmlns:cx="http://schemas.microsoft.com/office/drawing/2014/chartex" xmlns:cx1="http://schemas.microsoft.com/office/drawing/2015/9/8/chartex" xmlns:cx2="http://schemas.microsoft.com/office/drawing/2015/10/21/chartex" xmlns:cx3="http://schemas.microsoft.com/office/drawing/2016/5/9/chartex" xmlns:cx4="http://schemas.microsoft.com/office/drawing/2016/5/10/chartex" xmlns:cx5="http://schemas.microsoft.com/office/drawing/2016/5/11/chartex" xmlns:cx6="http://schemas.microsoft.com/office/drawing/2016/5/12/chartex" xmlns:cx7="http://schemas.microsoft.com/office/drawing/2016/5/13/chartex" xmlns:cx8="http://schemas.microsoft.com/office/drawing/2016/5/14/chartex" xmlns:aink="http://schemas.microsoft.com/office/drawing/2016/ink" xmlns:am3d="http://schemas.microsoft.com/office/drawing/2017/model3d" xmlns:w15="http://schemas.microsoft.com/office/word/2012/wordml" xmlns:w16cex="http://schemas.microsoft.com/office/word/2018/wordml/cex" xmlns:w16cid="http://schemas.microsoft.com/office/word/2016/wordml/cid" xmlns:w16="http://schemas.microsoft.com/office/word/2018/wordml" xmlns:w16sdtdh="http://schemas.microsoft.com/office/word/2020/wordml/sdtdatahash" xmlns:w16se="http://schemas.microsoft.com/office/word/2015/wordml/symex">
+          <mc:Fallback xmlns:w16se="http://schemas.microsoft.com/office/word/2015/wordml/symex" xmlns:w16sdtdh="http://schemas.microsoft.com/office/word/2020/wordml/sdtdatahash" xmlns:w16="http://schemas.microsoft.com/office/word/2018/wordml" xmlns:w16cid="http://schemas.microsoft.com/office/word/2016/wordml/cid" xmlns:w16cex="http://schemas.microsoft.com/office/word/2018/wordml/cex" xmlns:w15="http://schemas.microsoft.com/office/word/2012/wordml" xmlns:am3d="http://schemas.microsoft.com/office/drawing/2017/model3d" xmlns:aink="http://schemas.microsoft.com/office/drawing/2016/ink" xmlns:cx8="http://schemas.microsoft.com/office/drawing/2016/5/14/chartex" xmlns:cx7="http://schemas.microsoft.com/office/drawing/2016/5/13/chartex" xmlns:cx6="http://schemas.microsoft.com/office/drawing/2016/5/12/chartex" xmlns:cx5="http://schemas.microsoft.com/office/drawing/2016/5/11/chartex" xmlns:cx4="http://schemas.microsoft.com/office/drawing/2016/5/10/chartex" xmlns:cx3="http://schemas.microsoft.com/office/drawing/2016/5/9/chartex" xmlns:cx2="http://schemas.microsoft.com/office/drawing/2015/10/21/chartex" xmlns:cx1="http://schemas.microsoft.com/office/drawing/2015/9/8/chartex" xmlns:cx="http://schemas.microsoft.com/office/drawing/2014/chartex">
             <w:pict>
               <v:shape w14:anchorId="261850CA" id="Straight Arrow Connector 15" o:spid="_x0000_s1026" type="#_x0000_t32" style="position:absolute;margin-left:98.1pt;margin-top:13.9pt;width:81.9pt;height:11.1pt;flip:x;z-index:251682816;visibility:visible;mso-wrap-style:square;mso-width-percent:0;mso-height-percent:0;mso-wrap-distance-left:9pt;mso-wrap-distance-top:0;mso-wrap-distance-right:9pt;mso-wrap-distance-bottom:0;mso-position-horizontal:absolute;mso-position-horizontal-relative:text;mso-position-vertical:absolute;mso-position-vertical-relative:text;mso-width-percent:0;mso-height-percent:0;mso-width-relative:margin;mso-height-relative:margin" o:gfxdata="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" strokecolor="#4579b8 [3044]">
                 <v:stroke endarrow="block"/>
@@ -4024,7 +4549,7 @@
               </wp:anchor>
             </w:drawing>
           </mc:Choice>
-          <mc:Fallback xmlns:cx="http://schemas.microsoft.com/office/drawing/2014/chartex" xmlns:cx1="http://schemas.microsoft.com/office/drawing/2015/9/8/chartex" xmlns:cx2="http://schemas.microsoft.com/office/drawing/2015/10/21/chartex" xmlns:cx3="http://schemas.microsoft.com/office/drawing/2016/5/9/chartex" xmlns:cx4="http://schemas.microsoft.com/office/drawing/2016/5/10/chartex" xmlns:cx5="http://schemas.microsoft.com/office/drawing/2016/5/11/chartex" xmlns:cx6="http://schemas.microsoft.com/office/drawing/2016/5/12/chartex" xmlns:cx7="http://schemas.microsoft.com/office/drawing/2016/5/13/chartex" xmlns:cx8="http://schemas.microsoft.com/office/drawing/2016/5/14/chartex" xmlns:aink="http://schemas.microsoft.com/office/drawing/2016/ink" xmlns:am3d="http://schemas.microsoft.com/office/drawing/2017/model3d" xmlns:w15="http://schemas.microsoft.com/office/word/2012/wordml" xmlns:w16cex="http://schemas.microsoft.com/office/word/2018/wordml/cex" xmlns:w16cid="http://schemas.microsoft.com/office/word/2016/wordml/cid" xmlns:w16="http://schemas.microsoft.com/office/word/2018/wordml" xmlns:w16sdtdh="http://schemas.microsoft.com/office/word/2020/wordml/sdtdatahash" xmlns:w16se="http://schemas.microsoft.com/office/word/2015/wordml/symex">
+          <mc:Fallback xmlns:w16se="http://schemas.microsoft.com/office/word/2015/wordml/symex" xmlns:w16sdtdh="http://schemas.microsoft.com/office/word/2020/wordml/sdtdatahash" xmlns:w16="http://schemas.microsoft.com/office/word/2018/wordml" xmlns:w16cid="http://schemas.microsoft.com/office/word/2016/wordml/cid" xmlns:w16cex="http://schemas.microsoft.com/office/word/2018/wordml/cex" xmlns:w15="http://schemas.microsoft.com/office/word/2012/wordml" xmlns:am3d="http://schemas.microsoft.com/office/drawing/2017/model3d" xmlns:aink="http://schemas.microsoft.com/office/drawing/2016/ink" xmlns:cx8="http://schemas.microsoft.com/office/drawing/2016/5/14/chartex" xmlns:cx7="http://schemas.microsoft.com/office/drawing/2016/5/13/chartex" xmlns:cx6="http://schemas.microsoft.com/office/drawing/2016/5/12/chartex" xmlns:cx5="http://schemas.microsoft.com/office/drawing/2016/5/11/chartex" xmlns:cx4="http://schemas.microsoft.com/office/drawing/2016/5/10/chartex" xmlns:cx3="http://schemas.microsoft.com/office/drawing/2016/5/9/chartex" xmlns:cx2="http://schemas.microsoft.com/office/drawing/2015/10/21/chartex" xmlns:cx1="http://schemas.microsoft.com/office/drawing/2015/9/8/chartex" xmlns:cx="http://schemas.microsoft.com/office/drawing/2014/chartex">
             <w:pict>
               <v:shape w14:anchorId="24E68073" id="Straight Arrow Connector 9" o:spid="_x0000_s1026" type="#_x0000_t32" style="position:absolute;margin-left:111.9pt;margin-top:13.95pt;width:31.15pt;height:33.9pt;flip:x;z-index:251674624;visibility:visible;mso-wrap-style:square;mso-width-percent:0;mso-height-percent:0;mso-wrap-distance-left:9pt;mso-wrap-distance-top:0;mso-wrap-distance-right:9pt;mso-wrap-distance-bottom:0;mso-position-horizontal:absolute;mso-position-horizontal-relative:text;mso-position-vertical:absolute;mso-position-vertical-relative:text;mso-width-percent:0;mso-height-percent:0;mso-width-relative:margin;mso-height-relative:margin" o:gfxdata="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" strokecolor="#4579b8 [3044]">
                 <v:stroke endarrow="block"/>
@@ -4099,7 +4624,7 @@
               </wp:anchor>
             </w:drawing>
           </mc:Choice>
-          <mc:Fallback xmlns:cx="http://schemas.microsoft.com/office/drawing/2014/chartex" xmlns:cx1="http://schemas.microsoft.com/office/drawing/2015/9/8/chartex" xmlns:cx2="http://schemas.microsoft.com/office/drawing/2015/10/21/chartex" xmlns:cx3="http://schemas.microsoft.com/office/drawing/2016/5/9/chartex" xmlns:cx4="http://schemas.microsoft.com/office/drawing/2016/5/10/chartex" xmlns:cx5="http://schemas.microsoft.com/office/drawing/2016/5/11/chartex" xmlns:cx6="http://schemas.microsoft.com/office/drawing/2016/5/12/chartex" xmlns:cx7="http://schemas.microsoft.com/office/drawing/2016/5/13/chartex" xmlns:cx8="http://schemas.microsoft.com/office/drawing/2016/5/14/chartex" xmlns:aink="http://schemas.microsoft.com/office/drawing/2016/ink" xmlns:am3d="http://schemas.microsoft.com/office/drawing/2017/model3d" xmlns:w15="http://schemas.microsoft.com/office/word/2012/wordml" xmlns:w16cex="http://schemas.microsoft.com/office/word/2018/wordml/cex" xmlns:w16cid="http://schemas.microsoft.com/office/word/2016/wordml/cid" xmlns:w16="http://schemas.microsoft.com/office/word/2018/wordml" xmlns:w16sdtdh="http://schemas.microsoft.com/office/word/2020/wordml/sdtdatahash" xmlns:w16se="http://schemas.microsoft.com/office/word/2015/wordml/symex">
+          <mc:Fallback xmlns:w16se="http://schemas.microsoft.com/office/word/2015/wordml/symex" xmlns:w16sdtdh="http://schemas.microsoft.com/office/word/2020/wordml/sdtdatahash" xmlns:w16="http://schemas.microsoft.com/office/word/2018/wordml" xmlns:w16cid="http://schemas.microsoft.com/office/word/2016/wordml/cid" xmlns:w16cex="http://schemas.microsoft.com/office/word/2018/wordml/cex" xmlns:w15="http://schemas.microsoft.com/office/word/2012/wordml" xmlns:am3d="http://schemas.microsoft.com/office/drawing/2017/model3d" xmlns:aink="http://schemas.microsoft.com/office/drawing/2016/ink" xmlns:cx8="http://schemas.microsoft.com/office/drawing/2016/5/14/chartex" xmlns:cx7="http://schemas.microsoft.com/office/drawing/2016/5/13/chartex" xmlns:cx6="http://schemas.microsoft.com/office/drawing/2016/5/12/chartex" xmlns:cx5="http://schemas.microsoft.com/office/drawing/2016/5/11/chartex" xmlns:cx4="http://schemas.microsoft.com/office/drawing/2016/5/10/chartex" xmlns:cx3="http://schemas.microsoft.com/office/drawing/2016/5/9/chartex" xmlns:cx2="http://schemas.microsoft.com/office/drawing/2015/10/21/chartex" xmlns:cx1="http://schemas.microsoft.com/office/drawing/2015/9/8/chartex" xmlns:cx="http://schemas.microsoft.com/office/drawing/2014/chartex">
             <w:pict>
               <v:shape w14:anchorId="37400A9E" id="Straight Arrow Connector 8" o:spid="_x0000_s1026" type="#_x0000_t32" style="position:absolute;margin-left:99.35pt;margin-top:14.1pt;width:50.95pt;height:35.1pt;flip:x y;z-index:251672576;visibility:visible;mso-wrap-style:square;mso-width-percent:0;mso-height-percent:0;mso-wrap-distance-left:9pt;mso-wrap-distance-top:0;mso-wrap-distance-right:9pt;mso-wrap-distance-bottom:0;mso-position-horizontal:absolute;mso-position-horizontal-relative:text;mso-position-vertical:absolute;mso-position-vertical-relative:text;mso-width-percent:0;mso-height-percent:0;mso-width-relative:margin;mso-height-relative:margin" o:gfxdata="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" strokecolor="#4579b8 [3044]">
                 <v:stroke endarrow="block"/>
@@ -4466,7 +4991,7 @@
               </wp:anchor>
             </w:drawing>
           </mc:Choice>
-          <mc:Fallback xmlns:cx="http://schemas.microsoft.com/office/drawing/2014/chartex" xmlns:cx1="http://schemas.microsoft.com/office/drawing/2015/9/8/chartex" xmlns:cx2="http://schemas.microsoft.com/office/drawing/2015/10/21/chartex" xmlns:cx3="http://schemas.microsoft.com/office/drawing/2016/5/9/chartex" xmlns:cx4="http://schemas.microsoft.com/office/drawing/2016/5/10/chartex" xmlns:cx5="http://schemas.microsoft.com/office/drawing/2016/5/11/chartex" xmlns:cx6="http://schemas.microsoft.com/office/drawing/2016/5/12/chartex" xmlns:cx7="http://schemas.microsoft.com/office/drawing/2016/5/13/chartex" xmlns:cx8="http://schemas.microsoft.com/office/drawing/2016/5/14/chartex" xmlns:aink="http://schemas.microsoft.com/office/drawing/2016/ink" xmlns:am3d="http://schemas.microsoft.com/office/drawing/2017/model3d" xmlns:w15="http://schemas.microsoft.com/office/word/2012/wordml" xmlns:w16cex="http://schemas.microsoft.com/office/word/2018/wordml/cex" xmlns:w16cid="http://schemas.microsoft.com/office/word/2016/wordml/cid" xmlns:w16="http://schemas.microsoft.com/office/word/2018/wordml" xmlns:w16sdtdh="http://schemas.microsoft.com/office/word/2020/wordml/sdtdatahash" xmlns:w16se="http://schemas.microsoft.com/office/word/2015/wordml/symex">
+          <mc:Fallback xmlns:w16se="http://schemas.microsoft.com/office/word/2015/wordml/symex" xmlns:w16sdtdh="http://schemas.microsoft.com/office/word/2020/wordml/sdtdatahash" xmlns:w16="http://schemas.microsoft.com/office/word/2018/wordml" xmlns:w16cid="http://schemas.microsoft.com/office/word/2016/wordml/cid" xmlns:w16cex="http://schemas.microsoft.com/office/word/2018/wordml/cex" xmlns:w15="http://schemas.microsoft.com/office/word/2012/wordml" xmlns:am3d="http://schemas.microsoft.com/office/drawing/2017/model3d" xmlns:aink="http://schemas.microsoft.com/office/drawing/2016/ink" xmlns:cx8="http://schemas.microsoft.com/office/drawing/2016/5/14/chartex" xmlns:cx7="http://schemas.microsoft.com/office/drawing/2016/5/13/chartex" xmlns:cx6="http://schemas.microsoft.com/office/drawing/2016/5/12/chartex" xmlns:cx5="http://schemas.microsoft.com/office/drawing/2016/5/11/chartex" xmlns:cx4="http://schemas.microsoft.com/office/drawing/2016/5/10/chartex" xmlns:cx3="http://schemas.microsoft.com/office/drawing/2016/5/9/chartex" xmlns:cx2="http://schemas.microsoft.com/office/drawing/2015/10/21/chartex" xmlns:cx1="http://schemas.microsoft.com/office/drawing/2015/9/8/chartex" xmlns:cx="http://schemas.microsoft.com/office/drawing/2014/chartex">
             <w:pict>
               <v:shape w14:anchorId="6CF7948C" id="Straight Arrow Connector 7" o:spid="_x0000_s1026" type="#_x0000_t32" style="position:absolute;margin-left:116.4pt;margin-top:15.1pt;width:67.2pt;height:12pt;flip:x y;z-index:251670528;visibility:visible;mso-wrap-style:square;mso-width-percent:0;mso-height-percent:0;mso-wrap-distance-left:9pt;mso-wrap-distance-top:0;mso-wrap-distance-right:9pt;mso-wrap-distance-bottom:0;mso-position-horizontal:absolute;mso-position-horizontal-relative:margin;mso-position-vertical:absolute;mso-position-vertical-relative:text;mso-width-percent:0;mso-height-percent:0;mso-width-relative:margin;mso-height-relative:margin" o:gfxdata="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" strokecolor="#4579b8 [3044]">
                 <v:stroke endarrow="block"/>
@@ -4628,7 +5153,7 @@
               </wp:anchor>
             </w:drawing>
           </mc:Choice>
-          <mc:Fallback xmlns:cx="http://schemas.microsoft.com/office/drawing/2014/chartex" xmlns:cx1="http://schemas.microsoft.com/office/drawing/2015/9/8/chartex" xmlns:cx2="http://schemas.microsoft.com/office/drawing/2015/10/21/chartex" xmlns:cx3="http://schemas.microsoft.com/office/drawing/2016/5/9/chartex" xmlns:cx4="http://schemas.microsoft.com/office/drawing/2016/5/10/chartex" xmlns:cx5="http://schemas.microsoft.com/office/drawing/2016/5/11/chartex" xmlns:cx6="http://schemas.microsoft.com/office/drawing/2016/5/12/chartex" xmlns:cx7="http://schemas.microsoft.com/office/drawing/2016/5/13/chartex" xmlns:cx8="http://schemas.microsoft.com/office/drawing/2016/5/14/chartex" xmlns:aink="http://schemas.microsoft.com/office/drawing/2016/ink" xmlns:am3d="http://schemas.microsoft.com/office/drawing/2017/model3d" xmlns:w15="http://schemas.microsoft.com/office/word/2012/wordml" xmlns:w16cex="http://schemas.microsoft.com/office/word/2018/wordml/cex" xmlns:w16cid="http://schemas.microsoft.com/office/word/2016/wordml/cid" xmlns:w16="http://schemas.microsoft.com/office/word/2018/wordml" xmlns:w16sdtdh="http://schemas.microsoft.com/office/word/2020/wordml/sdtdatahash" xmlns:w16se="http://schemas.microsoft.com/office/word/2015/wordml/symex">
+          <mc:Fallback xmlns:w16se="http://schemas.microsoft.com/office/word/2015/wordml/symex" xmlns:w16sdtdh="http://schemas.microsoft.com/office/word/2020/wordml/sdtdatahash" xmlns:w16="http://schemas.microsoft.com/office/word/2018/wordml" xmlns:w16cid="http://schemas.microsoft.com/office/word/2016/wordml/cid" xmlns:w16cex="http://schemas.microsoft.com/office/word/2018/wordml/cex" xmlns:w15="http://schemas.microsoft.com/office/word/2012/wordml" xmlns:am3d="http://schemas.microsoft.com/office/drawing/2017/model3d" xmlns:aink="http://schemas.microsoft.com/office/drawing/2016/ink" xmlns:cx8="http://schemas.microsoft.com/office/drawing/2016/5/14/chartex" xmlns:cx7="http://schemas.microsoft.com/office/drawing/2016/5/13/chartex" xmlns:cx6="http://schemas.microsoft.com/office/drawing/2016/5/12/chartex" xmlns:cx5="http://schemas.microsoft.com/office/drawing/2016/5/11/chartex" xmlns:cx4="http://schemas.microsoft.com/office/drawing/2016/5/10/chartex" xmlns:cx3="http://schemas.microsoft.com/office/drawing/2016/5/9/chartex" xmlns:cx2="http://schemas.microsoft.com/office/drawing/2015/10/21/chartex" xmlns:cx1="http://schemas.microsoft.com/office/drawing/2015/9/8/chartex" xmlns:cx="http://schemas.microsoft.com/office/drawing/2014/chartex">
             <w:pict>
               <v:shape w14:anchorId="4A2E8161" id="Straight Arrow Connector 6" o:spid="_x0000_s1026" type="#_x0000_t32" style="position:absolute;margin-left:95.4pt;margin-top:15pt;width:34.8pt;height:12pt;flip:x;z-index:251668480;visibility:visible;mso-wrap-style:square;mso-width-percent:0;mso-height-percent:0;mso-wrap-distance-left:9pt;mso-wrap-distance-top:0;mso-wrap-distance-right:9pt;mso-wrap-distance-bottom:0;mso-position-horizontal:absolute;mso-position-horizontal-relative:text;mso-position-vertical:absolute;mso-position-vertical-relative:text;mso-width-percent:0;mso-height-percent:0;mso-width-relative:margin;mso-height-relative:margin" o:gfxdata="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" strokecolor="#4579b8 [3044]">
                 <v:stroke endarrow="block"/>
@@ -4763,9 +5288,11 @@
           <w:numId w:val="18"/>
         </w:numPr>
       </w:pPr>
+      <w:bookmarkStart w:id="8" w:name="_Toc76197374"/>
       <w:r>
         <w:t>Phân hệ 1: Dành cho người quản trị cơ sở dữ liệu</w:t>
       </w:r>
+      <w:bookmarkEnd w:id="8"/>
     </w:p>
     <w:p>
       <w:pPr>
@@ -14354,9 +14881,11 @@
       <w:pPr>
         <w:pStyle w:val="Heading3"/>
       </w:pPr>
+      <w:bookmarkStart w:id="9" w:name="_Toc76197375"/>
       <w:r>
         <w:t>Các chính sách và phân quyền</w:t>
       </w:r>
+      <w:bookmarkEnd w:id="9"/>
     </w:p>
     <w:p>
       <w:pPr>
@@ -14366,9 +14895,11 @@
           <w:numId w:val="18"/>
         </w:numPr>
       </w:pPr>
+      <w:bookmarkStart w:id="10" w:name="_Toc76197376"/>
       <w:r>
         <w:t>Phân hệ 2: Quản lý thông tin của một bệnh viện</w:t>
       </w:r>
+      <w:bookmarkEnd w:id="10"/>
     </w:p>
     <w:p>
       <w:pPr>
@@ -14378,9 +14909,11 @@
           <w:numId w:val="18"/>
         </w:numPr>
       </w:pPr>
+      <w:bookmarkStart w:id="11" w:name="_Toc76197377"/>
       <w:r>
         <w:t>Lược đồ cơ sở dữ liệu</w:t>
       </w:r>
+      <w:bookmarkEnd w:id="11"/>
     </w:p>
     <w:p>
       <w:pPr>
@@ -14390,9 +14923,11 @@
           <w:numId w:val="18"/>
         </w:numPr>
       </w:pPr>
+      <w:bookmarkStart w:id="12" w:name="_Toc76197378"/>
       <w:r>
         <w:t>Các chính sách bảo mật</w:t>
       </w:r>
+      <w:bookmarkEnd w:id="12"/>
     </w:p>
     <w:p>
       <w:pPr>
@@ -14420,6 +14955,940 @@
     </w:p>
     <w:p>
       <w:pPr>
+        <w:pStyle w:val="ListParagraph"/>
+        <w:numPr>
+          <w:ilvl w:val="3"/>
+          <w:numId w:val="18"/>
+        </w:numPr>
+      </w:pPr>
+      <w:r>
+        <w:t>Những chính sách</w:t>
+      </w:r>
+    </w:p>
+    <w:p>
+      <w:pPr>
+        <w:pStyle w:val="ListParagraph"/>
+        <w:numPr>
+          <w:ilvl w:val="0"/>
+          <w:numId w:val="29"/>
+        </w:numPr>
+      </w:pPr>
+      <w:r>
+        <w:t>Nhân viên chỉ thấy lương của bản thân mình.</w:t>
+      </w:r>
+    </w:p>
+    <w:p>
+      <w:pPr>
+        <w:pStyle w:val="ListParagraph"/>
+        <w:numPr>
+          <w:ilvl w:val="0"/>
+          <w:numId w:val="29"/>
+        </w:numPr>
+      </w:pPr>
+      <w:r>
+        <w:t xml:space="preserve">Bác sĩ chỉ được </w:t>
+      </w:r>
+      <w:r>
+        <w:t>thêm hoặc sửa</w:t>
+      </w:r>
+      <w:r>
+        <w:t xml:space="preserve"> trên những</w:t>
+      </w:r>
+      <w:r>
+        <w:t xml:space="preserve"> thông tin liên quan tới việc điều trị bệnh, liều thuốc phải dùng cho</w:t>
+      </w:r>
+      <w:r>
+        <w:t xml:space="preserve"> bệnh nhân của mình khám.</w:t>
+      </w:r>
+    </w:p>
+    <w:p>
+      <w:pPr>
+        <w:pStyle w:val="ListParagraph"/>
+        <w:numPr>
+          <w:ilvl w:val="3"/>
+          <w:numId w:val="18"/>
+        </w:numPr>
+      </w:pPr>
+      <w:r>
+        <w:t>Cài đặt</w:t>
+      </w:r>
+    </w:p>
+    <w:p>
+      <w:pPr>
+        <w:pStyle w:val="ListParagraph"/>
+        <w:numPr>
+          <w:ilvl w:val="0"/>
+          <w:numId w:val="30"/>
+        </w:numPr>
+      </w:pPr>
+      <w:r>
+        <w:t>Chính sách 1.</w:t>
+      </w:r>
+    </w:p>
+    <w:p>
+      <w:pPr>
+        <w:pStyle w:val="ListParagraph"/>
+        <w:spacing w:line="240" w:lineRule="auto"/>
+        <w:ind w:left="1980"/>
+        <w:rPr>
+          <w:sz w:val="24"/>
+        </w:rPr>
+      </w:pPr>
+      <w:r>
+        <w:rPr>
+          <w:sz w:val="24"/>
+        </w:rPr>
+        <w:t>Create or replace function F_GETVPDSALARY(p_schema varchar2, p_obj varchar2)</w:t>
+      </w:r>
+    </w:p>
+    <w:p>
+      <w:pPr>
+        <w:pStyle w:val="ListParagraph"/>
+        <w:spacing w:line="240" w:lineRule="auto"/>
+        <w:ind w:left="1980"/>
+        <w:rPr>
+          <w:sz w:val="24"/>
+        </w:rPr>
+      </w:pPr>
+      <w:r>
+        <w:rPr>
+          <w:sz w:val="24"/>
+        </w:rPr>
+        <w:t>Return varchar2</w:t>
+      </w:r>
+    </w:p>
+    <w:p>
+      <w:pPr>
+        <w:pStyle w:val="ListParagraph"/>
+        <w:spacing w:line="240" w:lineRule="auto"/>
+        <w:ind w:left="1980"/>
+        <w:rPr>
+          <w:sz w:val="24"/>
+        </w:rPr>
+      </w:pPr>
+      <w:r>
+        <w:rPr>
+          <w:sz w:val="24"/>
+        </w:rPr>
+        <w:t xml:space="preserve">is </w:t>
+      </w:r>
+    </w:p>
+    <w:p>
+      <w:pPr>
+        <w:pStyle w:val="ListParagraph"/>
+        <w:spacing w:line="240" w:lineRule="auto"/>
+        <w:ind w:left="1980"/>
+        <w:rPr>
+          <w:sz w:val="24"/>
+        </w:rPr>
+      </w:pPr>
+      <w:r>
+        <w:rPr>
+          <w:sz w:val="24"/>
+        </w:rPr>
+        <w:t xml:space="preserve">    user VARCHAR2(100);</w:t>
+      </w:r>
+    </w:p>
+    <w:p>
+      <w:pPr>
+        <w:pStyle w:val="ListParagraph"/>
+        <w:spacing w:line="240" w:lineRule="auto"/>
+        <w:ind w:left="1980"/>
+        <w:rPr>
+          <w:sz w:val="24"/>
+        </w:rPr>
+      </w:pPr>
+      <w:r>
+        <w:rPr>
+          <w:sz w:val="24"/>
+        </w:rPr>
+        <w:lastRenderedPageBreak/>
+        <w:t xml:space="preserve">Begin </w:t>
+      </w:r>
+    </w:p>
+    <w:p>
+      <w:pPr>
+        <w:pStyle w:val="ListParagraph"/>
+        <w:spacing w:line="240" w:lineRule="auto"/>
+        <w:ind w:left="1980"/>
+        <w:rPr>
+          <w:sz w:val="24"/>
+        </w:rPr>
+      </w:pPr>
+      <w:r>
+        <w:rPr>
+          <w:sz w:val="24"/>
+        </w:rPr>
+        <w:t xml:space="preserve">    if SYS_CONTEXT('userenv', 'ISDBA') = 'TRUE' then</w:t>
+      </w:r>
+    </w:p>
+    <w:p>
+      <w:pPr>
+        <w:pStyle w:val="ListParagraph"/>
+        <w:spacing w:line="240" w:lineRule="auto"/>
+        <w:ind w:left="1980"/>
+        <w:rPr>
+          <w:sz w:val="24"/>
+        </w:rPr>
+      </w:pPr>
+      <w:r>
+        <w:rPr>
+          <w:sz w:val="24"/>
+        </w:rPr>
+        <w:t xml:space="preserve">        return ''; </w:t>
+      </w:r>
+    </w:p>
+    <w:p>
+      <w:pPr>
+        <w:pStyle w:val="ListParagraph"/>
+        <w:spacing w:line="240" w:lineRule="auto"/>
+        <w:ind w:left="1980"/>
+        <w:rPr>
+          <w:sz w:val="24"/>
+        </w:rPr>
+      </w:pPr>
+      <w:r>
+        <w:rPr>
+          <w:sz w:val="24"/>
+        </w:rPr>
+        <w:t xml:space="preserve">    else </w:t>
+      </w:r>
+    </w:p>
+    <w:p>
+      <w:pPr>
+        <w:pStyle w:val="ListParagraph"/>
+        <w:spacing w:line="240" w:lineRule="auto"/>
+        <w:ind w:left="1980"/>
+        <w:rPr>
+          <w:sz w:val="24"/>
+        </w:rPr>
+      </w:pPr>
+      <w:r>
+        <w:rPr>
+          <w:sz w:val="24"/>
+        </w:rPr>
+        <w:t xml:space="preserve">        user := SYS_CONTEXT('userenv', 'SESSION_USER'); </w:t>
+      </w:r>
+    </w:p>
+    <w:p>
+      <w:pPr>
+        <w:pStyle w:val="ListParagraph"/>
+        <w:spacing w:line="240" w:lineRule="auto"/>
+        <w:ind w:left="1980"/>
+        <w:rPr>
+          <w:sz w:val="24"/>
+        </w:rPr>
+      </w:pPr>
+      <w:r>
+        <w:rPr>
+          <w:sz w:val="24"/>
+        </w:rPr>
+        <w:t xml:space="preserve">        return 'TENNV = ''' || user || '''';</w:t>
+      </w:r>
+    </w:p>
+    <w:p>
+      <w:pPr>
+        <w:pStyle w:val="ListParagraph"/>
+        <w:spacing w:line="240" w:lineRule="auto"/>
+        <w:ind w:left="1980"/>
+        <w:rPr>
+          <w:sz w:val="24"/>
+        </w:rPr>
+      </w:pPr>
+      <w:r>
+        <w:rPr>
+          <w:sz w:val="24"/>
+        </w:rPr>
+        <w:t xml:space="preserve">    end if;</w:t>
+      </w:r>
+    </w:p>
+    <w:p>
+      <w:pPr>
+        <w:pStyle w:val="ListParagraph"/>
+        <w:spacing w:line="240" w:lineRule="auto"/>
+        <w:ind w:left="1980"/>
+        <w:rPr>
+          <w:sz w:val="24"/>
+        </w:rPr>
+      </w:pPr>
+      <w:r>
+        <w:rPr>
+          <w:sz w:val="24"/>
+        </w:rPr>
+        <w:t>End;</w:t>
+      </w:r>
+    </w:p>
+    <w:p>
+      <w:pPr>
+        <w:pStyle w:val="ListParagraph"/>
+        <w:ind w:left="1980"/>
+      </w:pPr>
+    </w:p>
+    <w:p>
+      <w:pPr>
+        <w:pStyle w:val="ListParagraph"/>
+        <w:ind w:left="1980"/>
+        <w:rPr>
+          <w:sz w:val="24"/>
+        </w:rPr>
+      </w:pPr>
+      <w:r>
+        <w:rPr>
+          <w:sz w:val="24"/>
+        </w:rPr>
+        <w:t>begin</w:t>
+      </w:r>
+    </w:p>
+    <w:p>
+      <w:pPr>
+        <w:pStyle w:val="ListParagraph"/>
+        <w:ind w:left="1980"/>
+        <w:rPr>
+          <w:sz w:val="24"/>
+        </w:rPr>
+      </w:pPr>
+      <w:r>
+        <w:rPr>
+          <w:sz w:val="24"/>
+        </w:rPr>
+        <w:t>dbms_rls.add_policy(object_schema =&gt; 'BV_SCHEMA',</w:t>
+      </w:r>
+    </w:p>
+    <w:p>
+      <w:pPr>
+        <w:pStyle w:val="ListParagraph"/>
+        <w:ind w:left="1980"/>
+        <w:rPr>
+          <w:sz w:val="24"/>
+        </w:rPr>
+      </w:pPr>
+      <w:r>
+        <w:rPr>
+          <w:sz w:val="24"/>
+        </w:rPr>
+        <w:t xml:space="preserve">    object_name =&gt; 'NHANVIEN',</w:t>
+      </w:r>
+    </w:p>
+    <w:p>
+      <w:pPr>
+        <w:pStyle w:val="ListParagraph"/>
+        <w:ind w:left="1980"/>
+        <w:rPr>
+          <w:sz w:val="24"/>
+        </w:rPr>
+      </w:pPr>
+      <w:r>
+        <w:rPr>
+          <w:sz w:val="24"/>
+        </w:rPr>
+        <w:t xml:space="preserve">    policy_name =&gt; 'POLICYEMPLOYEESALARY',</w:t>
+      </w:r>
+    </w:p>
+    <w:p>
+      <w:pPr>
+        <w:pStyle w:val="ListParagraph"/>
+        <w:ind w:left="1980"/>
+        <w:rPr>
+          <w:sz w:val="24"/>
+        </w:rPr>
+      </w:pPr>
+      <w:r>
+        <w:rPr>
+          <w:sz w:val="24"/>
+        </w:rPr>
+        <w:t xml:space="preserve">    function_schema =&gt; 'SYS',</w:t>
+      </w:r>
+    </w:p>
+    <w:p>
+      <w:pPr>
+        <w:pStyle w:val="ListParagraph"/>
+        <w:ind w:left="1980"/>
+        <w:rPr>
+          <w:sz w:val="24"/>
+        </w:rPr>
+      </w:pPr>
+      <w:r>
+        <w:rPr>
+          <w:sz w:val="24"/>
+        </w:rPr>
+        <w:t xml:space="preserve">    policy_function =&gt; 'F_GETVPDSALARY',</w:t>
+      </w:r>
+    </w:p>
+    <w:p>
+      <w:pPr>
+        <w:pStyle w:val="ListParagraph"/>
+        <w:ind w:left="1980"/>
+        <w:rPr>
+          <w:sz w:val="24"/>
+        </w:rPr>
+      </w:pPr>
+      <w:r>
+        <w:rPr>
+          <w:sz w:val="24"/>
+        </w:rPr>
+        <w:t xml:space="preserve">    statement_types =&gt; 'select',</w:t>
+      </w:r>
+    </w:p>
+    <w:p>
+      <w:pPr>
+        <w:pStyle w:val="ListParagraph"/>
+        <w:ind w:left="1980"/>
+        <w:rPr>
+          <w:sz w:val="24"/>
+        </w:rPr>
+      </w:pPr>
+      <w:r>
+        <w:rPr>
+          <w:sz w:val="24"/>
+        </w:rPr>
+        <w:t xml:space="preserve">    sec_relevant_cols =&gt; 'LUONG',</w:t>
+      </w:r>
+    </w:p>
+    <w:p>
+      <w:pPr>
+        <w:pStyle w:val="ListParagraph"/>
+        <w:ind w:left="1980"/>
+        <w:rPr>
+          <w:sz w:val="24"/>
+        </w:rPr>
+      </w:pPr>
+      <w:r>
+        <w:rPr>
+          <w:sz w:val="24"/>
+        </w:rPr>
+        <w:t xml:space="preserve">    sec_relevant_cols_opt =&gt; dbms_rls.all_rows    </w:t>
+      </w:r>
+    </w:p>
+    <w:p>
+      <w:pPr>
+        <w:pStyle w:val="ListParagraph"/>
+        <w:ind w:left="1980"/>
+        <w:rPr>
+          <w:sz w:val="24"/>
+        </w:rPr>
+      </w:pPr>
+      <w:r>
+        <w:rPr>
+          <w:sz w:val="24"/>
+        </w:rPr>
+        <w:t>);</w:t>
+      </w:r>
+    </w:p>
+    <w:p>
+      <w:pPr>
+        <w:pStyle w:val="ListParagraph"/>
+        <w:ind w:left="1980"/>
+        <w:rPr>
+          <w:sz w:val="24"/>
+        </w:rPr>
+      </w:pPr>
+      <w:r>
+        <w:rPr>
+          <w:sz w:val="24"/>
+        </w:rPr>
+        <w:t>end;</w:t>
+      </w:r>
+    </w:p>
+    <w:p>
+      <w:pPr>
+        <w:pStyle w:val="ListParagraph"/>
+        <w:ind w:left="1980"/>
+        <w:rPr>
+          <w:sz w:val="24"/>
+        </w:rPr>
+      </w:pPr>
+    </w:p>
+    <w:p>
+      <w:pPr>
+        <w:pStyle w:val="ListParagraph"/>
+        <w:numPr>
+          <w:ilvl w:val="0"/>
+          <w:numId w:val="30"/>
+        </w:numPr>
+      </w:pPr>
+      <w:r>
+        <w:t>Chính sách 2.</w:t>
+      </w:r>
+    </w:p>
+    <w:p>
+      <w:pPr>
+        <w:pStyle w:val="ListParagraph"/>
+        <w:ind w:left="1584"/>
+        <w:rPr>
+          <w:sz w:val="24"/>
+        </w:rPr>
+      </w:pPr>
+      <w:r>
+        <w:rPr>
+          <w:sz w:val="24"/>
+        </w:rPr>
+        <w:t>create or replace function F_GETDOCTORVPD(p_schema varchar2, p_obj varchar2)</w:t>
+      </w:r>
+    </w:p>
+    <w:p>
+      <w:pPr>
+        <w:pStyle w:val="ListParagraph"/>
+        <w:ind w:left="1584"/>
+        <w:rPr>
+          <w:sz w:val="24"/>
+        </w:rPr>
+      </w:pPr>
+      <w:r>
+        <w:rPr>
+          <w:sz w:val="24"/>
+        </w:rPr>
+        <w:t>return varchar2</w:t>
+      </w:r>
+    </w:p>
+    <w:p>
+      <w:pPr>
+        <w:pStyle w:val="ListParagraph"/>
+        <w:ind w:left="1584"/>
+        <w:rPr>
+          <w:sz w:val="24"/>
+        </w:rPr>
+      </w:pPr>
+      <w:r>
+        <w:rPr>
+          <w:sz w:val="24"/>
+        </w:rPr>
+        <w:t>is</w:t>
+      </w:r>
+    </w:p>
+    <w:p>
+      <w:pPr>
+        <w:pStyle w:val="ListParagraph"/>
+        <w:ind w:left="1584"/>
+        <w:rPr>
+          <w:sz w:val="24"/>
+        </w:rPr>
+      </w:pPr>
+      <w:r>
+        <w:rPr>
+          <w:sz w:val="24"/>
+        </w:rPr>
+        <w:t xml:space="preserve">    string_context varchar2(200);</w:t>
+      </w:r>
+    </w:p>
+    <w:p>
+      <w:pPr>
+        <w:pStyle w:val="ListParagraph"/>
+        <w:ind w:left="1584"/>
+        <w:rPr>
+          <w:sz w:val="24"/>
+        </w:rPr>
+      </w:pPr>
+      <w:r>
+        <w:rPr>
+          <w:sz w:val="24"/>
+        </w:rPr>
+        <w:t xml:space="preserve">    ID_DOCTOR NUMBER;</w:t>
+      </w:r>
+    </w:p>
+    <w:p>
+      <w:pPr>
+        <w:pStyle w:val="ListParagraph"/>
+        <w:ind w:left="1584"/>
+        <w:rPr>
+          <w:sz w:val="24"/>
+        </w:rPr>
+      </w:pPr>
+      <w:r>
+        <w:rPr>
+          <w:sz w:val="24"/>
+        </w:rPr>
+        <w:t>begin</w:t>
+      </w:r>
+    </w:p>
+    <w:p>
+      <w:pPr>
+        <w:pStyle w:val="ListParagraph"/>
+        <w:ind w:left="1584"/>
+        <w:rPr>
+          <w:sz w:val="24"/>
+        </w:rPr>
+      </w:pPr>
+      <w:r>
+        <w:rPr>
+          <w:sz w:val="24"/>
+        </w:rPr>
+        <w:t xml:space="preserve">    string_context := SYS_CONTEXT('userenv', 'SESSION_USER');</w:t>
+      </w:r>
+    </w:p>
+    <w:p>
+      <w:pPr>
+        <w:pStyle w:val="ListParagraph"/>
+        <w:ind w:left="1584"/>
+        <w:rPr>
+          <w:sz w:val="24"/>
+        </w:rPr>
+      </w:pPr>
+      <w:r>
+        <w:rPr>
+          <w:sz w:val="24"/>
+        </w:rPr>
+        <w:t xml:space="preserve">    if string_context = 'SYS' OR string_context = '' then</w:t>
+      </w:r>
+    </w:p>
+    <w:p>
+      <w:pPr>
+        <w:pStyle w:val="ListParagraph"/>
+        <w:ind w:left="1584"/>
+        <w:rPr>
+          <w:sz w:val="24"/>
+        </w:rPr>
+      </w:pPr>
+      <w:r>
+        <w:rPr>
+          <w:sz w:val="24"/>
+        </w:rPr>
+        <w:t xml:space="preserve">        return '';</w:t>
+      </w:r>
+    </w:p>
+    <w:p>
+      <w:pPr>
+        <w:pStyle w:val="ListParagraph"/>
+        <w:ind w:left="1584"/>
+        <w:rPr>
+          <w:sz w:val="24"/>
+        </w:rPr>
+      </w:pPr>
+      <w:r>
+        <w:rPr>
+          <w:sz w:val="24"/>
+        </w:rPr>
+        <w:lastRenderedPageBreak/>
+        <w:t xml:space="preserve">    elsif string_context = 'BV_SCHEMA' then</w:t>
+      </w:r>
+    </w:p>
+    <w:p>
+      <w:pPr>
+        <w:pStyle w:val="ListParagraph"/>
+        <w:ind w:left="1584"/>
+        <w:rPr>
+          <w:sz w:val="24"/>
+        </w:rPr>
+      </w:pPr>
+      <w:r>
+        <w:rPr>
+          <w:sz w:val="24"/>
+        </w:rPr>
+        <w:t xml:space="preserve">        return '';</w:t>
+      </w:r>
+    </w:p>
+    <w:p>
+      <w:pPr>
+        <w:pStyle w:val="ListParagraph"/>
+        <w:ind w:left="1584"/>
+        <w:rPr>
+          <w:sz w:val="24"/>
+        </w:rPr>
+      </w:pPr>
+      <w:r>
+        <w:rPr>
+          <w:sz w:val="24"/>
+        </w:rPr>
+        <w:t xml:space="preserve">    END IF;</w:t>
+      </w:r>
+    </w:p>
+    <w:p>
+      <w:pPr>
+        <w:pStyle w:val="ListParagraph"/>
+        <w:ind w:left="1584"/>
+        <w:rPr>
+          <w:sz w:val="24"/>
+        </w:rPr>
+      </w:pPr>
+      <w:r>
+        <w:rPr>
+          <w:sz w:val="24"/>
+        </w:rPr>
+        <w:t xml:space="preserve">    </w:t>
+      </w:r>
+    </w:p>
+    <w:p>
+      <w:pPr>
+        <w:pStyle w:val="ListParagraph"/>
+        <w:ind w:left="1584"/>
+        <w:rPr>
+          <w:sz w:val="24"/>
+        </w:rPr>
+      </w:pPr>
+      <w:r>
+        <w:rPr>
+          <w:sz w:val="24"/>
+        </w:rPr>
+        <w:t xml:space="preserve">    SELECT MANV INTO ID_DOCTOR FROM BV_SCHEMA.NHANVIEN WHERE TENNV = string_context AND VAITRO = 'bac si';</w:t>
+      </w:r>
+    </w:p>
+    <w:p>
+      <w:pPr>
+        <w:pStyle w:val="ListParagraph"/>
+        <w:ind w:left="1584"/>
+        <w:rPr>
+          <w:sz w:val="24"/>
+        </w:rPr>
+      </w:pPr>
+      <w:r>
+        <w:rPr>
+          <w:sz w:val="24"/>
+        </w:rPr>
+        <w:t xml:space="preserve">    RETURN  'MANV_DON = ' || ID_DOCTOR;</w:t>
+      </w:r>
+    </w:p>
+    <w:p>
+      <w:pPr>
+        <w:pStyle w:val="ListParagraph"/>
+        <w:ind w:left="1584"/>
+        <w:rPr>
+          <w:sz w:val="24"/>
+        </w:rPr>
+      </w:pPr>
+      <w:r>
+        <w:rPr>
+          <w:sz w:val="24"/>
+        </w:rPr>
+        <w:t>exception</w:t>
+      </w:r>
+    </w:p>
+    <w:p>
+      <w:pPr>
+        <w:pStyle w:val="ListParagraph"/>
+        <w:ind w:left="1584"/>
+        <w:rPr>
+          <w:sz w:val="24"/>
+        </w:rPr>
+      </w:pPr>
+      <w:r>
+        <w:rPr>
+          <w:sz w:val="24"/>
+        </w:rPr>
+        <w:t xml:space="preserve">    when NO_DATA_FOUND then</w:t>
+      </w:r>
+    </w:p>
+    <w:p>
+      <w:pPr>
+        <w:pStyle w:val="ListParagraph"/>
+        <w:ind w:left="1584"/>
+        <w:rPr>
+          <w:sz w:val="24"/>
+        </w:rPr>
+      </w:pPr>
+      <w:r>
+        <w:rPr>
+          <w:sz w:val="24"/>
+        </w:rPr>
+        <w:t xml:space="preserve">        return '';</w:t>
+      </w:r>
+    </w:p>
+    <w:p>
+      <w:pPr>
+        <w:pStyle w:val="ListParagraph"/>
+        <w:ind w:left="1584"/>
+        <w:rPr>
+          <w:sz w:val="24"/>
+        </w:rPr>
+      </w:pPr>
+      <w:r>
+        <w:rPr>
+          <w:sz w:val="24"/>
+        </w:rPr>
+        <w:t>end;</w:t>
+      </w:r>
+    </w:p>
+    <w:p>
+      <w:pPr>
+        <w:pStyle w:val="ListParagraph"/>
+        <w:ind w:left="1584"/>
+        <w:rPr>
+          <w:sz w:val="24"/>
+        </w:rPr>
+      </w:pPr>
+    </w:p>
+    <w:p>
+      <w:pPr>
+        <w:pStyle w:val="ListParagraph"/>
+        <w:ind w:left="1584"/>
+        <w:rPr>
+          <w:sz w:val="24"/>
+        </w:rPr>
+      </w:pPr>
+      <w:r>
+        <w:rPr>
+          <w:sz w:val="24"/>
+        </w:rPr>
+        <w:t>begin</w:t>
+      </w:r>
+    </w:p>
+    <w:p>
+      <w:pPr>
+        <w:pStyle w:val="ListParagraph"/>
+        <w:ind w:left="1584"/>
+        <w:rPr>
+          <w:sz w:val="24"/>
+        </w:rPr>
+      </w:pPr>
+      <w:r>
+        <w:rPr>
+          <w:sz w:val="24"/>
+        </w:rPr>
+        <w:t>dbms_rls.add_policy</w:t>
+      </w:r>
+    </w:p>
+    <w:p>
+      <w:pPr>
+        <w:pStyle w:val="ListParagraph"/>
+        <w:ind w:left="1584"/>
+        <w:rPr>
+          <w:sz w:val="24"/>
+        </w:rPr>
+      </w:pPr>
+      <w:r>
+        <w:rPr>
+          <w:sz w:val="24"/>
+        </w:rPr>
+        <w:t xml:space="preserve">    (</w:t>
+      </w:r>
+    </w:p>
+    <w:p>
+      <w:pPr>
+        <w:pStyle w:val="ListParagraph"/>
+        <w:ind w:left="1584"/>
+        <w:rPr>
+          <w:sz w:val="24"/>
+        </w:rPr>
+      </w:pPr>
+      <w:r>
+        <w:rPr>
+          <w:sz w:val="24"/>
+        </w:rPr>
+        <w:t xml:space="preserve">        object_schema =&gt; 'BV_SCHEMA',</w:t>
+      </w:r>
+    </w:p>
+    <w:p>
+      <w:pPr>
+        <w:pStyle w:val="ListParagraph"/>
+        <w:ind w:left="1584"/>
+        <w:rPr>
+          <w:sz w:val="24"/>
+        </w:rPr>
+      </w:pPr>
+      <w:r>
+        <w:rPr>
+          <w:sz w:val="24"/>
+        </w:rPr>
+        <w:t xml:space="preserve">        object_name =&gt; 'HOSOKB',</w:t>
+      </w:r>
+    </w:p>
+    <w:p>
+      <w:pPr>
+        <w:pStyle w:val="ListParagraph"/>
+        <w:ind w:left="1584"/>
+        <w:rPr>
+          <w:sz w:val="24"/>
+        </w:rPr>
+      </w:pPr>
+      <w:r>
+        <w:rPr>
+          <w:sz w:val="24"/>
+        </w:rPr>
+        <w:t xml:space="preserve">        policy_name =&gt; 'VPD2',</w:t>
+      </w:r>
+    </w:p>
+    <w:p>
+      <w:pPr>
+        <w:pStyle w:val="ListParagraph"/>
+        <w:ind w:left="1584"/>
+        <w:rPr>
+          <w:sz w:val="24"/>
+        </w:rPr>
+      </w:pPr>
+      <w:r>
+        <w:rPr>
+          <w:sz w:val="24"/>
+        </w:rPr>
+        <w:t xml:space="preserve">        function_schema =&gt; 'SYS',</w:t>
+      </w:r>
+    </w:p>
+    <w:p>
+      <w:pPr>
+        <w:pStyle w:val="ListParagraph"/>
+        <w:ind w:left="1584"/>
+        <w:rPr>
+          <w:sz w:val="24"/>
+        </w:rPr>
+      </w:pPr>
+      <w:r>
+        <w:rPr>
+          <w:sz w:val="24"/>
+        </w:rPr>
+        <w:t xml:space="preserve">        policy_function =&gt; 'F_GETDOCTORVPD',</w:t>
+      </w:r>
+    </w:p>
+    <w:p>
+      <w:pPr>
+        <w:pStyle w:val="ListParagraph"/>
+        <w:ind w:left="1584"/>
+        <w:rPr>
+          <w:sz w:val="24"/>
+        </w:rPr>
+      </w:pPr>
+      <w:r>
+        <w:rPr>
+          <w:sz w:val="24"/>
+        </w:rPr>
+        <w:t xml:space="preserve">        statement_types =&gt; 'select, update, insert',</w:t>
+      </w:r>
+    </w:p>
+    <w:p>
+      <w:pPr>
+        <w:pStyle w:val="ListParagraph"/>
+        <w:ind w:left="1584"/>
+        <w:rPr>
+          <w:sz w:val="24"/>
+        </w:rPr>
+      </w:pPr>
+      <w:r>
+        <w:rPr>
+          <w:sz w:val="24"/>
+        </w:rPr>
+        <w:t xml:space="preserve">        update_check =&gt; TRUE</w:t>
+      </w:r>
+    </w:p>
+    <w:p>
+      <w:pPr>
+        <w:pStyle w:val="ListParagraph"/>
+        <w:ind w:left="1584"/>
+        <w:rPr>
+          <w:sz w:val="24"/>
+        </w:rPr>
+      </w:pPr>
+      <w:r>
+        <w:rPr>
+          <w:sz w:val="24"/>
+        </w:rPr>
+        <w:t xml:space="preserve">    );</w:t>
+      </w:r>
+    </w:p>
+    <w:p>
+      <w:pPr>
+        <w:pStyle w:val="ListParagraph"/>
+        <w:ind w:left="1584"/>
+        <w:rPr>
+          <w:sz w:val="24"/>
+        </w:rPr>
+      </w:pPr>
+      <w:r>
+        <w:rPr>
+          <w:sz w:val="24"/>
+        </w:rPr>
+        <w:t>end;</w:t>
+      </w:r>
+      <w:bookmarkStart w:id="13" w:name="_GoBack"/>
+      <w:bookmarkEnd w:id="13"/>
+    </w:p>
+    <w:p>
+      <w:pPr>
         <w:pStyle w:val="Heading4"/>
         <w:numPr>
           <w:ilvl w:val="2"/>
@@ -14463,6 +15932,7 @@
         </w:numPr>
       </w:pPr>
       <w:r>
+        <w:lastRenderedPageBreak/>
         <w:t>Đảm bảo tính bảo mật về lịch sử bệnh của bệnh nhân tránh trường hợp bị đánh cắp làm rò rỉ ảnh hưởng tới bệnh nhân.</w:t>
       </w:r>
       <w:r>
@@ -14505,7 +15975,6 @@
         </w:numPr>
       </w:pPr>
       <w:r>
-        <w:lastRenderedPageBreak/>
         <w:t>Cài đặt</w:t>
       </w:r>
     </w:p>
@@ -14544,6 +16013,54 @@
           <w:numId w:val="13"/>
         </w:numPr>
       </w:pPr>
+      <w:r>
+        <w:t>Dùng một trigger để</w:t>
+      </w:r>
+      <w:r>
+        <w:t xml:space="preserve"> tạ</w:t>
+      </w:r>
+      <w:r>
+        <w:t>o khóa, sau đó</w:t>
+      </w:r>
+      <w:r>
+        <w:t xml:space="preserve"> thực hiện lưu khóa và mã khám bệnh vào một bảng </w:t>
+      </w:r>
+      <w:r>
+        <w:t xml:space="preserve">X </w:t>
+      </w:r>
+      <w:r>
+        <w:t>do mình tạo.</w:t>
+      </w:r>
+    </w:p>
+    <w:p>
+      <w:pPr>
+        <w:pStyle w:val="ListParagraph"/>
+        <w:numPr>
+          <w:ilvl w:val="0"/>
+          <w:numId w:val="13"/>
+        </w:numPr>
+      </w:pPr>
+      <w:r>
+        <w:t xml:space="preserve">Khi muốn giải mã mình sẽ select khóa trong bảng X và lọc </w:t>
+      </w:r>
+      <w:r>
+        <w:t xml:space="preserve">khóa </w:t>
+      </w:r>
+      <w:r>
+        <w:t>nhờ mã khám bệnh đưa vào.</w:t>
+      </w:r>
+    </w:p>
+    <w:p>
+      <w:pPr>
+        <w:pStyle w:val="ListParagraph"/>
+        <w:numPr>
+          <w:ilvl w:val="0"/>
+          <w:numId w:val="13"/>
+        </w:numPr>
+      </w:pPr>
+      <w:r>
+        <w:t>Vì dùng trigger nên việc đổi khóa là tự động.</w:t>
+      </w:r>
     </w:p>
     <w:p>
       <w:pPr>
@@ -14664,6 +16181,7 @@
         </w:numPr>
       </w:pPr>
       <w:r>
+        <w:lastRenderedPageBreak/>
         <w:t xml:space="preserve">Giám sát bác sĩ </w:t>
       </w:r>
       <w:r>
@@ -14689,6 +16207,30 @@
       <w:pPr>
         <w:pStyle w:val="ListParagraph"/>
         <w:numPr>
+          <w:ilvl w:val="0"/>
+          <w:numId w:val="21"/>
+        </w:numPr>
+      </w:pPr>
+      <w:r>
+        <w:t xml:space="preserve">Giám sát </w:t>
+      </w:r>
+      <w:r>
+        <w:t xml:space="preserve">thêm, sửa, xóa </w:t>
+      </w:r>
+      <w:r>
+        <w:t>đơn giá thuốc</w:t>
+      </w:r>
+      <w:r>
+        <w:t xml:space="preserve"> do nhóm quản lý tài vụ quản lý</w:t>
+      </w:r>
+      <w:r>
+        <w:t>.</w:t>
+      </w:r>
+    </w:p>
+    <w:p>
+      <w:pPr>
+        <w:pStyle w:val="ListParagraph"/>
+        <w:numPr>
           <w:ilvl w:val="3"/>
           <w:numId w:val="18"/>
         </w:numPr>
@@ -14718,7 +16260,6 @@
         <w:ind w:left="1080" w:firstLine="180"/>
       </w:pPr>
       <w:r>
-        <w:lastRenderedPageBreak/>
         <w:t>Dưới đây đều thực hiện trên user SYS.</w:t>
       </w:r>
     </w:p>
@@ -14827,8 +16368,6 @@
       <w:r>
         <w:t xml:space="preserve"> IMMIDEATE</w:t>
       </w:r>
-      <w:bookmarkStart w:id="7" w:name="_GoBack"/>
-      <w:bookmarkEnd w:id="7"/>
     </w:p>
     <w:p>
       <w:pPr>
@@ -14851,6 +16390,7 @@
         </w:numPr>
       </w:pPr>
       <w:r>
+        <w:lastRenderedPageBreak/>
         <w:t xml:space="preserve">Thực hiện giám sát chính sách (2): </w:t>
       </w:r>
       <w:r>
@@ -15046,6 +16586,7 @@
         <w:ind w:left="2340"/>
       </w:pPr>
       <w:r>
+        <w:lastRenderedPageBreak/>
         <w:t xml:space="preserve">        object_name =&gt; 'HOADON',</w:t>
       </w:r>
     </w:p>
@@ -15102,11 +16643,11 @@
           <w:numId w:val="4"/>
         </w:numPr>
       </w:pPr>
-      <w:bookmarkStart w:id="8" w:name="_Toc68478899"/>
+      <w:bookmarkStart w:id="14" w:name="_Toc76197379"/>
       <w:r>
         <w:t>Đánh giá</w:t>
       </w:r>
-      <w:bookmarkEnd w:id="8"/>
+      <w:bookmarkEnd w:id="14"/>
     </w:p>
     <w:p>
       <w:pPr>
@@ -15116,11 +16657,11 @@
           <w:numId w:val="4"/>
         </w:numPr>
       </w:pPr>
-      <w:bookmarkStart w:id="9" w:name="_Toc68478900"/>
+      <w:bookmarkStart w:id="15" w:name="_Toc76197380"/>
       <w:r>
         <w:t>Tham khảo</w:t>
       </w:r>
-      <w:bookmarkEnd w:id="9"/>
+      <w:bookmarkEnd w:id="15"/>
     </w:p>
     <w:p>
       <w:pPr>
@@ -15147,7 +16688,6 @@
         </w:rPr>
       </w:pPr>
       <w:r>
-        <w:lastRenderedPageBreak/>
         <w:t xml:space="preserve">Tham khảo Ternary relationship: </w:t>
       </w:r>
       <w:hyperlink r:id="rId11" w:history="1">
@@ -15356,6 +16896,7 @@
         <w:rPr>
           <w:sz w:val="24"/>
         </w:rPr>
+        <w:lastRenderedPageBreak/>
         <w:t xml:space="preserve">Mã hóa giữa oracle và C#: </w:t>
       </w:r>
       <w:hyperlink r:id="rId18" w:history="1">
@@ -16677,6 +18218,95 @@
     </w:lvl>
   </w:abstractNum>
   <w:abstractNum w:abstractNumId="11">
+    <w:nsid w:val="2B5044B8"/>
+    <w:multiLevelType w:val="hybridMultilevel"/>
+    <w:tmpl w:val="ED22BB24"/>
+    <w:lvl w:ilvl="0" w:tplc="C2E09634">
+      <w:start w:val="1"/>
+      <w:numFmt w:val="decimal"/>
+      <w:lvlText w:val="%1."/>
+      <w:lvlJc w:val="left"/>
+      <w:pPr>
+        <w:ind w:left="1584" w:hanging="360"/>
+      </w:pPr>
+      <w:rPr>
+        <w:rFonts w:hint="default"/>
+      </w:rPr>
+    </w:lvl>
+    <w:lvl w:ilvl="1" w:tplc="042A0019" w:tentative="1">
+      <w:start w:val="1"/>
+      <w:numFmt w:val="lowerLetter"/>
+      <w:lvlText w:val="%2."/>
+      <w:lvlJc w:val="left"/>
+      <w:pPr>
+        <w:ind w:left="2304" w:hanging="360"/>
+      </w:pPr>
+    </w:lvl>
+    <w:lvl w:ilvl="2" w:tplc="042A001B" w:tentative="1">
+      <w:start w:val="1"/>
+      <w:numFmt w:val="lowerRoman"/>
+      <w:lvlText w:val="%3."/>
+      <w:lvlJc w:val="right"/>
+      <w:pPr>
+        <w:ind w:left="3024" w:hanging="180"/>
+      </w:pPr>
+    </w:lvl>
+    <w:lvl w:ilvl="3" w:tplc="042A000F" w:tentative="1">
+      <w:start w:val="1"/>
+      <w:numFmt w:val="decimal"/>
+      <w:lvlText w:val="%4."/>
+      <w:lvlJc w:val="left"/>
+      <w:pPr>
+        <w:ind w:left="3744" w:hanging="360"/>
+      </w:pPr>
+    </w:lvl>
+    <w:lvl w:ilvl="4" w:tplc="042A0019" w:tentative="1">
+      <w:start w:val="1"/>
+      <w:numFmt w:val="lowerLetter"/>
+      <w:lvlText w:val="%5."/>
+      <w:lvlJc w:val="left"/>
+      <w:pPr>
+        <w:ind w:left="4464" w:hanging="360"/>
+      </w:pPr>
+    </w:lvl>
+    <w:lvl w:ilvl="5" w:tplc="042A001B" w:tentative="1">
+      <w:start w:val="1"/>
+      <w:numFmt w:val="lowerRoman"/>
+      <w:lvlText w:val="%6."/>
+      <w:lvlJc w:val="right"/>
+      <w:pPr>
+        <w:ind w:left="5184" w:hanging="180"/>
+      </w:pPr>
+    </w:lvl>
+    <w:lvl w:ilvl="6" w:tplc="042A000F" w:tentative="1">
+      <w:start w:val="1"/>
+      <w:numFmt w:val="decimal"/>
+      <w:lvlText w:val="%7."/>
+      <w:lvlJc w:val="left"/>
+      <w:pPr>
+        <w:ind w:left="5904" w:hanging="360"/>
+      </w:pPr>
+    </w:lvl>
+    <w:lvl w:ilvl="7" w:tplc="042A0019" w:tentative="1">
+      <w:start w:val="1"/>
+      <w:numFmt w:val="lowerLetter"/>
+      <w:lvlText w:val="%8."/>
+      <w:lvlJc w:val="left"/>
+      <w:pPr>
+        <w:ind w:left="6624" w:hanging="360"/>
+      </w:pPr>
+    </w:lvl>
+    <w:lvl w:ilvl="8" w:tplc="042A001B" w:tentative="1">
+      <w:start w:val="1"/>
+      <w:numFmt w:val="lowerRoman"/>
+      <w:lvlText w:val="%9."/>
+      <w:lvlJc w:val="right"/>
+      <w:pPr>
+        <w:ind w:left="7344" w:hanging="180"/>
+      </w:pPr>
+    </w:lvl>
+  </w:abstractNum>
+  <w:abstractNum w:abstractNumId="12">
     <w:nsid w:val="2BEC265F"/>
     <w:multiLevelType w:val="hybridMultilevel"/>
     <w:tmpl w:val="1F28C8F8"/>
@@ -16790,7 +18420,7 @@
       </w:rPr>
     </w:lvl>
   </w:abstractNum>
-  <w:abstractNum w:abstractNumId="12">
+  <w:abstractNum w:abstractNumId="13">
     <w:nsid w:val="34E441D7"/>
     <w:multiLevelType w:val="multilevel"/>
     <w:tmpl w:val="0409001F"/>
@@ -16876,7 +18506,7 @@
       </w:pPr>
     </w:lvl>
   </w:abstractNum>
-  <w:abstractNum w:abstractNumId="13">
+  <w:abstractNum w:abstractNumId="14">
     <w:nsid w:val="3519322A"/>
     <w:multiLevelType w:val="hybridMultilevel"/>
     <w:tmpl w:val="52A4F350"/>
@@ -16965,7 +18595,7 @@
       </w:pPr>
     </w:lvl>
   </w:abstractNum>
-  <w:abstractNum w:abstractNumId="14">
+  <w:abstractNum w:abstractNumId="15">
     <w:nsid w:val="3AFE72AE"/>
     <w:multiLevelType w:val="multilevel"/>
     <w:tmpl w:val="0409001F"/>
@@ -17051,7 +18681,7 @@
       </w:pPr>
     </w:lvl>
   </w:abstractNum>
-  <w:abstractNum w:abstractNumId="15">
+  <w:abstractNum w:abstractNumId="16">
     <w:nsid w:val="423538D5"/>
     <w:multiLevelType w:val="hybridMultilevel"/>
     <w:tmpl w:val="D63A1BB8"/>
@@ -17164,7 +18794,7 @@
       </w:rPr>
     </w:lvl>
   </w:abstractNum>
-  <w:abstractNum w:abstractNumId="16">
+  <w:abstractNum w:abstractNumId="17">
     <w:nsid w:val="46A578AF"/>
     <w:multiLevelType w:val="hybridMultilevel"/>
     <w:tmpl w:val="44B8CAC8"/>
@@ -17277,7 +18907,7 @@
       </w:rPr>
     </w:lvl>
   </w:abstractNum>
-  <w:abstractNum w:abstractNumId="17">
+  <w:abstractNum w:abstractNumId="18">
     <w:nsid w:val="47112AF0"/>
     <w:multiLevelType w:val="hybridMultilevel"/>
     <w:tmpl w:val="68341ACC"/>
@@ -17366,7 +18996,96 @@
       </w:pPr>
     </w:lvl>
   </w:abstractNum>
-  <w:abstractNum w:abstractNumId="18">
+  <w:abstractNum w:abstractNumId="19">
+    <w:nsid w:val="49603430"/>
+    <w:multiLevelType w:val="hybridMultilevel"/>
+    <w:tmpl w:val="6E007DA6"/>
+    <w:lvl w:ilvl="0" w:tplc="042A000F">
+      <w:start w:val="1"/>
+      <w:numFmt w:val="decimal"/>
+      <w:lvlText w:val="%1."/>
+      <w:lvlJc w:val="left"/>
+      <w:pPr>
+        <w:ind w:left="720" w:hanging="360"/>
+      </w:pPr>
+      <w:rPr>
+        <w:rFonts w:hint="default"/>
+      </w:rPr>
+    </w:lvl>
+    <w:lvl w:ilvl="1" w:tplc="042A0019" w:tentative="1">
+      <w:start w:val="1"/>
+      <w:numFmt w:val="lowerLetter"/>
+      <w:lvlText w:val="%2."/>
+      <w:lvlJc w:val="left"/>
+      <w:pPr>
+        <w:ind w:left="1440" w:hanging="360"/>
+      </w:pPr>
+    </w:lvl>
+    <w:lvl w:ilvl="2" w:tplc="042A001B" w:tentative="1">
+      <w:start w:val="1"/>
+      <w:numFmt w:val="lowerRoman"/>
+      <w:lvlText w:val="%3."/>
+      <w:lvlJc w:val="right"/>
+      <w:pPr>
+        <w:ind w:left="2160" w:hanging="180"/>
+      </w:pPr>
+    </w:lvl>
+    <w:lvl w:ilvl="3" w:tplc="042A000F" w:tentative="1">
+      <w:start w:val="1"/>
+      <w:numFmt w:val="decimal"/>
+      <w:lvlText w:val="%4."/>
+      <w:lvlJc w:val="left"/>
+      <w:pPr>
+        <w:ind w:left="2880" w:hanging="360"/>
+      </w:pPr>
+    </w:lvl>
+    <w:lvl w:ilvl="4" w:tplc="042A0019" w:tentative="1">
+      <w:start w:val="1"/>
+      <w:numFmt w:val="lowerLetter"/>
+      <w:lvlText w:val="%5."/>
+      <w:lvlJc w:val="left"/>
+      <w:pPr>
+        <w:ind w:left="3600" w:hanging="360"/>
+      </w:pPr>
+    </w:lvl>
+    <w:lvl w:ilvl="5" w:tplc="042A001B" w:tentative="1">
+      <w:start w:val="1"/>
+      <w:numFmt w:val="lowerRoman"/>
+      <w:lvlText w:val="%6."/>
+      <w:lvlJc w:val="right"/>
+      <w:pPr>
+        <w:ind w:left="4320" w:hanging="180"/>
+      </w:pPr>
+    </w:lvl>
+    <w:lvl w:ilvl="6" w:tplc="042A000F" w:tentative="1">
+      <w:start w:val="1"/>
+      <w:numFmt w:val="decimal"/>
+      <w:lvlText w:val="%7."/>
+      <w:lvlJc w:val="left"/>
+      <w:pPr>
+        <w:ind w:left="5040" w:hanging="360"/>
+      </w:pPr>
+    </w:lvl>
+    <w:lvl w:ilvl="7" w:tplc="042A0019" w:tentative="1">
+      <w:start w:val="1"/>
+      <w:numFmt w:val="lowerLetter"/>
+      <w:lvlText w:val="%8."/>
+      <w:lvlJc w:val="left"/>
+      <w:pPr>
+        <w:ind w:left="5760" w:hanging="360"/>
+      </w:pPr>
+    </w:lvl>
+    <w:lvl w:ilvl="8" w:tplc="042A001B" w:tentative="1">
+      <w:start w:val="1"/>
+      <w:numFmt w:val="lowerRoman"/>
+      <w:lvlText w:val="%9."/>
+      <w:lvlJc w:val="right"/>
+      <w:pPr>
+        <w:ind w:left="6480" w:hanging="180"/>
+      </w:pPr>
+    </w:lvl>
+  </w:abstractNum>
+  <w:abstractNum w:abstractNumId="20">
     <w:nsid w:val="590019C5"/>
     <w:multiLevelType w:val="hybridMultilevel"/>
     <w:tmpl w:val="863898A8"/>
@@ -17452,7 +19171,7 @@
       </w:pPr>
     </w:lvl>
   </w:abstractNum>
-  <w:abstractNum w:abstractNumId="19">
+  <w:abstractNum w:abstractNumId="21">
     <w:nsid w:val="5F992CBF"/>
     <w:multiLevelType w:val="hybridMultilevel"/>
     <w:tmpl w:val="4E6CE062"/>
@@ -17541,7 +19260,7 @@
       </w:pPr>
     </w:lvl>
   </w:abstractNum>
-  <w:abstractNum w:abstractNumId="20">
+  <w:abstractNum w:abstractNumId="22">
     <w:nsid w:val="674B7505"/>
     <w:multiLevelType w:val="hybridMultilevel"/>
     <w:tmpl w:val="DCEE32E0"/>
@@ -17630,7 +19349,7 @@
       </w:pPr>
     </w:lvl>
   </w:abstractNum>
-  <w:abstractNum w:abstractNumId="21">
+  <w:abstractNum w:abstractNumId="23">
     <w:nsid w:val="67EB7208"/>
     <w:multiLevelType w:val="hybridMultilevel"/>
     <w:tmpl w:val="77CC5E48"/>
@@ -17742,7 +19461,7 @@
       </w:rPr>
     </w:lvl>
   </w:abstractNum>
-  <w:abstractNum w:abstractNumId="22">
+  <w:abstractNum w:abstractNumId="24">
     <w:nsid w:val="67FD276B"/>
     <w:multiLevelType w:val="hybridMultilevel"/>
     <w:tmpl w:val="FD5E8C9A"/>
@@ -17855,7 +19574,7 @@
       </w:rPr>
     </w:lvl>
   </w:abstractNum>
-  <w:abstractNum w:abstractNumId="23">
+  <w:abstractNum w:abstractNumId="25">
     <w:nsid w:val="6AF34C36"/>
     <w:multiLevelType w:val="hybridMultilevel"/>
     <w:tmpl w:val="D36C65DA"/>
@@ -17944,7 +19663,7 @@
       </w:pPr>
     </w:lvl>
   </w:abstractNum>
-  <w:abstractNum w:abstractNumId="24">
+  <w:abstractNum w:abstractNumId="26">
     <w:nsid w:val="6B6D05B7"/>
     <w:multiLevelType w:val="hybridMultilevel"/>
     <w:tmpl w:val="79C889B2"/>
@@ -18033,7 +19752,7 @@
       </w:pPr>
     </w:lvl>
   </w:abstractNum>
-  <w:abstractNum w:abstractNumId="25">
+  <w:abstractNum w:abstractNumId="27">
     <w:nsid w:val="720B5403"/>
     <w:multiLevelType w:val="hybridMultilevel"/>
     <w:tmpl w:val="8E467F02"/>
@@ -18122,7 +19841,7 @@
       </w:pPr>
     </w:lvl>
   </w:abstractNum>
-  <w:abstractNum w:abstractNumId="26">
+  <w:abstractNum w:abstractNumId="28">
     <w:nsid w:val="752C5A0A"/>
     <w:multiLevelType w:val="multilevel"/>
     <w:tmpl w:val="0409001F"/>
@@ -18205,6 +19924,95 @@
       <w:lvlJc w:val="left"/>
       <w:pPr>
         <w:ind w:left="4320" w:hanging="1440"/>
+      </w:pPr>
+    </w:lvl>
+  </w:abstractNum>
+  <w:abstractNum w:abstractNumId="29">
+    <w:nsid w:val="782F6B1D"/>
+    <w:multiLevelType w:val="hybridMultilevel"/>
+    <w:tmpl w:val="FDE4A762"/>
+    <w:lvl w:ilvl="0" w:tplc="18BA060A">
+      <w:start w:val="1"/>
+      <w:numFmt w:val="decimal"/>
+      <w:lvlText w:val="%1."/>
+      <w:lvlJc w:val="left"/>
+      <w:pPr>
+        <w:ind w:left="1620" w:hanging="360"/>
+      </w:pPr>
+      <w:rPr>
+        <w:rFonts w:hint="default"/>
+      </w:rPr>
+    </w:lvl>
+    <w:lvl w:ilvl="1" w:tplc="042A0019" w:tentative="1">
+      <w:start w:val="1"/>
+      <w:numFmt w:val="lowerLetter"/>
+      <w:lvlText w:val="%2."/>
+      <w:lvlJc w:val="left"/>
+      <w:pPr>
+        <w:ind w:left="2340" w:hanging="360"/>
+      </w:pPr>
+    </w:lvl>
+    <w:lvl w:ilvl="2" w:tplc="042A001B" w:tentative="1">
+      <w:start w:val="1"/>
+      <w:numFmt w:val="lowerRoman"/>
+      <w:lvlText w:val="%3."/>
+      <w:lvlJc w:val="right"/>
+      <w:pPr>
+        <w:ind w:left="3060" w:hanging="180"/>
+      </w:pPr>
+    </w:lvl>
+    <w:lvl w:ilvl="3" w:tplc="042A000F" w:tentative="1">
+      <w:start w:val="1"/>
+      <w:numFmt w:val="decimal"/>
+      <w:lvlText w:val="%4."/>
+      <w:lvlJc w:val="left"/>
+      <w:pPr>
+        <w:ind w:left="3780" w:hanging="360"/>
+      </w:pPr>
+    </w:lvl>
+    <w:lvl w:ilvl="4" w:tplc="042A0019" w:tentative="1">
+      <w:start w:val="1"/>
+      <w:numFmt w:val="lowerLetter"/>
+      <w:lvlText w:val="%5."/>
+      <w:lvlJc w:val="left"/>
+      <w:pPr>
+        <w:ind w:left="4500" w:hanging="360"/>
+      </w:pPr>
+    </w:lvl>
+    <w:lvl w:ilvl="5" w:tplc="042A001B" w:tentative="1">
+      <w:start w:val="1"/>
+      <w:numFmt w:val="lowerRoman"/>
+      <w:lvlText w:val="%6."/>
+      <w:lvlJc w:val="right"/>
+      <w:pPr>
+        <w:ind w:left="5220" w:hanging="180"/>
+      </w:pPr>
+    </w:lvl>
+    <w:lvl w:ilvl="6" w:tplc="042A000F" w:tentative="1">
+      <w:start w:val="1"/>
+      <w:numFmt w:val="decimal"/>
+      <w:lvlText w:val="%7."/>
+      <w:lvlJc w:val="left"/>
+      <w:pPr>
+        <w:ind w:left="5940" w:hanging="360"/>
+      </w:pPr>
+    </w:lvl>
+    <w:lvl w:ilvl="7" w:tplc="042A0019" w:tentative="1">
+      <w:start w:val="1"/>
+      <w:numFmt w:val="lowerLetter"/>
+      <w:lvlText w:val="%8."/>
+      <w:lvlJc w:val="left"/>
+      <w:pPr>
+        <w:ind w:left="6660" w:hanging="360"/>
+      </w:pPr>
+    </w:lvl>
+    <w:lvl w:ilvl="8" w:tplc="042A001B" w:tentative="1">
+      <w:start w:val="1"/>
+      <w:numFmt w:val="lowerRoman"/>
+      <w:lvlText w:val="%9."/>
+      <w:lvlJc w:val="right"/>
+      <w:pPr>
+        <w:ind w:left="7380" w:hanging="180"/>
       </w:pPr>
     </w:lvl>
   </w:abstractNum>
@@ -18215,25 +20023,25 @@
     <w:abstractNumId w:val="2"/>
   </w:num>
   <w:num w:numId="3">
-    <w:abstractNumId w:val="18"/>
+    <w:abstractNumId w:val="20"/>
   </w:num>
   <w:num w:numId="4">
     <w:abstractNumId w:val="1"/>
   </w:num>
   <w:num w:numId="5">
-    <w:abstractNumId w:val="12"/>
+    <w:abstractNumId w:val="13"/>
   </w:num>
   <w:num w:numId="6">
     <w:abstractNumId w:val="6"/>
   </w:num>
   <w:num w:numId="7">
-    <w:abstractNumId w:val="21"/>
+    <w:abstractNumId w:val="23"/>
   </w:num>
   <w:num w:numId="8">
-    <w:abstractNumId w:val="11"/>
+    <w:abstractNumId w:val="12"/>
   </w:num>
   <w:num w:numId="9">
-    <w:abstractNumId w:val="26"/>
+    <w:abstractNumId w:val="28"/>
   </w:num>
   <w:num w:numId="10">
     <w:abstractNumId w:val="10"/>
@@ -18242,25 +20050,25 @@
     <w:abstractNumId w:val="7"/>
   </w:num>
   <w:num w:numId="12">
-    <w:abstractNumId w:val="22"/>
+    <w:abstractNumId w:val="24"/>
   </w:num>
   <w:num w:numId="13">
-    <w:abstractNumId w:val="15"/>
+    <w:abstractNumId w:val="16"/>
   </w:num>
   <w:num w:numId="14">
-    <w:abstractNumId w:val="16"/>
+    <w:abstractNumId w:val="17"/>
   </w:num>
   <w:num w:numId="15">
     <w:abstractNumId w:val="3"/>
   </w:num>
   <w:num w:numId="16">
-    <w:abstractNumId w:val="23"/>
+    <w:abstractNumId w:val="25"/>
   </w:num>
   <w:num w:numId="17">
-    <w:abstractNumId w:val="17"/>
+    <w:abstractNumId w:val="18"/>
   </w:num>
   <w:num w:numId="18">
-    <w:abstractNumId w:val="14"/>
+    <w:abstractNumId w:val="15"/>
   </w:num>
   <w:num w:numId="19">
     <w:abstractNumId w:val="0"/>
@@ -18269,25 +20077,34 @@
     <w:abstractNumId w:val="8"/>
   </w:num>
   <w:num w:numId="21">
-    <w:abstractNumId w:val="19"/>
+    <w:abstractNumId w:val="21"/>
   </w:num>
   <w:num w:numId="22">
     <w:abstractNumId w:val="5"/>
   </w:num>
   <w:num w:numId="23">
-    <w:abstractNumId w:val="13"/>
+    <w:abstractNumId w:val="14"/>
   </w:num>
   <w:num w:numId="24">
     <w:abstractNumId w:val="4"/>
   </w:num>
   <w:num w:numId="25">
-    <w:abstractNumId w:val="20"/>
+    <w:abstractNumId w:val="22"/>
   </w:num>
   <w:num w:numId="26">
-    <w:abstractNumId w:val="25"/>
+    <w:abstractNumId w:val="27"/>
   </w:num>
   <w:num w:numId="27">
-    <w:abstractNumId w:val="24"/>
+    <w:abstractNumId w:val="26"/>
+  </w:num>
+  <w:num w:numId="28">
+    <w:abstractNumId w:val="19"/>
+  </w:num>
+  <w:num w:numId="29">
+    <w:abstractNumId w:val="29"/>
+  </w:num>
+  <w:num w:numId="30">
+    <w:abstractNumId w:val="11"/>
   </w:num>
 </w:numbering>
 </file>
@@ -18849,6 +20666,19 @@
       <w:u w:val="single"/>
     </w:rPr>
   </w:style>
+  <w:style w:type="paragraph" w:styleId="TOC3">
+    <w:name w:val="toc 3"/>
+    <w:basedOn w:val="Normal"/>
+    <w:next w:val="Normal"/>
+    <w:autoRedefine/>
+    <w:uiPriority w:val="39"/>
+    <w:unhideWhenUsed/>
+    <w:rsid w:val="00D60497"/>
+    <w:pPr>
+      <w:spacing w:after="100"/>
+      <w:ind w:left="560"/>
+    </w:pPr>
+  </w:style>
 </w:styles>
 </file>
 
@@ -19409,6 +21239,19 @@
       <w:u w:val="single"/>
     </w:rPr>
   </w:style>
+  <w:style w:type="paragraph" w:styleId="TOC3">
+    <w:name w:val="toc 3"/>
+    <w:basedOn w:val="Normal"/>
+    <w:next w:val="Normal"/>
+    <w:autoRedefine/>
+    <w:uiPriority w:val="39"/>
+    <w:unhideWhenUsed/>
+    <w:rsid w:val="00D60497"/>
+    <w:pPr>
+      <w:spacing w:after="100"/>
+      <w:ind w:left="560"/>
+    </w:pPr>
+  </w:style>
 </w:styles>
 </file>
 
@@ -19702,7 +21545,7 @@
 </file>
 
 <file path=customXml/itemProps1.xml><?xml version="1.0" encoding="utf-8"?>
-<ds:datastoreItem xmlns:ds="http://schemas.openxmlformats.org/officeDocument/2006/customXml" ds:itemID="{F94A3ABD-ECB0-439F-ADB0-E63283178876}">
+<ds:datastoreItem xmlns:ds="http://schemas.openxmlformats.org/officeDocument/2006/customXml" ds:itemID="{DA4E6891-A6A9-4F01-B19C-0466BFB3B2F6}">
   <ds:schemaRefs>
     <ds:schemaRef ds:uri="http://schemas.openxmlformats.org/officeDocument/2006/bibliography"/>
   </ds:schemaRefs>

</xml_diff>